<commit_message>
Se ha cambiado parte de la documentacion del diseño del sistema para que cuadre con los nuevos nombres de modulos y clases
</commit_message>
<xml_diff>
--- a/doc/capitulos/Capítulo 6. Diseño del Sistema.docx
+++ b/doc/capitulos/Capítulo 6. Diseño del Sistema.docx
@@ -1,35 +1,1803 @@
 
 <file path=word/document.xml><?xml version="1.0" encoding="utf-8"?>
-<w:document xmlns:wpc="http://schemas.microsoft.com/office/word/2010/wordprocessingCanvas" xmlns:cx="http://schemas.microsoft.com/office/drawing/2014/chartex" xmlns:cx1="http://schemas.microsoft.com/office/drawing/2015/9/8/chartex" xmlns:cx2="http://schemas.microsoft.com/office/drawing/2015/10/21/chartex" xmlns:cx3="http://schemas.microsoft.com/office/drawing/2016/5/9/chartex" xmlns:cx4="http://schemas.microsoft.com/office/drawing/2016/5/10/chartex" xmlns:cx5="http://schemas.microsoft.com/office/drawing/2016/5/11/chartex" xmlns:cx6="http://schemas.microsoft.com/office/drawing/2016/5/12/chartex" xmlns:cx7="http://schemas.microsoft.com/office/drawing/2016/5/13/chartex" xmlns:cx8="http://schemas.microsoft.com/office/drawing/2016/5/14/chartex" xmlns:mc="http://schemas.openxmlformats.org/markup-compatibility/2006" xmlns:aink="http://schemas.microsoft.com/office/drawing/2016/ink" xmlns:am3d="http://schemas.microsoft.com/office/drawing/2017/model3d" xmlns:o="urn:schemas-microsoft-com:office:office" xmlns:r="http://schemas.openxmlformats.org/officeDocument/2006/relationships" xmlns:m="http://schemas.openxmlformats.org/officeDocument/2006/math" xmlns:v="urn:schemas-microsoft-com:vml" xmlns:wp14="http://schemas.microsoft.com/office/word/2010/wordprocessingDrawing" xmlns:wp="http://schemas.openxmlformats.org/drawingml/2006/wordprocessingDrawing" xmlns:w10="urn:schemas-microsoft-com:office:word" xmlns:w="http://schemas.openxmlformats.org/wordprocessingml/2006/main" xmlns:w14="http://schemas.microsoft.com/office/word/2010/wordml" xmlns:w15="http://schemas.microsoft.com/office/word/2012/wordml" xmlns:w16cex="http://schemas.microsoft.com/office/word/2018/wordml/cex" xmlns:w16cid="http://schemas.microsoft.com/office/word/2016/wordml/cid" xmlns:w16="http://schemas.microsoft.com/office/word/2018/wordml" xmlns:w16sdtdh="http://schemas.microsoft.com/office/word/2020/wordml/sdtdatahash" xmlns:w16se="http://schemas.microsoft.com/office/word/2015/wordml/symex" xmlns:wpg="http://schemas.microsoft.com/office/word/2010/wordprocessingGroup" xmlns:wpi="http://schemas.microsoft.com/office/word/2010/wordprocessingInk" xmlns:wne="http://schemas.microsoft.com/office/word/2006/wordml" xmlns:wps="http://schemas.microsoft.com/office/word/2010/wordprocessingShape" mc:Ignorable="w14 w15 w16se w16cid w16 w16cex w16sdtdh wp14">
+<w:document xmlns:wpc="http://schemas.microsoft.com/office/word/2010/wordprocessingCanvas" xmlns:cx="http://schemas.microsoft.com/office/drawing/2014/chartex" xmlns:cx1="http://schemas.microsoft.com/office/drawing/2015/9/8/chartex" xmlns:cx2="http://schemas.microsoft.com/office/drawing/2015/10/21/chartex" xmlns:cx3="http://schemas.microsoft.com/office/drawing/2016/5/9/chartex" xmlns:cx4="http://schemas.microsoft.com/office/drawing/2016/5/10/chartex" xmlns:cx5="http://schemas.microsoft.com/office/drawing/2016/5/11/chartex" xmlns:cx6="http://schemas.microsoft.com/office/drawing/2016/5/12/chartex" xmlns:cx7="http://schemas.microsoft.com/office/drawing/2016/5/13/chartex" xmlns:cx8="http://schemas.microsoft.com/office/drawing/2016/5/14/chartex" xmlns:mc="http://schemas.openxmlformats.org/markup-compatibility/2006" xmlns:aink="http://schemas.microsoft.com/office/drawing/2016/ink" xmlns:am3d="http://schemas.microsoft.com/office/drawing/2017/model3d" xmlns:o="urn:schemas-microsoft-com:office:office" xmlns:oel="http://schemas.microsoft.com/office/2019/extlst" xmlns:r="http://schemas.openxmlformats.org/officeDocument/2006/relationships" xmlns:m="http://schemas.openxmlformats.org/officeDocument/2006/math" xmlns:v="urn:schemas-microsoft-com:vml" xmlns:wp14="http://schemas.microsoft.com/office/word/2010/wordprocessingDrawing" xmlns:wp="http://schemas.openxmlformats.org/drawingml/2006/wordprocessingDrawing" xmlns:w10="urn:schemas-microsoft-com:office:word" xmlns:w="http://schemas.openxmlformats.org/wordprocessingml/2006/main" xmlns:w14="http://schemas.microsoft.com/office/word/2010/wordml" xmlns:w15="http://schemas.microsoft.com/office/word/2012/wordml" xmlns:w16cex="http://schemas.microsoft.com/office/word/2018/wordml/cex" xmlns:w16cid="http://schemas.microsoft.com/office/word/2016/wordml/cid" xmlns:w16="http://schemas.microsoft.com/office/word/2018/wordml" xmlns:w16sdtdh="http://schemas.microsoft.com/office/word/2020/wordml/sdtdatahash" xmlns:w16se="http://schemas.microsoft.com/office/word/2015/wordml/symex" xmlns:wpg="http://schemas.microsoft.com/office/word/2010/wordprocessingGroup" xmlns:wpi="http://schemas.microsoft.com/office/word/2010/wordprocessingInk" xmlns:wne="http://schemas.microsoft.com/office/word/2006/wordml" xmlns:wps="http://schemas.microsoft.com/office/word/2010/wordprocessingShape" mc:Ignorable="w14 w15 w16se w16cid w16 w16cex w16sdtdh wp14">
   <w:body>
+    <w:bookmarkStart w:id="0" w:name="_Toc74120106" w:displacedByCustomXml="next"/>
+    <w:sdt>
+      <w:sdtPr>
+        <w:id w:val="-2105410041"/>
+        <w:docPartObj>
+          <w:docPartGallery w:val="Table of Contents"/>
+          <w:docPartUnique/>
+        </w:docPartObj>
+      </w:sdtPr>
+      <w:sdtEndPr>
+        <w:rPr>
+          <w:b/>
+          <w:bCs/>
+        </w:rPr>
+      </w:sdtEndPr>
+      <w:sdtContent>
+        <w:p>
+          <w:r>
+            <w:t>Contenido</w:t>
+          </w:r>
+        </w:p>
+        <w:p>
+          <w:pPr>
+            <w:pStyle w:val="TDC1"/>
+            <w:tabs>
+              <w:tab w:val="left" w:pos="1320"/>
+              <w:tab w:val="right" w:leader="dot" w:pos="8494"/>
+            </w:tabs>
+            <w:rPr>
+              <w:rFonts w:eastAsiaTheme="minorEastAsia"/>
+              <w:b w:val="0"/>
+              <w:bCs w:val="0"/>
+              <w:caps w:val="0"/>
+              <w:noProof/>
+              <w:sz w:val="22"/>
+              <w:szCs w:val="22"/>
+              <w:lang w:eastAsia="es-ES"/>
+            </w:rPr>
+          </w:pPr>
+          <w:r>
+            <w:fldChar w:fldCharType="begin"/>
+          </w:r>
+          <w:r>
+            <w:instrText xml:space="preserve"> TOC \o "1-3" \h \z \u </w:instrText>
+          </w:r>
+          <w:r>
+            <w:fldChar w:fldCharType="separate"/>
+          </w:r>
+          <w:hyperlink w:anchor="_Toc102737384" w:history="1">
+            <w:r>
+              <w:rPr>
+                <w:rStyle w:val="Hipervnculo"/>
+                <w:noProof/>
+              </w:rPr>
+              <w:t>Capítulo 6.</w:t>
+            </w:r>
+            <w:r>
+              <w:rPr>
+                <w:rFonts w:eastAsiaTheme="minorEastAsia"/>
+                <w:b w:val="0"/>
+                <w:bCs w:val="0"/>
+                <w:caps w:val="0"/>
+                <w:noProof/>
+                <w:sz w:val="22"/>
+                <w:szCs w:val="22"/>
+                <w:lang w:eastAsia="es-ES"/>
+              </w:rPr>
+              <w:tab/>
+            </w:r>
+            <w:r>
+              <w:rPr>
+                <w:rStyle w:val="Hipervnculo"/>
+                <w:noProof/>
+              </w:rPr>
+              <w:t>Diseño del Sistema</w:t>
+            </w:r>
+            <w:r>
+              <w:rPr>
+                <w:noProof/>
+                <w:webHidden/>
+              </w:rPr>
+              <w:tab/>
+            </w:r>
+            <w:r>
+              <w:rPr>
+                <w:noProof/>
+                <w:webHidden/>
+              </w:rPr>
+              <w:fldChar w:fldCharType="begin"/>
+            </w:r>
+            <w:r>
+              <w:rPr>
+                <w:noProof/>
+                <w:webHidden/>
+              </w:rPr>
+              <w:instrText xml:space="preserve"> PAGEREF _Toc102737384 \h </w:instrText>
+            </w:r>
+            <w:r>
+              <w:rPr>
+                <w:noProof/>
+                <w:webHidden/>
+              </w:rPr>
+            </w:r>
+            <w:r>
+              <w:rPr>
+                <w:noProof/>
+                <w:webHidden/>
+              </w:rPr>
+              <w:fldChar w:fldCharType="separate"/>
+            </w:r>
+            <w:r>
+              <w:rPr>
+                <w:noProof/>
+                <w:webHidden/>
+              </w:rPr>
+              <w:t>2</w:t>
+            </w:r>
+            <w:r>
+              <w:rPr>
+                <w:noProof/>
+                <w:webHidden/>
+              </w:rPr>
+              <w:fldChar w:fldCharType="end"/>
+            </w:r>
+          </w:hyperlink>
+        </w:p>
+        <w:p>
+          <w:pPr>
+            <w:pStyle w:val="TDC2"/>
+            <w:rPr>
+              <w:rFonts w:eastAsiaTheme="minorEastAsia"/>
+              <w:smallCaps w:val="0"/>
+              <w:noProof/>
+              <w:sz w:val="22"/>
+              <w:szCs w:val="22"/>
+              <w:lang w:eastAsia="es-ES"/>
+            </w:rPr>
+          </w:pPr>
+          <w:hyperlink w:anchor="_Toc102737385" w:history="1">
+            <w:r>
+              <w:rPr>
+                <w:rStyle w:val="Hipervnculo"/>
+                <w:noProof/>
+              </w:rPr>
+              <w:t>6.1</w:t>
+            </w:r>
+            <w:r>
+              <w:rPr>
+                <w:rFonts w:eastAsiaTheme="minorEastAsia"/>
+                <w:smallCaps w:val="0"/>
+                <w:noProof/>
+                <w:sz w:val="22"/>
+                <w:szCs w:val="22"/>
+                <w:lang w:eastAsia="es-ES"/>
+              </w:rPr>
+              <w:tab/>
+            </w:r>
+            <w:r>
+              <w:rPr>
+                <w:rStyle w:val="Hipervnculo"/>
+                <w:noProof/>
+              </w:rPr>
+              <w:t>Arquitectura del sistema: Vista de bloques de construcción</w:t>
+            </w:r>
+            <w:r>
+              <w:rPr>
+                <w:noProof/>
+                <w:webHidden/>
+              </w:rPr>
+              <w:tab/>
+            </w:r>
+            <w:r>
+              <w:rPr>
+                <w:noProof/>
+                <w:webHidden/>
+              </w:rPr>
+              <w:fldChar w:fldCharType="begin"/>
+            </w:r>
+            <w:r>
+              <w:rPr>
+                <w:noProof/>
+                <w:webHidden/>
+              </w:rPr>
+              <w:instrText xml:space="preserve"> PAGEREF _Toc102737385 \h </w:instrText>
+            </w:r>
+            <w:r>
+              <w:rPr>
+                <w:noProof/>
+                <w:webHidden/>
+              </w:rPr>
+            </w:r>
+            <w:r>
+              <w:rPr>
+                <w:noProof/>
+                <w:webHidden/>
+              </w:rPr>
+              <w:fldChar w:fldCharType="separate"/>
+            </w:r>
+            <w:r>
+              <w:rPr>
+                <w:noProof/>
+                <w:webHidden/>
+              </w:rPr>
+              <w:t>2</w:t>
+            </w:r>
+            <w:r>
+              <w:rPr>
+                <w:noProof/>
+                <w:webHidden/>
+              </w:rPr>
+              <w:fldChar w:fldCharType="end"/>
+            </w:r>
+          </w:hyperlink>
+        </w:p>
+        <w:p>
+          <w:pPr>
+            <w:pStyle w:val="TDC3"/>
+            <w:tabs>
+              <w:tab w:val="left" w:pos="1100"/>
+              <w:tab w:val="right" w:leader="dot" w:pos="8494"/>
+            </w:tabs>
+            <w:rPr>
+              <w:rFonts w:eastAsiaTheme="minorEastAsia"/>
+              <w:i w:val="0"/>
+              <w:iCs w:val="0"/>
+              <w:noProof/>
+              <w:sz w:val="22"/>
+              <w:szCs w:val="22"/>
+              <w:lang w:eastAsia="es-ES"/>
+            </w:rPr>
+          </w:pPr>
+          <w:hyperlink w:anchor="_Toc102737386" w:history="1">
+            <w:r>
+              <w:rPr>
+                <w:rStyle w:val="Hipervnculo"/>
+                <w:noProof/>
+              </w:rPr>
+              <w:t>6.1.1</w:t>
+            </w:r>
+            <w:r>
+              <w:rPr>
+                <w:rFonts w:eastAsiaTheme="minorEastAsia"/>
+                <w:i w:val="0"/>
+                <w:iCs w:val="0"/>
+                <w:noProof/>
+                <w:sz w:val="22"/>
+                <w:szCs w:val="22"/>
+                <w:lang w:eastAsia="es-ES"/>
+              </w:rPr>
+              <w:tab/>
+            </w:r>
+            <w:r>
+              <w:rPr>
+                <w:rStyle w:val="Hipervnculo"/>
+                <w:noProof/>
+              </w:rPr>
+              <w:t>Nivel 1</w:t>
+            </w:r>
+            <w:r>
+              <w:rPr>
+                <w:noProof/>
+                <w:webHidden/>
+              </w:rPr>
+              <w:tab/>
+            </w:r>
+            <w:r>
+              <w:rPr>
+                <w:noProof/>
+                <w:webHidden/>
+              </w:rPr>
+              <w:fldChar w:fldCharType="begin"/>
+            </w:r>
+            <w:r>
+              <w:rPr>
+                <w:noProof/>
+                <w:webHidden/>
+              </w:rPr>
+              <w:instrText xml:space="preserve"> PAGEREF _Toc102737386 \h </w:instrText>
+            </w:r>
+            <w:r>
+              <w:rPr>
+                <w:noProof/>
+                <w:webHidden/>
+              </w:rPr>
+            </w:r>
+            <w:r>
+              <w:rPr>
+                <w:noProof/>
+                <w:webHidden/>
+              </w:rPr>
+              <w:fldChar w:fldCharType="separate"/>
+            </w:r>
+            <w:r>
+              <w:rPr>
+                <w:noProof/>
+                <w:webHidden/>
+              </w:rPr>
+              <w:t>3</w:t>
+            </w:r>
+            <w:r>
+              <w:rPr>
+                <w:noProof/>
+                <w:webHidden/>
+              </w:rPr>
+              <w:fldChar w:fldCharType="end"/>
+            </w:r>
+          </w:hyperlink>
+        </w:p>
+        <w:p>
+          <w:pPr>
+            <w:pStyle w:val="TDC3"/>
+            <w:tabs>
+              <w:tab w:val="left" w:pos="1100"/>
+              <w:tab w:val="right" w:leader="dot" w:pos="8494"/>
+            </w:tabs>
+            <w:rPr>
+              <w:rFonts w:eastAsiaTheme="minorEastAsia"/>
+              <w:i w:val="0"/>
+              <w:iCs w:val="0"/>
+              <w:noProof/>
+              <w:sz w:val="22"/>
+              <w:szCs w:val="22"/>
+              <w:lang w:eastAsia="es-ES"/>
+            </w:rPr>
+          </w:pPr>
+          <w:hyperlink w:anchor="_Toc102737387" w:history="1">
+            <w:r>
+              <w:rPr>
+                <w:rStyle w:val="Hipervnculo"/>
+                <w:noProof/>
+              </w:rPr>
+              <w:t>6.1.2</w:t>
+            </w:r>
+            <w:r>
+              <w:rPr>
+                <w:rFonts w:eastAsiaTheme="minorEastAsia"/>
+                <w:i w:val="0"/>
+                <w:iCs w:val="0"/>
+                <w:noProof/>
+                <w:sz w:val="22"/>
+                <w:szCs w:val="22"/>
+                <w:lang w:eastAsia="es-ES"/>
+              </w:rPr>
+              <w:tab/>
+            </w:r>
+            <w:r>
+              <w:rPr>
+                <w:rStyle w:val="Hipervnculo"/>
+                <w:noProof/>
+              </w:rPr>
+              <w:t>Nivel 2</w:t>
+            </w:r>
+            <w:r>
+              <w:rPr>
+                <w:noProof/>
+                <w:webHidden/>
+              </w:rPr>
+              <w:tab/>
+            </w:r>
+            <w:r>
+              <w:rPr>
+                <w:noProof/>
+                <w:webHidden/>
+              </w:rPr>
+              <w:fldChar w:fldCharType="begin"/>
+            </w:r>
+            <w:r>
+              <w:rPr>
+                <w:noProof/>
+                <w:webHidden/>
+              </w:rPr>
+              <w:instrText xml:space="preserve"> PAGEREF _Toc102737387 \h </w:instrText>
+            </w:r>
+            <w:r>
+              <w:rPr>
+                <w:noProof/>
+                <w:webHidden/>
+              </w:rPr>
+            </w:r>
+            <w:r>
+              <w:rPr>
+                <w:noProof/>
+                <w:webHidden/>
+              </w:rPr>
+              <w:fldChar w:fldCharType="separate"/>
+            </w:r>
+            <w:r>
+              <w:rPr>
+                <w:noProof/>
+                <w:webHidden/>
+              </w:rPr>
+              <w:t>4</w:t>
+            </w:r>
+            <w:r>
+              <w:rPr>
+                <w:noProof/>
+                <w:webHidden/>
+              </w:rPr>
+              <w:fldChar w:fldCharType="end"/>
+            </w:r>
+          </w:hyperlink>
+        </w:p>
+        <w:p>
+          <w:pPr>
+            <w:pStyle w:val="TDC3"/>
+            <w:tabs>
+              <w:tab w:val="left" w:pos="1100"/>
+              <w:tab w:val="right" w:leader="dot" w:pos="8494"/>
+            </w:tabs>
+            <w:rPr>
+              <w:rFonts w:eastAsiaTheme="minorEastAsia"/>
+              <w:i w:val="0"/>
+              <w:iCs w:val="0"/>
+              <w:noProof/>
+              <w:sz w:val="22"/>
+              <w:szCs w:val="22"/>
+              <w:lang w:eastAsia="es-ES"/>
+            </w:rPr>
+          </w:pPr>
+          <w:hyperlink w:anchor="_Toc102737388" w:history="1">
+            <w:r>
+              <w:rPr>
+                <w:rStyle w:val="Hipervnculo"/>
+                <w:noProof/>
+              </w:rPr>
+              <w:t>6.1.3</w:t>
+            </w:r>
+            <w:r>
+              <w:rPr>
+                <w:rFonts w:eastAsiaTheme="minorEastAsia"/>
+                <w:i w:val="0"/>
+                <w:iCs w:val="0"/>
+                <w:noProof/>
+                <w:sz w:val="22"/>
+                <w:szCs w:val="22"/>
+                <w:lang w:eastAsia="es-ES"/>
+              </w:rPr>
+              <w:tab/>
+            </w:r>
+            <w:r>
+              <w:rPr>
+                <w:rStyle w:val="Hipervnculo"/>
+                <w:noProof/>
+              </w:rPr>
+              <w:t>Nivel 3</w:t>
+            </w:r>
+            <w:r>
+              <w:rPr>
+                <w:noProof/>
+                <w:webHidden/>
+              </w:rPr>
+              <w:tab/>
+            </w:r>
+            <w:r>
+              <w:rPr>
+                <w:noProof/>
+                <w:webHidden/>
+              </w:rPr>
+              <w:fldChar w:fldCharType="begin"/>
+            </w:r>
+            <w:r>
+              <w:rPr>
+                <w:noProof/>
+                <w:webHidden/>
+              </w:rPr>
+              <w:instrText xml:space="preserve"> PAGEREF _Toc102737388 \h </w:instrText>
+            </w:r>
+            <w:r>
+              <w:rPr>
+                <w:noProof/>
+                <w:webHidden/>
+              </w:rPr>
+            </w:r>
+            <w:r>
+              <w:rPr>
+                <w:noProof/>
+                <w:webHidden/>
+              </w:rPr>
+              <w:fldChar w:fldCharType="separate"/>
+            </w:r>
+            <w:r>
+              <w:rPr>
+                <w:noProof/>
+                <w:webHidden/>
+              </w:rPr>
+              <w:t>4</w:t>
+            </w:r>
+            <w:r>
+              <w:rPr>
+                <w:noProof/>
+                <w:webHidden/>
+              </w:rPr>
+              <w:fldChar w:fldCharType="end"/>
+            </w:r>
+          </w:hyperlink>
+        </w:p>
+        <w:p>
+          <w:pPr>
+            <w:pStyle w:val="TDC2"/>
+            <w:rPr>
+              <w:rFonts w:eastAsiaTheme="minorEastAsia"/>
+              <w:smallCaps w:val="0"/>
+              <w:noProof/>
+              <w:sz w:val="22"/>
+              <w:szCs w:val="22"/>
+              <w:lang w:eastAsia="es-ES"/>
+            </w:rPr>
+          </w:pPr>
+          <w:hyperlink w:anchor="_Toc102737389" w:history="1">
+            <w:r>
+              <w:rPr>
+                <w:rStyle w:val="Hipervnculo"/>
+                <w:noProof/>
+              </w:rPr>
+              <w:t>6.2</w:t>
+            </w:r>
+            <w:r>
+              <w:rPr>
+                <w:rFonts w:eastAsiaTheme="minorEastAsia"/>
+                <w:smallCaps w:val="0"/>
+                <w:noProof/>
+                <w:sz w:val="22"/>
+                <w:szCs w:val="22"/>
+                <w:lang w:eastAsia="es-ES"/>
+              </w:rPr>
+              <w:tab/>
+            </w:r>
+            <w:r>
+              <w:rPr>
+                <w:rStyle w:val="Hipervnculo"/>
+                <w:noProof/>
+              </w:rPr>
+              <w:t>Descripción detallada de las clases</w:t>
+            </w:r>
+            <w:r>
+              <w:rPr>
+                <w:noProof/>
+                <w:webHidden/>
+              </w:rPr>
+              <w:tab/>
+            </w:r>
+            <w:r>
+              <w:rPr>
+                <w:noProof/>
+                <w:webHidden/>
+              </w:rPr>
+              <w:fldChar w:fldCharType="begin"/>
+            </w:r>
+            <w:r>
+              <w:rPr>
+                <w:noProof/>
+                <w:webHidden/>
+              </w:rPr>
+              <w:instrText xml:space="preserve"> PAGEREF _Toc102737389 \h </w:instrText>
+            </w:r>
+            <w:r>
+              <w:rPr>
+                <w:noProof/>
+                <w:webHidden/>
+              </w:rPr>
+            </w:r>
+            <w:r>
+              <w:rPr>
+                <w:noProof/>
+                <w:webHidden/>
+              </w:rPr>
+              <w:fldChar w:fldCharType="separate"/>
+            </w:r>
+            <w:r>
+              <w:rPr>
+                <w:noProof/>
+                <w:webHidden/>
+              </w:rPr>
+              <w:t>8</w:t>
+            </w:r>
+            <w:r>
+              <w:rPr>
+                <w:noProof/>
+                <w:webHidden/>
+              </w:rPr>
+              <w:fldChar w:fldCharType="end"/>
+            </w:r>
+          </w:hyperlink>
+        </w:p>
+        <w:p>
+          <w:pPr>
+            <w:pStyle w:val="TDC3"/>
+            <w:tabs>
+              <w:tab w:val="left" w:pos="1100"/>
+              <w:tab w:val="right" w:leader="dot" w:pos="8494"/>
+            </w:tabs>
+            <w:rPr>
+              <w:rFonts w:eastAsiaTheme="minorEastAsia"/>
+              <w:i w:val="0"/>
+              <w:iCs w:val="0"/>
+              <w:noProof/>
+              <w:sz w:val="22"/>
+              <w:szCs w:val="22"/>
+              <w:lang w:eastAsia="es-ES"/>
+            </w:rPr>
+          </w:pPr>
+          <w:hyperlink w:anchor="_Toc102737390" w:history="1">
+            <w:r>
+              <w:rPr>
+                <w:rStyle w:val="Hipervnculo"/>
+                <w:noProof/>
+              </w:rPr>
+              <w:t>6.2.1</w:t>
+            </w:r>
+            <w:r>
+              <w:rPr>
+                <w:rFonts w:eastAsiaTheme="minorEastAsia"/>
+                <w:i w:val="0"/>
+                <w:iCs w:val="0"/>
+                <w:noProof/>
+                <w:sz w:val="22"/>
+                <w:szCs w:val="22"/>
+                <w:lang w:eastAsia="es-ES"/>
+              </w:rPr>
+              <w:tab/>
+            </w:r>
+            <w:r>
+              <w:rPr>
+                <w:rStyle w:val="Hipervnculo"/>
+                <w:noProof/>
+              </w:rPr>
+              <w:t>Controladores</w:t>
+            </w:r>
+            <w:r>
+              <w:rPr>
+                <w:noProof/>
+                <w:webHidden/>
+              </w:rPr>
+              <w:tab/>
+            </w:r>
+            <w:r>
+              <w:rPr>
+                <w:noProof/>
+                <w:webHidden/>
+              </w:rPr>
+              <w:fldChar w:fldCharType="begin"/>
+            </w:r>
+            <w:r>
+              <w:rPr>
+                <w:noProof/>
+                <w:webHidden/>
+              </w:rPr>
+              <w:instrText xml:space="preserve"> PAGEREF _Toc102737390 \h </w:instrText>
+            </w:r>
+            <w:r>
+              <w:rPr>
+                <w:noProof/>
+                <w:webHidden/>
+              </w:rPr>
+            </w:r>
+            <w:r>
+              <w:rPr>
+                <w:noProof/>
+                <w:webHidden/>
+              </w:rPr>
+              <w:fldChar w:fldCharType="separate"/>
+            </w:r>
+            <w:r>
+              <w:rPr>
+                <w:noProof/>
+                <w:webHidden/>
+              </w:rPr>
+              <w:t>8</w:t>
+            </w:r>
+            <w:r>
+              <w:rPr>
+                <w:noProof/>
+                <w:webHidden/>
+              </w:rPr>
+              <w:fldChar w:fldCharType="end"/>
+            </w:r>
+          </w:hyperlink>
+        </w:p>
+        <w:p>
+          <w:pPr>
+            <w:pStyle w:val="TDC2"/>
+            <w:rPr>
+              <w:rFonts w:eastAsiaTheme="minorEastAsia"/>
+              <w:smallCaps w:val="0"/>
+              <w:noProof/>
+              <w:sz w:val="22"/>
+              <w:szCs w:val="22"/>
+              <w:lang w:eastAsia="es-ES"/>
+            </w:rPr>
+          </w:pPr>
+          <w:hyperlink w:anchor="_Toc102737391" w:history="1">
+            <w:r>
+              <w:rPr>
+                <w:rStyle w:val="Hipervnculo"/>
+                <w:noProof/>
+              </w:rPr>
+              <w:t>6.3</w:t>
+            </w:r>
+            <w:r>
+              <w:rPr>
+                <w:rFonts w:eastAsiaTheme="minorEastAsia"/>
+                <w:smallCaps w:val="0"/>
+                <w:noProof/>
+                <w:sz w:val="22"/>
+                <w:szCs w:val="22"/>
+                <w:lang w:eastAsia="es-ES"/>
+              </w:rPr>
+              <w:tab/>
+            </w:r>
+            <w:r>
+              <w:rPr>
+                <w:rStyle w:val="Hipervnculo"/>
+                <w:noProof/>
+              </w:rPr>
+              <w:t>Vista de tiempo de ejecución</w:t>
+            </w:r>
+            <w:r>
+              <w:rPr>
+                <w:noProof/>
+                <w:webHidden/>
+              </w:rPr>
+              <w:tab/>
+            </w:r>
+            <w:r>
+              <w:rPr>
+                <w:noProof/>
+                <w:webHidden/>
+              </w:rPr>
+              <w:fldChar w:fldCharType="begin"/>
+            </w:r>
+            <w:r>
+              <w:rPr>
+                <w:noProof/>
+                <w:webHidden/>
+              </w:rPr>
+              <w:instrText xml:space="preserve"> PAGEREF _Toc102737391 \h </w:instrText>
+            </w:r>
+            <w:r>
+              <w:rPr>
+                <w:noProof/>
+                <w:webHidden/>
+              </w:rPr>
+            </w:r>
+            <w:r>
+              <w:rPr>
+                <w:noProof/>
+                <w:webHidden/>
+              </w:rPr>
+              <w:fldChar w:fldCharType="separate"/>
+            </w:r>
+            <w:r>
+              <w:rPr>
+                <w:noProof/>
+                <w:webHidden/>
+              </w:rPr>
+              <w:t>9</w:t>
+            </w:r>
+            <w:r>
+              <w:rPr>
+                <w:noProof/>
+                <w:webHidden/>
+              </w:rPr>
+              <w:fldChar w:fldCharType="end"/>
+            </w:r>
+          </w:hyperlink>
+        </w:p>
+        <w:p>
+          <w:pPr>
+            <w:pStyle w:val="TDC3"/>
+            <w:tabs>
+              <w:tab w:val="left" w:pos="1100"/>
+              <w:tab w:val="right" w:leader="dot" w:pos="8494"/>
+            </w:tabs>
+            <w:rPr>
+              <w:rFonts w:eastAsiaTheme="minorEastAsia"/>
+              <w:i w:val="0"/>
+              <w:iCs w:val="0"/>
+              <w:noProof/>
+              <w:sz w:val="22"/>
+              <w:szCs w:val="22"/>
+              <w:lang w:eastAsia="es-ES"/>
+            </w:rPr>
+          </w:pPr>
+          <w:hyperlink w:anchor="_Toc102737392" w:history="1">
+            <w:r>
+              <w:rPr>
+                <w:rStyle w:val="Hipervnculo"/>
+                <w:noProof/>
+              </w:rPr>
+              <w:t>6.3.1</w:t>
+            </w:r>
+            <w:r>
+              <w:rPr>
+                <w:rFonts w:eastAsiaTheme="minorEastAsia"/>
+                <w:i w:val="0"/>
+                <w:iCs w:val="0"/>
+                <w:noProof/>
+                <w:sz w:val="22"/>
+                <w:szCs w:val="22"/>
+                <w:lang w:eastAsia="es-ES"/>
+              </w:rPr>
+              <w:tab/>
+            </w:r>
+            <w:r>
+              <w:rPr>
+                <w:rStyle w:val="Hipervnculo"/>
+                <w:noProof/>
+              </w:rPr>
+              <w:t>Opciones</w:t>
+            </w:r>
+            <w:r>
+              <w:rPr>
+                <w:noProof/>
+                <w:webHidden/>
+              </w:rPr>
+              <w:tab/>
+            </w:r>
+            <w:r>
+              <w:rPr>
+                <w:noProof/>
+                <w:webHidden/>
+              </w:rPr>
+              <w:fldChar w:fldCharType="begin"/>
+            </w:r>
+            <w:r>
+              <w:rPr>
+                <w:noProof/>
+                <w:webHidden/>
+              </w:rPr>
+              <w:instrText xml:space="preserve"> PAGEREF _Toc102737392 \h </w:instrText>
+            </w:r>
+            <w:r>
+              <w:rPr>
+                <w:noProof/>
+                <w:webHidden/>
+              </w:rPr>
+            </w:r>
+            <w:r>
+              <w:rPr>
+                <w:noProof/>
+                <w:webHidden/>
+              </w:rPr>
+              <w:fldChar w:fldCharType="separate"/>
+            </w:r>
+            <w:r>
+              <w:rPr>
+                <w:noProof/>
+                <w:webHidden/>
+              </w:rPr>
+              <w:t>9</w:t>
+            </w:r>
+            <w:r>
+              <w:rPr>
+                <w:noProof/>
+                <w:webHidden/>
+              </w:rPr>
+              <w:fldChar w:fldCharType="end"/>
+            </w:r>
+          </w:hyperlink>
+        </w:p>
+        <w:p>
+          <w:pPr>
+            <w:pStyle w:val="TDC3"/>
+            <w:tabs>
+              <w:tab w:val="left" w:pos="1100"/>
+              <w:tab w:val="right" w:leader="dot" w:pos="8494"/>
+            </w:tabs>
+            <w:rPr>
+              <w:rFonts w:eastAsiaTheme="minorEastAsia"/>
+              <w:i w:val="0"/>
+              <w:iCs w:val="0"/>
+              <w:noProof/>
+              <w:sz w:val="22"/>
+              <w:szCs w:val="22"/>
+              <w:lang w:eastAsia="es-ES"/>
+            </w:rPr>
+          </w:pPr>
+          <w:hyperlink w:anchor="_Toc102737393" w:history="1">
+            <w:r>
+              <w:rPr>
+                <w:rStyle w:val="Hipervnculo"/>
+                <w:noProof/>
+              </w:rPr>
+              <w:t>6.3.2</w:t>
+            </w:r>
+            <w:r>
+              <w:rPr>
+                <w:rFonts w:eastAsiaTheme="minorEastAsia"/>
+                <w:i w:val="0"/>
+                <w:iCs w:val="0"/>
+                <w:noProof/>
+                <w:sz w:val="22"/>
+                <w:szCs w:val="22"/>
+                <w:lang w:eastAsia="es-ES"/>
+              </w:rPr>
+              <w:tab/>
+            </w:r>
+            <w:r>
+              <w:rPr>
+                <w:rStyle w:val="Hipervnculo"/>
+                <w:noProof/>
+              </w:rPr>
+              <w:t>Ciclo de una partida</w:t>
+            </w:r>
+            <w:r>
+              <w:rPr>
+                <w:noProof/>
+                <w:webHidden/>
+              </w:rPr>
+              <w:tab/>
+            </w:r>
+            <w:r>
+              <w:rPr>
+                <w:noProof/>
+                <w:webHidden/>
+              </w:rPr>
+              <w:fldChar w:fldCharType="begin"/>
+            </w:r>
+            <w:r>
+              <w:rPr>
+                <w:noProof/>
+                <w:webHidden/>
+              </w:rPr>
+              <w:instrText xml:space="preserve"> PAGEREF _Toc102737393 \h </w:instrText>
+            </w:r>
+            <w:r>
+              <w:rPr>
+                <w:noProof/>
+                <w:webHidden/>
+              </w:rPr>
+            </w:r>
+            <w:r>
+              <w:rPr>
+                <w:noProof/>
+                <w:webHidden/>
+              </w:rPr>
+              <w:fldChar w:fldCharType="separate"/>
+            </w:r>
+            <w:r>
+              <w:rPr>
+                <w:noProof/>
+                <w:webHidden/>
+              </w:rPr>
+              <w:t>9</w:t>
+            </w:r>
+            <w:r>
+              <w:rPr>
+                <w:noProof/>
+                <w:webHidden/>
+              </w:rPr>
+              <w:fldChar w:fldCharType="end"/>
+            </w:r>
+          </w:hyperlink>
+        </w:p>
+        <w:p>
+          <w:pPr>
+            <w:pStyle w:val="TDC2"/>
+            <w:rPr>
+              <w:rFonts w:eastAsiaTheme="minorEastAsia"/>
+              <w:smallCaps w:val="0"/>
+              <w:noProof/>
+              <w:sz w:val="22"/>
+              <w:szCs w:val="22"/>
+              <w:lang w:eastAsia="es-ES"/>
+            </w:rPr>
+          </w:pPr>
+          <w:hyperlink w:anchor="_Toc102737394" w:history="1">
+            <w:r>
+              <w:rPr>
+                <w:rStyle w:val="Hipervnculo"/>
+                <w:noProof/>
+              </w:rPr>
+              <w:t>6.4</w:t>
+            </w:r>
+            <w:r>
+              <w:rPr>
+                <w:rFonts w:eastAsiaTheme="minorEastAsia"/>
+                <w:smallCaps w:val="0"/>
+                <w:noProof/>
+                <w:sz w:val="22"/>
+                <w:szCs w:val="22"/>
+                <w:lang w:eastAsia="es-ES"/>
+              </w:rPr>
+              <w:tab/>
+            </w:r>
+            <w:r>
+              <w:rPr>
+                <w:rStyle w:val="Hipervnculo"/>
+                <w:noProof/>
+              </w:rPr>
+              <w:t>Diseño de la Interfaz</w:t>
+            </w:r>
+            <w:r>
+              <w:rPr>
+                <w:noProof/>
+                <w:webHidden/>
+              </w:rPr>
+              <w:tab/>
+            </w:r>
+            <w:r>
+              <w:rPr>
+                <w:noProof/>
+                <w:webHidden/>
+              </w:rPr>
+              <w:fldChar w:fldCharType="begin"/>
+            </w:r>
+            <w:r>
+              <w:rPr>
+                <w:noProof/>
+                <w:webHidden/>
+              </w:rPr>
+              <w:instrText xml:space="preserve"> PAGEREF _Toc102737394 \h </w:instrText>
+            </w:r>
+            <w:r>
+              <w:rPr>
+                <w:noProof/>
+                <w:webHidden/>
+              </w:rPr>
+            </w:r>
+            <w:r>
+              <w:rPr>
+                <w:noProof/>
+                <w:webHidden/>
+              </w:rPr>
+              <w:fldChar w:fldCharType="separate"/>
+            </w:r>
+            <w:r>
+              <w:rPr>
+                <w:noProof/>
+                <w:webHidden/>
+              </w:rPr>
+              <w:t>11</w:t>
+            </w:r>
+            <w:r>
+              <w:rPr>
+                <w:noProof/>
+                <w:webHidden/>
+              </w:rPr>
+              <w:fldChar w:fldCharType="end"/>
+            </w:r>
+          </w:hyperlink>
+        </w:p>
+        <w:p>
+          <w:pPr>
+            <w:pStyle w:val="TDC3"/>
+            <w:tabs>
+              <w:tab w:val="left" w:pos="1100"/>
+              <w:tab w:val="right" w:leader="dot" w:pos="8494"/>
+            </w:tabs>
+            <w:rPr>
+              <w:rFonts w:eastAsiaTheme="minorEastAsia"/>
+              <w:i w:val="0"/>
+              <w:iCs w:val="0"/>
+              <w:noProof/>
+              <w:sz w:val="22"/>
+              <w:szCs w:val="22"/>
+              <w:lang w:eastAsia="es-ES"/>
+            </w:rPr>
+          </w:pPr>
+          <w:hyperlink w:anchor="_Toc102737395" w:history="1">
+            <w:r>
+              <w:rPr>
+                <w:rStyle w:val="Hipervnculo"/>
+                <w:noProof/>
+              </w:rPr>
+              <w:t>6.4.1</w:t>
+            </w:r>
+            <w:r>
+              <w:rPr>
+                <w:rFonts w:eastAsiaTheme="minorEastAsia"/>
+                <w:i w:val="0"/>
+                <w:iCs w:val="0"/>
+                <w:noProof/>
+                <w:sz w:val="22"/>
+                <w:szCs w:val="22"/>
+                <w:lang w:eastAsia="es-ES"/>
+              </w:rPr>
+              <w:tab/>
+            </w:r>
+            <w:r>
+              <w:rPr>
+                <w:rStyle w:val="Hipervnculo"/>
+                <w:noProof/>
+              </w:rPr>
+              <w:t>Acciones del adversario</w:t>
+            </w:r>
+            <w:r>
+              <w:rPr>
+                <w:noProof/>
+                <w:webHidden/>
+              </w:rPr>
+              <w:tab/>
+            </w:r>
+            <w:r>
+              <w:rPr>
+                <w:noProof/>
+                <w:webHidden/>
+              </w:rPr>
+              <w:fldChar w:fldCharType="begin"/>
+            </w:r>
+            <w:r>
+              <w:rPr>
+                <w:noProof/>
+                <w:webHidden/>
+              </w:rPr>
+              <w:instrText xml:space="preserve"> PAGEREF _Toc102737395 \h </w:instrText>
+            </w:r>
+            <w:r>
+              <w:rPr>
+                <w:noProof/>
+                <w:webHidden/>
+              </w:rPr>
+            </w:r>
+            <w:r>
+              <w:rPr>
+                <w:noProof/>
+                <w:webHidden/>
+              </w:rPr>
+              <w:fldChar w:fldCharType="separate"/>
+            </w:r>
+            <w:r>
+              <w:rPr>
+                <w:noProof/>
+                <w:webHidden/>
+              </w:rPr>
+              <w:t>12</w:t>
+            </w:r>
+            <w:r>
+              <w:rPr>
+                <w:noProof/>
+                <w:webHidden/>
+              </w:rPr>
+              <w:fldChar w:fldCharType="end"/>
+            </w:r>
+          </w:hyperlink>
+        </w:p>
+        <w:p>
+          <w:pPr>
+            <w:pStyle w:val="TDC3"/>
+            <w:tabs>
+              <w:tab w:val="left" w:pos="1100"/>
+              <w:tab w:val="right" w:leader="dot" w:pos="8494"/>
+            </w:tabs>
+            <w:rPr>
+              <w:rFonts w:eastAsiaTheme="minorEastAsia"/>
+              <w:i w:val="0"/>
+              <w:iCs w:val="0"/>
+              <w:noProof/>
+              <w:sz w:val="22"/>
+              <w:szCs w:val="22"/>
+              <w:lang w:eastAsia="es-ES"/>
+            </w:rPr>
+          </w:pPr>
+          <w:hyperlink w:anchor="_Toc102737396" w:history="1">
+            <w:r>
+              <w:rPr>
+                <w:rStyle w:val="Hipervnculo"/>
+                <w:noProof/>
+              </w:rPr>
+              <w:t>6.4.2</w:t>
+            </w:r>
+            <w:r>
+              <w:rPr>
+                <w:rFonts w:eastAsiaTheme="minorEastAsia"/>
+                <w:i w:val="0"/>
+                <w:iCs w:val="0"/>
+                <w:noProof/>
+                <w:sz w:val="22"/>
+                <w:szCs w:val="22"/>
+                <w:lang w:eastAsia="es-ES"/>
+              </w:rPr>
+              <w:tab/>
+            </w:r>
+            <w:r>
+              <w:rPr>
+                <w:rStyle w:val="Hipervnculo"/>
+                <w:noProof/>
+              </w:rPr>
+              <w:t>Guerreras, armas usadas y favor</w:t>
+            </w:r>
+            <w:r>
+              <w:rPr>
+                <w:noProof/>
+                <w:webHidden/>
+              </w:rPr>
+              <w:tab/>
+            </w:r>
+            <w:r>
+              <w:rPr>
+                <w:noProof/>
+                <w:webHidden/>
+              </w:rPr>
+              <w:fldChar w:fldCharType="begin"/>
+            </w:r>
+            <w:r>
+              <w:rPr>
+                <w:noProof/>
+                <w:webHidden/>
+              </w:rPr>
+              <w:instrText xml:space="preserve"> PAGEREF _Toc102737396 \h </w:instrText>
+            </w:r>
+            <w:r>
+              <w:rPr>
+                <w:noProof/>
+                <w:webHidden/>
+              </w:rPr>
+            </w:r>
+            <w:r>
+              <w:rPr>
+                <w:noProof/>
+                <w:webHidden/>
+              </w:rPr>
+              <w:fldChar w:fldCharType="separate"/>
+            </w:r>
+            <w:r>
+              <w:rPr>
+                <w:noProof/>
+                <w:webHidden/>
+              </w:rPr>
+              <w:t>12</w:t>
+            </w:r>
+            <w:r>
+              <w:rPr>
+                <w:noProof/>
+                <w:webHidden/>
+              </w:rPr>
+              <w:fldChar w:fldCharType="end"/>
+            </w:r>
+          </w:hyperlink>
+        </w:p>
+        <w:p>
+          <w:pPr>
+            <w:pStyle w:val="TDC3"/>
+            <w:tabs>
+              <w:tab w:val="left" w:pos="1100"/>
+              <w:tab w:val="right" w:leader="dot" w:pos="8494"/>
+            </w:tabs>
+            <w:rPr>
+              <w:rFonts w:eastAsiaTheme="minorEastAsia"/>
+              <w:i w:val="0"/>
+              <w:iCs w:val="0"/>
+              <w:noProof/>
+              <w:sz w:val="22"/>
+              <w:szCs w:val="22"/>
+              <w:lang w:eastAsia="es-ES"/>
+            </w:rPr>
+          </w:pPr>
+          <w:hyperlink w:anchor="_Toc102737397" w:history="1">
+            <w:r>
+              <w:rPr>
+                <w:rStyle w:val="Hipervnculo"/>
+                <w:noProof/>
+              </w:rPr>
+              <w:t>6.4.3</w:t>
+            </w:r>
+            <w:r>
+              <w:rPr>
+                <w:rFonts w:eastAsiaTheme="minorEastAsia"/>
+                <w:i w:val="0"/>
+                <w:iCs w:val="0"/>
+                <w:noProof/>
+                <w:sz w:val="22"/>
+                <w:szCs w:val="22"/>
+                <w:lang w:eastAsia="es-ES"/>
+              </w:rPr>
+              <w:tab/>
+            </w:r>
+            <w:r>
+              <w:rPr>
+                <w:rStyle w:val="Hipervnculo"/>
+                <w:noProof/>
+              </w:rPr>
+              <w:t>Acciones del jugador</w:t>
+            </w:r>
+            <w:r>
+              <w:rPr>
+                <w:noProof/>
+                <w:webHidden/>
+              </w:rPr>
+              <w:tab/>
+            </w:r>
+            <w:r>
+              <w:rPr>
+                <w:noProof/>
+                <w:webHidden/>
+              </w:rPr>
+              <w:fldChar w:fldCharType="begin"/>
+            </w:r>
+            <w:r>
+              <w:rPr>
+                <w:noProof/>
+                <w:webHidden/>
+              </w:rPr>
+              <w:instrText xml:space="preserve"> PAGEREF _Toc102737397 \h </w:instrText>
+            </w:r>
+            <w:r>
+              <w:rPr>
+                <w:noProof/>
+                <w:webHidden/>
+              </w:rPr>
+            </w:r>
+            <w:r>
+              <w:rPr>
+                <w:noProof/>
+                <w:webHidden/>
+              </w:rPr>
+              <w:fldChar w:fldCharType="separate"/>
+            </w:r>
+            <w:r>
+              <w:rPr>
+                <w:noProof/>
+                <w:webHidden/>
+              </w:rPr>
+              <w:t>13</w:t>
+            </w:r>
+            <w:r>
+              <w:rPr>
+                <w:noProof/>
+                <w:webHidden/>
+              </w:rPr>
+              <w:fldChar w:fldCharType="end"/>
+            </w:r>
+          </w:hyperlink>
+        </w:p>
+        <w:p>
+          <w:pPr>
+            <w:pStyle w:val="TDC3"/>
+            <w:tabs>
+              <w:tab w:val="left" w:pos="1100"/>
+              <w:tab w:val="right" w:leader="dot" w:pos="8494"/>
+            </w:tabs>
+            <w:rPr>
+              <w:rFonts w:eastAsiaTheme="minorEastAsia"/>
+              <w:i w:val="0"/>
+              <w:iCs w:val="0"/>
+              <w:noProof/>
+              <w:sz w:val="22"/>
+              <w:szCs w:val="22"/>
+              <w:lang w:eastAsia="es-ES"/>
+            </w:rPr>
+          </w:pPr>
+          <w:hyperlink w:anchor="_Toc102737398" w:history="1">
+            <w:r>
+              <w:rPr>
+                <w:rStyle w:val="Hipervnculo"/>
+                <w:noProof/>
+              </w:rPr>
+              <w:t>6.4.4</w:t>
+            </w:r>
+            <w:r>
+              <w:rPr>
+                <w:rFonts w:eastAsiaTheme="minorEastAsia"/>
+                <w:i w:val="0"/>
+                <w:iCs w:val="0"/>
+                <w:noProof/>
+                <w:sz w:val="22"/>
+                <w:szCs w:val="22"/>
+                <w:lang w:eastAsia="es-ES"/>
+              </w:rPr>
+              <w:tab/>
+            </w:r>
+            <w:r>
+              <w:rPr>
+                <w:rStyle w:val="Hipervnculo"/>
+                <w:noProof/>
+              </w:rPr>
+              <w:t>Mano del jugador</w:t>
+            </w:r>
+            <w:r>
+              <w:rPr>
+                <w:noProof/>
+                <w:webHidden/>
+              </w:rPr>
+              <w:tab/>
+            </w:r>
+            <w:r>
+              <w:rPr>
+                <w:noProof/>
+                <w:webHidden/>
+              </w:rPr>
+              <w:fldChar w:fldCharType="begin"/>
+            </w:r>
+            <w:r>
+              <w:rPr>
+                <w:noProof/>
+                <w:webHidden/>
+              </w:rPr>
+              <w:instrText xml:space="preserve"> PAGEREF _Toc102737398 \h </w:instrText>
+            </w:r>
+            <w:r>
+              <w:rPr>
+                <w:noProof/>
+                <w:webHidden/>
+              </w:rPr>
+            </w:r>
+            <w:r>
+              <w:rPr>
+                <w:noProof/>
+                <w:webHidden/>
+              </w:rPr>
+              <w:fldChar w:fldCharType="separate"/>
+            </w:r>
+            <w:r>
+              <w:rPr>
+                <w:noProof/>
+                <w:webHidden/>
+              </w:rPr>
+              <w:t>14</w:t>
+            </w:r>
+            <w:r>
+              <w:rPr>
+                <w:noProof/>
+                <w:webHidden/>
+              </w:rPr>
+              <w:fldChar w:fldCharType="end"/>
+            </w:r>
+          </w:hyperlink>
+        </w:p>
+        <w:p>
+          <w:pPr>
+            <w:pStyle w:val="TDC3"/>
+            <w:tabs>
+              <w:tab w:val="left" w:pos="1100"/>
+              <w:tab w:val="right" w:leader="dot" w:pos="8494"/>
+            </w:tabs>
+            <w:rPr>
+              <w:rFonts w:eastAsiaTheme="minorEastAsia"/>
+              <w:i w:val="0"/>
+              <w:iCs w:val="0"/>
+              <w:noProof/>
+              <w:sz w:val="22"/>
+              <w:szCs w:val="22"/>
+              <w:lang w:eastAsia="es-ES"/>
+            </w:rPr>
+          </w:pPr>
+          <w:hyperlink w:anchor="_Toc102737399" w:history="1">
+            <w:r>
+              <w:rPr>
+                <w:rStyle w:val="Hipervnculo"/>
+                <w:noProof/>
+              </w:rPr>
+              <w:t>6.4.5</w:t>
+            </w:r>
+            <w:r>
+              <w:rPr>
+                <w:rFonts w:eastAsiaTheme="minorEastAsia"/>
+                <w:i w:val="0"/>
+                <w:iCs w:val="0"/>
+                <w:noProof/>
+                <w:sz w:val="22"/>
+                <w:szCs w:val="22"/>
+                <w:lang w:eastAsia="es-ES"/>
+              </w:rPr>
+              <w:tab/>
+            </w:r>
+            <w:r>
+              <w:rPr>
+                <w:rStyle w:val="Hipervnculo"/>
+                <w:noProof/>
+              </w:rPr>
+              <w:t>Acción elegida</w:t>
+            </w:r>
+            <w:r>
+              <w:rPr>
+                <w:noProof/>
+                <w:webHidden/>
+              </w:rPr>
+              <w:tab/>
+            </w:r>
+            <w:r>
+              <w:rPr>
+                <w:noProof/>
+                <w:webHidden/>
+              </w:rPr>
+              <w:fldChar w:fldCharType="begin"/>
+            </w:r>
+            <w:r>
+              <w:rPr>
+                <w:noProof/>
+                <w:webHidden/>
+              </w:rPr>
+              <w:instrText xml:space="preserve"> PAGEREF _Toc102737399 \h </w:instrText>
+            </w:r>
+            <w:r>
+              <w:rPr>
+                <w:noProof/>
+                <w:webHidden/>
+              </w:rPr>
+            </w:r>
+            <w:r>
+              <w:rPr>
+                <w:noProof/>
+                <w:webHidden/>
+              </w:rPr>
+              <w:fldChar w:fldCharType="separate"/>
+            </w:r>
+            <w:r>
+              <w:rPr>
+                <w:noProof/>
+                <w:webHidden/>
+              </w:rPr>
+              <w:t>15</w:t>
+            </w:r>
+            <w:r>
+              <w:rPr>
+                <w:noProof/>
+                <w:webHidden/>
+              </w:rPr>
+              <w:fldChar w:fldCharType="end"/>
+            </w:r>
+          </w:hyperlink>
+        </w:p>
+        <w:p>
+          <w:pPr>
+            <w:pStyle w:val="TDC3"/>
+            <w:tabs>
+              <w:tab w:val="left" w:pos="1100"/>
+              <w:tab w:val="right" w:leader="dot" w:pos="8494"/>
+            </w:tabs>
+            <w:rPr>
+              <w:rFonts w:eastAsiaTheme="minorEastAsia"/>
+              <w:i w:val="0"/>
+              <w:iCs w:val="0"/>
+              <w:noProof/>
+              <w:sz w:val="22"/>
+              <w:szCs w:val="22"/>
+              <w:lang w:eastAsia="es-ES"/>
+            </w:rPr>
+          </w:pPr>
+          <w:hyperlink w:anchor="_Toc102737400" w:history="1">
+            <w:r>
+              <w:rPr>
+                <w:rStyle w:val="Hipervnculo"/>
+                <w:noProof/>
+              </w:rPr>
+              <w:t>6.4.6</w:t>
+            </w:r>
+            <w:r>
+              <w:rPr>
+                <w:rFonts w:eastAsiaTheme="minorEastAsia"/>
+                <w:i w:val="0"/>
+                <w:iCs w:val="0"/>
+                <w:noProof/>
+                <w:sz w:val="22"/>
+                <w:szCs w:val="22"/>
+                <w:lang w:eastAsia="es-ES"/>
+              </w:rPr>
+              <w:tab/>
+            </w:r>
+            <w:r>
+              <w:rPr>
+                <w:rStyle w:val="Hipervnculo"/>
+                <w:noProof/>
+              </w:rPr>
+              <w:t>Botón de aceptar</w:t>
+            </w:r>
+            <w:r>
+              <w:rPr>
+                <w:noProof/>
+                <w:webHidden/>
+              </w:rPr>
+              <w:tab/>
+            </w:r>
+            <w:r>
+              <w:rPr>
+                <w:noProof/>
+                <w:webHidden/>
+              </w:rPr>
+              <w:fldChar w:fldCharType="begin"/>
+            </w:r>
+            <w:r>
+              <w:rPr>
+                <w:noProof/>
+                <w:webHidden/>
+              </w:rPr>
+              <w:instrText xml:space="preserve"> PAGEREF _Toc102737400 \h </w:instrText>
+            </w:r>
+            <w:r>
+              <w:rPr>
+                <w:noProof/>
+                <w:webHidden/>
+              </w:rPr>
+            </w:r>
+            <w:r>
+              <w:rPr>
+                <w:noProof/>
+                <w:webHidden/>
+              </w:rPr>
+              <w:fldChar w:fldCharType="separate"/>
+            </w:r>
+            <w:r>
+              <w:rPr>
+                <w:noProof/>
+                <w:webHidden/>
+              </w:rPr>
+              <w:t>16</w:t>
+            </w:r>
+            <w:r>
+              <w:rPr>
+                <w:noProof/>
+                <w:webHidden/>
+              </w:rPr>
+              <w:fldChar w:fldCharType="end"/>
+            </w:r>
+          </w:hyperlink>
+        </w:p>
+        <w:p>
+          <w:pPr>
+            <w:pStyle w:val="TDC3"/>
+            <w:tabs>
+              <w:tab w:val="left" w:pos="1100"/>
+              <w:tab w:val="right" w:leader="dot" w:pos="8494"/>
+            </w:tabs>
+            <w:rPr>
+              <w:rFonts w:eastAsiaTheme="minorEastAsia"/>
+              <w:i w:val="0"/>
+              <w:iCs w:val="0"/>
+              <w:noProof/>
+              <w:sz w:val="22"/>
+              <w:szCs w:val="22"/>
+              <w:lang w:eastAsia="es-ES"/>
+            </w:rPr>
+          </w:pPr>
+          <w:hyperlink w:anchor="_Toc102737401" w:history="1">
+            <w:r>
+              <w:rPr>
+                <w:rStyle w:val="Hipervnculo"/>
+                <w:noProof/>
+              </w:rPr>
+              <w:t>6.4.7</w:t>
+            </w:r>
+            <w:r>
+              <w:rPr>
+                <w:rFonts w:eastAsiaTheme="minorEastAsia"/>
+                <w:i w:val="0"/>
+                <w:iCs w:val="0"/>
+                <w:noProof/>
+                <w:sz w:val="22"/>
+                <w:szCs w:val="22"/>
+                <w:lang w:eastAsia="es-ES"/>
+              </w:rPr>
+              <w:tab/>
+            </w:r>
+            <w:r>
+              <w:rPr>
+                <w:rStyle w:val="Hipervnculo"/>
+                <w:noProof/>
+              </w:rPr>
+              <w:t>Pantalla de información final</w:t>
+            </w:r>
+            <w:r>
+              <w:rPr>
+                <w:noProof/>
+                <w:webHidden/>
+              </w:rPr>
+              <w:tab/>
+            </w:r>
+            <w:r>
+              <w:rPr>
+                <w:noProof/>
+                <w:webHidden/>
+              </w:rPr>
+              <w:fldChar w:fldCharType="begin"/>
+            </w:r>
+            <w:r>
+              <w:rPr>
+                <w:noProof/>
+                <w:webHidden/>
+              </w:rPr>
+              <w:instrText xml:space="preserve"> PAGEREF _Toc102737401 \h </w:instrText>
+            </w:r>
+            <w:r>
+              <w:rPr>
+                <w:noProof/>
+                <w:webHidden/>
+              </w:rPr>
+            </w:r>
+            <w:r>
+              <w:rPr>
+                <w:noProof/>
+                <w:webHidden/>
+              </w:rPr>
+              <w:fldChar w:fldCharType="separate"/>
+            </w:r>
+            <w:r>
+              <w:rPr>
+                <w:noProof/>
+                <w:webHidden/>
+              </w:rPr>
+              <w:t>16</w:t>
+            </w:r>
+            <w:r>
+              <w:rPr>
+                <w:noProof/>
+                <w:webHidden/>
+              </w:rPr>
+              <w:fldChar w:fldCharType="end"/>
+            </w:r>
+          </w:hyperlink>
+        </w:p>
+        <w:p>
+          <w:r>
+            <w:rPr>
+              <w:b/>
+              <w:bCs/>
+            </w:rPr>
+            <w:fldChar w:fldCharType="end"/>
+          </w:r>
+        </w:p>
+      </w:sdtContent>
+    </w:sdt>
+    <w:p>
+      <w:pPr>
+        <w:jc w:val="left"/>
+        <w:rPr>
+          <w:rFonts w:asciiTheme="majorHAnsi" w:eastAsiaTheme="majorEastAsia" w:hAnsiTheme="majorHAnsi" w:cstheme="majorBidi"/>
+          <w:b/>
+          <w:bCs/>
+          <w:color w:val="A5A5A5" w:themeColor="accent1" w:themeShade="BF"/>
+          <w:sz w:val="48"/>
+          <w:szCs w:val="28"/>
+        </w:rPr>
+      </w:pPr>
+      <w:r>
+        <w:br w:type="page"/>
+      </w:r>
+    </w:p>
     <w:p>
       <w:pPr>
         <w:pStyle w:val="Ttulo1"/>
       </w:pPr>
-      <w:bookmarkStart w:id="0" w:name="_Toc74120106"/>
-      <w:r>
+      <w:bookmarkStart w:id="1" w:name="_Toc102737384"/>
+      <w:r>
+        <w:lastRenderedPageBreak/>
         <w:t>Diseño del Sistema</w:t>
       </w:r>
       <w:bookmarkEnd w:id="0"/>
+      <w:bookmarkEnd w:id="1"/>
     </w:p>
     <w:p>
       <w:pPr>
         <w:pStyle w:val="Ttulo2"/>
       </w:pPr>
-      <w:bookmarkStart w:id="1" w:name="_Toc73995318"/>
-      <w:bookmarkStart w:id="2" w:name="_Toc74120107"/>
+      <w:bookmarkStart w:id="2" w:name="_Toc73995318"/>
+      <w:bookmarkStart w:id="3" w:name="_Toc74120107"/>
+      <w:bookmarkStart w:id="4" w:name="_Ref102730975"/>
+      <w:bookmarkStart w:id="5" w:name="_Ref102730980"/>
+      <w:bookmarkStart w:id="6" w:name="_Ref102730987"/>
+      <w:bookmarkStart w:id="7" w:name="_Ref102731007"/>
+      <w:bookmarkStart w:id="8" w:name="_Ref102731017"/>
+      <w:bookmarkStart w:id="9" w:name="_Toc102737385"/>
+      <w:r>
+        <w:t>A</w:t>
+      </w:r>
+      <w:r>
+        <w:t xml:space="preserve">rquitectura del sistema: </w:t>
+      </w:r>
       <w:r>
         <w:t>Vista</w:t>
       </w:r>
       <w:r>
         <w:t xml:space="preserve"> de bloques de construcción</w:t>
       </w:r>
-      <w:bookmarkEnd w:id="1"/>
       <w:bookmarkEnd w:id="2"/>
-    </w:p>
-    <w:p>
-      <w:r>
-        <w:t>En la siguiente imagen (Imagen 5.2.a)</w:t>
+      <w:bookmarkEnd w:id="3"/>
+      <w:bookmarkEnd w:id="4"/>
+      <w:bookmarkEnd w:id="5"/>
+      <w:bookmarkEnd w:id="6"/>
+      <w:bookmarkEnd w:id="7"/>
+      <w:bookmarkEnd w:id="8"/>
+      <w:bookmarkEnd w:id="9"/>
+    </w:p>
+    <w:p>
+      <w:r>
+        <w:t>En la siguiente imagen (</w:t>
+      </w:r>
+      <w:r>
+        <w:rPr>
+          <w:i/>
+        </w:rPr>
+        <w:t xml:space="preserve">Imagen </w:t>
+      </w:r>
+      <w:r>
+        <w:rPr>
+          <w:i/>
+        </w:rPr>
+        <w:t>6</w:t>
+      </w:r>
+      <w:r>
+        <w:rPr>
+          <w:i/>
+        </w:rPr>
+        <w:t>.2.a</w:t>
+      </w:r>
+      <w:r>
+        <w:t>)</w:t>
       </w:r>
       <w:r>
         <w:t xml:space="preserve"> podemos ver una v</w:t>
@@ -50,10 +1818,10 @@
           <w:noProof/>
         </w:rPr>
         <w:drawing>
-          <wp:inline distT="0" distB="0" distL="0" distR="0" wp14:anchorId="486B3878" wp14:editId="54622650">
-            <wp:extent cx="5019994" cy="3715363"/>
+          <wp:inline distT="0" distB="0" distL="0" distR="0" wp14:anchorId="2A5016A3" wp14:editId="60446012">
+            <wp:extent cx="5400040" cy="4001770"/>
             <wp:effectExtent l="0" t="0" r="0" b="0"/>
-            <wp:docPr id="5" name="Imagen 5"/>
+            <wp:docPr id="40" name="Imagen 40" descr="Diagrama, Dibujo de ingeniería&#10;&#10;Descripción generada automáticamente"/>
             <wp:cNvGraphicFramePr>
               <a:graphicFrameLocks xmlns:a="http://schemas.openxmlformats.org/drawingml/2006/main" noChangeAspect="1"/>
             </wp:cNvGraphicFramePr>
@@ -61,7 +1829,7 @@
               <a:graphicData uri="http://schemas.openxmlformats.org/drawingml/2006/picture">
                 <pic:pic xmlns:pic="http://schemas.openxmlformats.org/drawingml/2006/picture">
                   <pic:nvPicPr>
-                    <pic:cNvPr id="0" name="Picture 1"/>
+                    <pic:cNvPr id="40" name="Imagen 40" descr="Diagrama, Dibujo de ingeniería&#10;&#10;Descripción generada automáticamente"/>
                     <pic:cNvPicPr>
                       <a:picLocks noChangeAspect="1" noChangeArrowheads="1"/>
                     </pic:cNvPicPr>
@@ -82,7 +1850,7 @@
                   <pic:spPr bwMode="auto">
                     <a:xfrm>
                       <a:off x="0" y="0"/>
-                      <a:ext cx="5021991" cy="3716841"/>
+                      <a:ext cx="5400040" cy="4001770"/>
                     </a:xfrm>
                     <a:prstGeom prst="rect">
                       <a:avLst/>
@@ -101,18 +1869,19 @@
     </w:p>
     <w:p>
       <w:pPr>
-        <w:jc w:val="center"/>
-        <w:rPr>
-          <w:i/>
-          <w:iCs/>
-        </w:rPr>
-      </w:pPr>
-      <w:r>
-        <w:rPr>
-          <w:i/>
-          <w:iCs/>
-        </w:rPr>
-        <w:t>Imagen 5.2.a</w:t>
+        <w:pStyle w:val="Descripcin"/>
+      </w:pPr>
+      <w:r>
+        <w:t xml:space="preserve">Imagen </w:t>
+      </w:r>
+      <w:r>
+        <w:t>6</w:t>
+      </w:r>
+      <w:r>
+        <w:t>.2.a</w:t>
+      </w:r>
+      <w:r>
+        <w:t xml:space="preserve"> – Vista en bloques completa</w:t>
       </w:r>
     </w:p>
     <w:p>
@@ -443,6 +2212,7 @@
               <w:rPr>
                 <w:noProof/>
               </w:rPr>
+              <w:lastRenderedPageBreak/>
               <w:drawing>
                 <wp:inline distT="0" distB="0" distL="0" distR="0" wp14:anchorId="35B1FCD1" wp14:editId="083CB871">
                   <wp:extent cx="632102" cy="453205"/>
@@ -541,7 +2311,6 @@
               <w:rPr>
                 <w:noProof/>
               </w:rPr>
-              <w:lastRenderedPageBreak/>
               <w:drawing>
                 <wp:inline distT="0" distB="0" distL="0" distR="0" wp14:anchorId="1C7C8AB7" wp14:editId="70E242C7">
                   <wp:extent cx="767067" cy="453267"/>
@@ -945,16 +2714,18 @@
       <w:pPr>
         <w:pStyle w:val="Ttulo3"/>
       </w:pPr>
-      <w:bookmarkStart w:id="3" w:name="_Toc73995319"/>
-      <w:bookmarkStart w:id="4" w:name="_Toc74120108"/>
+      <w:bookmarkStart w:id="10" w:name="_Toc73995319"/>
+      <w:bookmarkStart w:id="11" w:name="_Toc74120108"/>
+      <w:bookmarkStart w:id="12" w:name="_Toc102737386"/>
       <w:r>
         <w:t>Nivel</w:t>
       </w:r>
       <w:r>
         <w:t xml:space="preserve"> 1</w:t>
       </w:r>
-      <w:bookmarkEnd w:id="3"/>
-      <w:bookmarkEnd w:id="4"/>
+      <w:bookmarkEnd w:id="10"/>
+      <w:bookmarkEnd w:id="11"/>
+      <w:bookmarkEnd w:id="12"/>
     </w:p>
     <w:p>
       <w:pPr>
@@ -1016,55 +2787,78 @@
     </w:p>
     <w:p>
       <w:pPr>
-        <w:jc w:val="center"/>
-        <w:rPr>
-          <w:i/>
-          <w:iCs/>
-        </w:rPr>
-      </w:pPr>
-      <w:r>
-        <w:rPr>
-          <w:i/>
-          <w:iCs/>
-        </w:rPr>
-        <w:t>Imagen 5.2.</w:t>
-      </w:r>
-      <w:r>
-        <w:rPr>
-          <w:i/>
-          <w:iCs/>
-        </w:rPr>
+        <w:pStyle w:val="Descripcin"/>
+      </w:pPr>
+      <w:r>
+        <w:t xml:space="preserve">Imagen </w:t>
+      </w:r>
+      <w:r>
+        <w:t>6</w:t>
+      </w:r>
+      <w:r>
+        <w:t>.2.</w:t>
+      </w:r>
+      <w:r>
         <w:t>1.</w:t>
       </w:r>
       <w:r>
-        <w:rPr>
-          <w:i/>
-          <w:iCs/>
-        </w:rPr>
         <w:t>a</w:t>
       </w:r>
-    </w:p>
-    <w:p>
-      <w:r>
-        <w:t>En el nivel 1 podemos ver como la aplicación puede comunicar y recibir información del usuario que la esté ejecutando. Cabe destacar que en caso de que se ejecutando en modo generación de datos o entrenamiento de la red neuronal el usuario no interactúa con la aplicación, esta comunicación se produce únicamente cuando se ejecuta en modo jugar.</w:t>
-      </w:r>
-    </w:p>
-    <w:p>
-      <w:r>
-        <w:t>También podemos ver como la aplicación se comunica con ficheros externos. Esta comunicación si se realiza para los 3 modos de ejecución como veremos más adelante</w:t>
+      <w:r>
+        <w:t xml:space="preserve"> – Vista en bloques de nivel 1</w:t>
+      </w:r>
+    </w:p>
+    <w:p>
+      <w:r>
+        <w:t>En el nivel 1 podemos ver como la aplicación puede comunicar</w:t>
+      </w:r>
+      <w:r>
+        <w:t>se</w:t>
+      </w:r>
+      <w:r>
+        <w:t xml:space="preserve"> y recibir </w:t>
+      </w:r>
+      <w:r>
+        <w:t xml:space="preserve">la </w:t>
+      </w:r>
+      <w:r>
+        <w:t xml:space="preserve">información del usuario que la esté ejecutando. Cabe destacar que en caso de que se </w:t>
+      </w:r>
+      <w:r>
+        <w:t xml:space="preserve">esté </w:t>
+      </w:r>
+      <w:r>
+        <w:t>ejecutando en modo generación de datos o entrenamiento de la red neuronal el usuario no interactúa con la aplicación, esta comunicación se produce únicamente cuando se ejecuta en modo jugar.</w:t>
+      </w:r>
+    </w:p>
+    <w:p>
+      <w:r>
+        <w:t>También podemos ver como la aplicación se comunica con ficheros externos. Esta comunicación s</w:t>
+      </w:r>
+      <w:r>
+        <w:t>í</w:t>
+      </w:r>
+      <w:r>
+        <w:t xml:space="preserve"> se realiza para los 3 modos de ejecución como veremos más adelante</w:t>
+      </w:r>
+      <w:r>
+        <w:t>.</w:t>
       </w:r>
     </w:p>
     <w:p>
       <w:pPr>
         <w:pStyle w:val="Ttulo3"/>
       </w:pPr>
-      <w:bookmarkStart w:id="5" w:name="_Toc73995320"/>
-      <w:bookmarkStart w:id="6" w:name="_Toc74120109"/>
-      <w:r>
+      <w:bookmarkStart w:id="13" w:name="_Toc73995320"/>
+      <w:bookmarkStart w:id="14" w:name="_Toc74120109"/>
+      <w:bookmarkStart w:id="15" w:name="_Toc102737387"/>
+      <w:r>
+        <w:lastRenderedPageBreak/>
         <w:t>Nivel 2</w:t>
       </w:r>
-      <w:bookmarkEnd w:id="5"/>
-      <w:bookmarkEnd w:id="6"/>
+      <w:bookmarkEnd w:id="13"/>
+      <w:bookmarkEnd w:id="14"/>
+      <w:bookmarkEnd w:id="15"/>
     </w:p>
     <w:p>
       <w:pPr>
@@ -1075,10 +2869,10 @@
           <w:noProof/>
         </w:rPr>
         <w:drawing>
-          <wp:inline distT="0" distB="0" distL="0" distR="0" wp14:anchorId="538A7775" wp14:editId="0215A058">
-            <wp:extent cx="5397500" cy="2047240"/>
+          <wp:inline distT="0" distB="0" distL="0" distR="0" wp14:anchorId="7FF0D505" wp14:editId="60CD043A">
+            <wp:extent cx="5400040" cy="2048510"/>
             <wp:effectExtent l="0" t="0" r="0" b="0"/>
-            <wp:docPr id="7" name="Imagen 7"/>
+            <wp:docPr id="2" name="Imagen 2" descr="Diagrama&#10;&#10;Descripción generada automáticamente"/>
             <wp:cNvGraphicFramePr>
               <a:graphicFrameLocks xmlns:a="http://schemas.openxmlformats.org/drawingml/2006/main" noChangeAspect="1"/>
             </wp:cNvGraphicFramePr>
@@ -1086,7 +2880,7 @@
               <a:graphicData uri="http://schemas.openxmlformats.org/drawingml/2006/picture">
                 <pic:pic xmlns:pic="http://schemas.openxmlformats.org/drawingml/2006/picture">
                   <pic:nvPicPr>
-                    <pic:cNvPr id="0" name="Picture 3"/>
+                    <pic:cNvPr id="2" name="Imagen 2" descr="Diagrama&#10;&#10;Descripción generada automáticamente"/>
                     <pic:cNvPicPr>
                       <a:picLocks noChangeAspect="1" noChangeArrowheads="1"/>
                     </pic:cNvPicPr>
@@ -1107,7 +2901,7 @@
                   <pic:spPr bwMode="auto">
                     <a:xfrm>
                       <a:off x="0" y="0"/>
-                      <a:ext cx="5397500" cy="2047240"/>
+                      <a:ext cx="5400040" cy="2048510"/>
                     </a:xfrm>
                     <a:prstGeom prst="rect">
                       <a:avLst/>
@@ -1126,69 +2920,126 @@
     </w:p>
     <w:p>
       <w:pPr>
-        <w:jc w:val="center"/>
-        <w:rPr>
-          <w:i/>
-          <w:iCs/>
-        </w:rPr>
-      </w:pPr>
-      <w:r>
-        <w:rPr>
-          <w:i/>
-          <w:iCs/>
-        </w:rPr>
-        <w:lastRenderedPageBreak/>
-        <w:t>Imagen 5.2.</w:t>
-      </w:r>
-      <w:r>
-        <w:rPr>
-          <w:i/>
-          <w:iCs/>
-        </w:rPr>
+        <w:pStyle w:val="Descripcin"/>
+      </w:pPr>
+      <w:r>
+        <w:t xml:space="preserve">Imagen </w:t>
+      </w:r>
+      <w:r>
+        <w:t>6</w:t>
+      </w:r>
+      <w:r>
+        <w:t>.2.</w:t>
+      </w:r>
+      <w:r>
         <w:t>2.</w:t>
       </w:r>
       <w:r>
-        <w:rPr>
-          <w:i/>
-          <w:iCs/>
-        </w:rPr>
         <w:t>a</w:t>
       </w:r>
-    </w:p>
-    <w:p>
-      <w:r>
-        <w:t xml:space="preserve">En el nivel 2 podemos ver como la aplicación tiene 3 paquetes principales. </w:t>
-      </w:r>
-    </w:p>
-    <w:p>
-      <w:r>
-        <w:t>El paquete de controladores está en el centro de ellos porque es el encargado de gestionar el resto, este se comunica con el paquete de entrenamiento de la red neuronal tanto para pedir datos como para recibirlos, así como con el de la interfaz gráfica. También puede generar información que se guarda en ficheros.</w:t>
-      </w:r>
-    </w:p>
-    <w:p>
-      <w:r>
-        <w:t>El paquete de entrenamiento es el encargado de gestionar la red neuronal. Hace uso y guarda archivos y se comunica con el paquete de controladores.</w:t>
-      </w:r>
-    </w:p>
-    <w:p>
-      <w:r>
-        <w:t>El paquete de interfaz gráfica es el encargado de comunicar el paquete de controladores con el del usuario.</w:t>
+      <w:r>
+        <w:t xml:space="preserve"> – Vista en bloques de nivel 2</w:t>
+      </w:r>
+    </w:p>
+    <w:p>
+      <w:r>
+        <w:t xml:space="preserve">En el nivel 2 podemos ver como la aplicación tiene 3 </w:t>
+      </w:r>
+      <w:r>
+        <w:t>módulos</w:t>
+      </w:r>
+      <w:r>
+        <w:t xml:space="preserve"> principales. </w:t>
+      </w:r>
+    </w:p>
+    <w:p>
+      <w:r>
+        <w:t xml:space="preserve">El </w:t>
+      </w:r>
+      <w:r>
+        <w:t>módulo</w:t>
+      </w:r>
+      <w:r>
+        <w:t xml:space="preserve"> de controladores está en el centro de ellos porque es el encargado de gestionar el resto, este se comunica con el paquete de la red neuronal tanto para pedir datos como para recibirlos, así como con el de la interfaz gráfica. También puede generar información que se guarda en ficheros.</w:t>
+      </w:r>
+    </w:p>
+    <w:p>
+      <w:r>
+        <w:t xml:space="preserve">El </w:t>
+      </w:r>
+      <w:r>
+        <w:t>módulo</w:t>
+      </w:r>
+      <w:r>
+        <w:t xml:space="preserve"> de </w:t>
+      </w:r>
+      <w:r>
+        <w:t>la red neuronal</w:t>
+      </w:r>
+      <w:r>
+        <w:t xml:space="preserve"> es el encargado de gestionar </w:t>
+      </w:r>
+      <w:r>
+        <w:t xml:space="preserve">la parte de entrenamiento y predicción de </w:t>
+      </w:r>
+      <w:r>
+        <w:t>esta</w:t>
+      </w:r>
+      <w:r>
+        <w:t>. Hace uso y guarda archivos</w:t>
+      </w:r>
+      <w:r>
+        <w:t>,</w:t>
+      </w:r>
+      <w:r>
+        <w:t xml:space="preserve"> </w:t>
+      </w:r>
+      <w:r>
+        <w:t>además de</w:t>
+      </w:r>
+      <w:r>
+        <w:t xml:space="preserve"> comunica</w:t>
+      </w:r>
+      <w:r>
+        <w:t>se</w:t>
+      </w:r>
+      <w:r>
+        <w:t xml:space="preserve"> con el </w:t>
+      </w:r>
+      <w:r>
+        <w:t>módulo</w:t>
+      </w:r>
+      <w:r>
+        <w:t xml:space="preserve"> de controladores.</w:t>
+      </w:r>
+    </w:p>
+    <w:p>
+      <w:r>
+        <w:t xml:space="preserve">El paquete de interfaz gráfica es el encargado de comunicar el </w:t>
+      </w:r>
+      <w:r>
+        <w:t>módulo</w:t>
+      </w:r>
+      <w:r>
+        <w:t xml:space="preserve"> de controladores con el del usuario.</w:t>
       </w:r>
     </w:p>
     <w:p>
       <w:pPr>
         <w:pStyle w:val="Ttulo3"/>
       </w:pPr>
-      <w:bookmarkStart w:id="7" w:name="_Toc73995321"/>
-      <w:bookmarkStart w:id="8" w:name="_Toc74120110"/>
+      <w:bookmarkStart w:id="16" w:name="_Toc73995321"/>
+      <w:bookmarkStart w:id="17" w:name="_Toc74120110"/>
+      <w:bookmarkStart w:id="18" w:name="_Toc102737388"/>
       <w:r>
         <w:t>Nivel</w:t>
       </w:r>
       <w:r>
         <w:t xml:space="preserve"> 3</w:t>
       </w:r>
-      <w:bookmarkEnd w:id="7"/>
-      <w:bookmarkEnd w:id="8"/>
+      <w:bookmarkEnd w:id="16"/>
+      <w:bookmarkEnd w:id="17"/>
+      <w:bookmarkEnd w:id="18"/>
     </w:p>
     <w:p>
       <w:pPr>
@@ -1199,10 +3050,10 @@
           <w:noProof/>
         </w:rPr>
         <w:drawing>
-          <wp:inline distT="0" distB="0" distL="0" distR="0" wp14:anchorId="12B50578" wp14:editId="459F9A99">
-            <wp:extent cx="5389245" cy="4005580"/>
-            <wp:effectExtent l="0" t="0" r="1905" b="0"/>
-            <wp:docPr id="8" name="Imagen 8"/>
+          <wp:inline distT="0" distB="0" distL="0" distR="0" wp14:anchorId="2E5E5BD0" wp14:editId="0E7BFAC5">
+            <wp:extent cx="5400040" cy="2044700"/>
+            <wp:effectExtent l="0" t="0" r="0" b="0"/>
+            <wp:docPr id="41" name="Imagen 41" descr="Diagrama, Dibujo de ingeniería&#10;&#10;Descripción generada automáticamente"/>
             <wp:cNvGraphicFramePr>
               <a:graphicFrameLocks xmlns:a="http://schemas.openxmlformats.org/drawingml/2006/main" noChangeAspect="1"/>
             </wp:cNvGraphicFramePr>
@@ -1210,7 +3061,7 @@
               <a:graphicData uri="http://schemas.openxmlformats.org/drawingml/2006/picture">
                 <pic:pic xmlns:pic="http://schemas.openxmlformats.org/drawingml/2006/picture">
                   <pic:nvPicPr>
-                    <pic:cNvPr id="0" name="Picture 4"/>
+                    <pic:cNvPr id="41" name="Imagen 41" descr="Diagrama, Dibujo de ingeniería&#10;&#10;Descripción generada automáticamente"/>
                     <pic:cNvPicPr>
                       <a:picLocks noChangeAspect="1" noChangeArrowheads="1"/>
                     </pic:cNvPicPr>
@@ -1231,7 +3082,7 @@
                   <pic:spPr bwMode="auto">
                     <a:xfrm>
                       <a:off x="0" y="0"/>
-                      <a:ext cx="5389245" cy="4005580"/>
+                      <a:ext cx="5400040" cy="2044700"/>
                     </a:xfrm>
                     <a:prstGeom prst="rect">
                       <a:avLst/>
@@ -1250,57 +3101,73 @@
     </w:p>
     <w:p>
       <w:pPr>
-        <w:jc w:val="center"/>
+        <w:pStyle w:val="Descripcin"/>
+      </w:pPr>
+      <w:r>
+        <w:t xml:space="preserve">Imagen </w:t>
+      </w:r>
+      <w:r>
+        <w:t>6</w:t>
+      </w:r>
+      <w:r>
+        <w:t>.2.</w:t>
+      </w:r>
+      <w:r>
+        <w:t>3.</w:t>
+      </w:r>
+      <w:r>
+        <w:t>a</w:t>
+      </w:r>
+      <w:r>
+        <w:t xml:space="preserve"> – Vista en bloques de nivel 3</w:t>
+      </w:r>
+    </w:p>
+    <w:p>
+      <w:r>
+        <w:t>En este nivel podemos ver todas las clases de la aplicación y la relación entre ellas.</w:t>
+      </w:r>
+    </w:p>
+    <w:p>
+      <w:r>
+        <w:lastRenderedPageBreak/>
+        <w:t xml:space="preserve">Desde el </w:t>
+      </w:r>
+      <w:r>
         <w:rPr>
           <w:i/>
           <w:iCs/>
         </w:rPr>
-      </w:pPr>
+        <w:t>main</w:t>
+      </w:r>
+      <w:r>
+        <w:t xml:space="preserve"> se puede llamar a 3 clases dependiendo del modo de ejecución en el que estemos. Para el modo de generación de datos se llama la clase </w:t>
+      </w:r>
       <w:r>
         <w:rPr>
           <w:i/>
           <w:iCs/>
         </w:rPr>
-        <w:t>Imagen 5.2.</w:t>
+        <w:t>ControladorGeneradorDatos</w:t>
+      </w:r>
+      <w:r>
+        <w:t xml:space="preserve">, para el modo de entrenamiento de la red neuronal se llama a la clase </w:t>
       </w:r>
       <w:r>
         <w:rPr>
           <w:i/>
           <w:iCs/>
         </w:rPr>
-        <w:t>3.</w:t>
+        <w:t>Entrenamiento</w:t>
+      </w:r>
+      <w:r>
+        <w:t xml:space="preserve"> y para el modo jugar se llama a la clase </w:t>
       </w:r>
       <w:r>
         <w:rPr>
           <w:i/>
           <w:iCs/>
         </w:rPr>
-        <w:t>a</w:t>
-      </w:r>
-    </w:p>
-    <w:p>
-      <w:r>
-        <w:t>En este nivel podemos ver todas las clases principales de la aplicación y la relación entre ellas.</w:t>
-      </w:r>
-    </w:p>
-    <w:p>
-      <w:r>
-        <w:t xml:space="preserve">Desde el main se puede llamar a 3 clases dependiendo del modo de ejecución en el que estemos. Para el modo de generación de datos se llama la clase </w:t>
-      </w:r>
-      <w:r>
-        <w:t>DataGeneratorController</w:t>
-      </w:r>
-      <w:r>
-        <w:t xml:space="preserve">, para el modo de entrenamiento de la red neuronal se llama a la clase </w:t>
-      </w:r>
-      <w:r>
-        <w:t>Entrenamiento</w:t>
-      </w:r>
-      <w:r>
-        <w:t xml:space="preserve"> y para el modo jugar se llama a la clase </w:t>
-      </w:r>
-      <w:r>
-        <w:t>PartidaController</w:t>
+        <w:t>ControladorPartida</w:t>
       </w:r>
       <w:r>
         <w:t>.</w:t>
@@ -1311,7 +3178,6 @@
         <w:pStyle w:val="Ttulo4"/>
       </w:pPr>
       <w:r>
-        <w:lastRenderedPageBreak/>
         <w:t>Controladores</w:t>
       </w:r>
     </w:p>
@@ -1324,10 +3190,10 @@
           <w:noProof/>
         </w:rPr>
         <w:drawing>
-          <wp:inline distT="0" distB="0" distL="0" distR="0" wp14:anchorId="16FAAD6F" wp14:editId="29DC4A9A">
-            <wp:extent cx="3749653" cy="2656592"/>
-            <wp:effectExtent l="0" t="0" r="3810" b="0"/>
-            <wp:docPr id="11" name="Imagen 11"/>
+          <wp:inline distT="0" distB="0" distL="0" distR="0" wp14:anchorId="292CF545" wp14:editId="14EC0605">
+            <wp:extent cx="5400040" cy="3825875"/>
+            <wp:effectExtent l="0" t="0" r="0" b="0"/>
+            <wp:docPr id="42" name="Imagen 42" descr="Diagrama&#10;&#10;Descripción generada automáticamente"/>
             <wp:cNvGraphicFramePr>
               <a:graphicFrameLocks xmlns:a="http://schemas.openxmlformats.org/drawingml/2006/main" noChangeAspect="1"/>
             </wp:cNvGraphicFramePr>
@@ -1335,7 +3201,7 @@
               <a:graphicData uri="http://schemas.openxmlformats.org/drawingml/2006/picture">
                 <pic:pic xmlns:pic="http://schemas.openxmlformats.org/drawingml/2006/picture">
                   <pic:nvPicPr>
-                    <pic:cNvPr id="0" name="Picture 8"/>
+                    <pic:cNvPr id="42" name="Imagen 42" descr="Diagrama&#10;&#10;Descripción generada automáticamente"/>
                     <pic:cNvPicPr>
                       <a:picLocks noChangeAspect="1" noChangeArrowheads="1"/>
                     </pic:cNvPicPr>
@@ -1356,7 +3222,7 @@
                   <pic:spPr bwMode="auto">
                     <a:xfrm>
                       <a:off x="0" y="0"/>
-                      <a:ext cx="3755644" cy="2660837"/>
+                      <a:ext cx="5400040" cy="3825875"/>
                     </a:xfrm>
                     <a:prstGeom prst="rect">
                       <a:avLst/>
@@ -1375,130 +3241,333 @@
     </w:p>
     <w:p>
       <w:pPr>
-        <w:pStyle w:val="Prrafodelista"/>
-        <w:jc w:val="center"/>
+        <w:pStyle w:val="Descripcin"/>
+      </w:pPr>
+      <w:r>
+        <w:t xml:space="preserve">Imagen </w:t>
+      </w:r>
+      <w:r>
+        <w:t>6</w:t>
+      </w:r>
+      <w:r>
+        <w:t>.2.3.1.a</w:t>
+      </w:r>
+      <w:r>
+        <w:t xml:space="preserve"> – Detalle de</w:t>
+      </w:r>
+      <w:r>
+        <w:t>l módulo</w:t>
+      </w:r>
+      <w:r>
+        <w:t xml:space="preserve"> de controladores de la vista en bloques de nivel 3</w:t>
+      </w:r>
+    </w:p>
+    <w:p/>
+    <w:p>
+      <w:r>
+        <w:t xml:space="preserve">En el </w:t>
+      </w:r>
+      <w:r>
+        <w:t>módulo</w:t>
+      </w:r>
+      <w:r>
+        <w:t xml:space="preserve"> de controladores tenemos 2 clases que se llaman desde el </w:t>
+      </w:r>
+      <w:r>
         <w:rPr>
           <w:i/>
           <w:iCs/>
         </w:rPr>
-      </w:pPr>
+        <w:t>main</w:t>
+      </w:r>
+      <w:r>
+        <w:t>.</w:t>
+      </w:r>
+    </w:p>
+    <w:p>
+      <w:r>
+        <w:t xml:space="preserve">La clase </w:t>
+      </w:r>
       <w:r>
         <w:rPr>
           <w:i/>
           <w:iCs/>
         </w:rPr>
-        <w:t>Imagen 5.2.3.1.a</w:t>
-      </w:r>
-    </w:p>
-    <w:p/>
-    <w:p>
-      <w:r>
-        <w:t>En el paquete de controladores tenemos 2 clases que se llaman desde el main.</w:t>
-      </w:r>
-    </w:p>
-    <w:p>
-      <w:r>
-        <w:t xml:space="preserve">La clase </w:t>
-      </w:r>
-      <w:r>
-        <w:t>DataGeneratorController</w:t>
-      </w:r>
-      <w:r>
-        <w:t xml:space="preserve"> sirve para llamar a la clase </w:t>
-      </w:r>
-      <w:proofErr w:type="spellStart"/>
-      <w:r>
-        <w:t>PartidaController</w:t>
-      </w:r>
-      <w:proofErr w:type="spellEnd"/>
-      <w:r>
-        <w:t xml:space="preserve"> el </w:t>
-      </w:r>
-      <w:r>
-        <w:t>número</w:t>
-      </w:r>
-      <w:r>
-        <w:t xml:space="preserve"> de veces que se establezcan en la parametrización, de esta clase recibe los datos de los tableros y acciones que se han realizado en cada partida y se guardan en los ficheros de datos generados.</w:t>
-      </w:r>
-    </w:p>
-    <w:p>
-      <w:r>
-        <w:t xml:space="preserve">La clase </w:t>
-      </w:r>
-      <w:r>
-        <w:t>PartidaController</w:t>
-      </w:r>
-      <w:r>
-        <w:t xml:space="preserve"> es el centro de la aplicación, ya que es la que se encarga de gestionar y comunicar entre sí gran parte del resto de clases. En el caso de que la aplicación se ejecute en modo de generación de datos, la </w:t>
-      </w:r>
-      <w:r>
-        <w:t>PartidaController</w:t>
-      </w:r>
-      <w:r>
-        <w:t xml:space="preserve"> será llamada un numero parametrizado de veces, pero en todas ellas hará lo mismo que si fuera una ejecución en modo jugar, como podemos ver en el apartado 5.3.2 de la documentación. Recibe el tablero de la clase </w:t>
-      </w:r>
-      <w:r>
-        <w:t>TableroController</w:t>
-      </w:r>
-      <w:r>
-        <w:t xml:space="preserve"> y se la envía a la clase Red Neuronal (</w:t>
-      </w:r>
-      <w:r>
-        <w:t>NeuralNetworkController</w:t>
-      </w:r>
-      <w:r>
-        <w:t xml:space="preserve">), </w:t>
-      </w:r>
-      <w:r>
-        <w:t>JugadorController</w:t>
-      </w:r>
-      <w:r>
-        <w:t xml:space="preserve"> o </w:t>
-      </w:r>
-      <w:r>
-        <w:t>BotTonto</w:t>
-      </w:r>
-      <w:r>
-        <w:t xml:space="preserve"> dependiendo de que jugadores estén jugando esa partida. De esas clases recibirá la acción realizada y se la pasará a clase </w:t>
-      </w:r>
-      <w:r>
-        <w:t>TableroController</w:t>
-      </w:r>
-      <w:r>
-        <w:t>.</w:t>
-      </w:r>
-    </w:p>
-    <w:p>
-      <w:r>
-        <w:t>La clase JugadorController sirve de interfaz intermediaria entre la clase PartidaController y la interfaz de usuario.</w:t>
-      </w:r>
-    </w:p>
-    <w:p>
-      <w:r>
-        <w:t>La clase Red Neuronal (</w:t>
-      </w:r>
-      <w:r>
-        <w:t>NeuralNetworkController</w:t>
-      </w:r>
-      <w:r>
-        <w:t>) sirve de intermediaria entre la clase PartidaController y la clase de Predicción que forma parte del paquete de entrenamiento de la red neuronal.</w:t>
-      </w:r>
-    </w:p>
-    <w:p>
-      <w:r>
-        <w:t>La clase TableroController es la que se encarga de toda la gestión del tablero, lo inicializa al inicio de cada turno para enviárselo a la clase PartidaController, luego recibe las acciones que realicen los diferentes jugadores desde la clase PartidaController y guarda los cambios que realizan esas acciones en el tablero, devolviéndoselo de nuevo para la siguiente acción.</w:t>
-      </w:r>
-    </w:p>
-    <w:p>
-      <w:pPr>
+        <w:t>ControladorGeneradorDatos</w:t>
+      </w:r>
+      <w:r>
+        <w:t xml:space="preserve"> </w:t>
+      </w:r>
+      <w:r>
+        <w:t xml:space="preserve">sirve para llamar a la clase </w:t>
+      </w:r>
+      <w:r>
         <w:rPr>
           <w:i/>
           <w:iCs/>
         </w:rPr>
-      </w:pPr>
+        <w:t>ControladorPartida</w:t>
+      </w:r>
+      <w:r>
+        <w:t xml:space="preserve"> </w:t>
+      </w:r>
+      <w:r>
+        <w:t xml:space="preserve">el </w:t>
+      </w:r>
+      <w:r>
+        <w:t>número</w:t>
+      </w:r>
+      <w:r>
+        <w:t xml:space="preserve"> de veces que se establezcan en la parametrización, de esta clase recibe los datos de los tableros y acciones que se han realizado en cada partida y se guardan en los ficheros de datos generados.</w:t>
+      </w:r>
+    </w:p>
+    <w:p>
+      <w:r>
+        <w:t xml:space="preserve">La clase </w:t>
+      </w:r>
+      <w:r>
+        <w:rPr>
+          <w:i/>
+          <w:iCs/>
+        </w:rPr>
+        <w:t>ControladorPartida</w:t>
+      </w:r>
+      <w:r>
+        <w:t xml:space="preserve"> </w:t>
+      </w:r>
+      <w:r>
+        <w:t xml:space="preserve">es el centro de la aplicación, ya que es la que se encarga de gestionar y comunicar entre sí gran parte del resto de clases. En el caso de que la aplicación se ejecute en modo de generación de datos, la </w:t>
+      </w:r>
+      <w:r>
+        <w:rPr>
+          <w:i/>
+          <w:iCs/>
+        </w:rPr>
+        <w:t>ControladorPartida</w:t>
+      </w:r>
+      <w:r>
+        <w:t xml:space="preserve"> </w:t>
+      </w:r>
+      <w:r>
+        <w:t xml:space="preserve">será llamada un numero parametrizado de veces, pero en todas ellas hará lo mismo que si fuera una ejecución en modo jugar, como podemos ver en el apartado </w:t>
+      </w:r>
+      <w:r>
+        <w:fldChar w:fldCharType="begin"/>
+      </w:r>
+      <w:r>
+        <w:instrText xml:space="preserve"> REF _Ref102747152 \r \h </w:instrText>
+      </w:r>
+      <w:r>
+        <w:fldChar w:fldCharType="separate"/>
+      </w:r>
+      <w:r>
+        <w:t>6.3.2</w:t>
+      </w:r>
+      <w:r>
+        <w:fldChar w:fldCharType="end"/>
+      </w:r>
+      <w:r>
+        <w:t xml:space="preserve"> de la documentación. Recibe el tablero de la clase </w:t>
+      </w:r>
+      <w:r>
+        <w:rPr>
+          <w:i/>
+          <w:iCs/>
+        </w:rPr>
+        <w:t>ControladorTablero</w:t>
+      </w:r>
+      <w:r>
+        <w:t xml:space="preserve"> </w:t>
+      </w:r>
+      <w:r>
+        <w:t>y se la envía a la clase Red Neuronal (</w:t>
+      </w:r>
+      <w:r>
+        <w:rPr>
+          <w:i/>
+          <w:iCs/>
+        </w:rPr>
+        <w:t>ControladorRedNeuronal</w:t>
+      </w:r>
+      <w:r>
+        <w:t xml:space="preserve">), </w:t>
+      </w:r>
+      <w:r>
+        <w:rPr>
+          <w:i/>
+          <w:iCs/>
+        </w:rPr>
+        <w:t>ControladorJugador</w:t>
+      </w:r>
+      <w:r>
+        <w:t xml:space="preserve"> </w:t>
+      </w:r>
+      <w:r>
+        <w:t xml:space="preserve">o </w:t>
+      </w:r>
+      <w:r>
+        <w:rPr>
+          <w:i/>
+          <w:iCs/>
+        </w:rPr>
+        <w:t>ControladorBot</w:t>
+      </w:r>
+      <w:r>
+        <w:t xml:space="preserve"> </w:t>
+      </w:r>
+      <w:r>
+        <w:t xml:space="preserve">dependiendo de que jugadores estén jugando esa partida. De esas clases recibirá la acción realizada y se la pasará a clase </w:t>
+      </w:r>
+      <w:r>
+        <w:rPr>
+          <w:i/>
+          <w:iCs/>
+        </w:rPr>
+        <w:t>ControladorTablero</w:t>
+      </w:r>
+      <w:r>
+        <w:t>.</w:t>
+      </w:r>
+    </w:p>
+    <w:p>
       <w:r>
         <w:lastRenderedPageBreak/>
-        <w:t>La clase del Bot sirve como jugador aleatorio. Esta clase recibe un tablero y realiza una acción completamente aleatoria dentro de las acciones posibles y con unas cartas aleatorias suficientes para realizar esa acción que estén disponibles en la mano de este jugador. Sirve como jugador inicial para el entrenamiento y como jugador de dificultad baja para el modo jugar si así se define en el archivo de parametrización.</w:t>
+        <w:t xml:space="preserve">La clase </w:t>
+      </w:r>
+      <w:r>
+        <w:rPr>
+          <w:i/>
+          <w:iCs/>
+        </w:rPr>
+        <w:t>ControladorJugador</w:t>
+      </w:r>
+      <w:r>
+        <w:t xml:space="preserve"> </w:t>
+      </w:r>
+      <w:r>
+        <w:t xml:space="preserve">sirve de interfaz intermediaria entre la clase </w:t>
+      </w:r>
+      <w:r>
+        <w:rPr>
+          <w:i/>
+          <w:iCs/>
+        </w:rPr>
+        <w:t>PartidaController</w:t>
+      </w:r>
+      <w:r>
+        <w:t xml:space="preserve"> y la interfaz </w:t>
+      </w:r>
+      <w:r>
+        <w:t xml:space="preserve">gráfica </w:t>
+      </w:r>
+      <w:r>
+        <w:t>de usuario.</w:t>
+      </w:r>
+    </w:p>
+    <w:p>
+      <w:r>
+        <w:t>La clase Red Neuronal (</w:t>
+      </w:r>
+      <w:r>
+        <w:rPr>
+          <w:i/>
+          <w:iCs/>
+        </w:rPr>
+        <w:t>ControladorRedNeuronal</w:t>
+      </w:r>
+      <w:r>
+        <w:t xml:space="preserve">) sirve de intermediaria entre la clase </w:t>
+      </w:r>
+      <w:r>
+        <w:rPr>
+          <w:i/>
+          <w:iCs/>
+        </w:rPr>
+        <w:t>ControladorPartida</w:t>
+      </w:r>
+      <w:r>
+        <w:t xml:space="preserve"> </w:t>
+      </w:r>
+      <w:r>
+        <w:t xml:space="preserve">y la clase de </w:t>
+      </w:r>
+      <w:r>
+        <w:rPr>
+          <w:i/>
+          <w:iCs/>
+        </w:rPr>
+        <w:t>Predicción</w:t>
+      </w:r>
+      <w:r>
+        <w:t xml:space="preserve"> que forma parte del </w:t>
+      </w:r>
+      <w:r>
+        <w:t>módulo</w:t>
+      </w:r>
+      <w:r>
+        <w:t xml:space="preserve"> de la red neuronal.</w:t>
+      </w:r>
+    </w:p>
+    <w:p>
+      <w:r>
+        <w:t xml:space="preserve">La clase </w:t>
+      </w:r>
+      <w:r>
+        <w:rPr>
+          <w:i/>
+          <w:iCs/>
+        </w:rPr>
+        <w:t>ControladorTablero</w:t>
+      </w:r>
+      <w:r>
+        <w:t xml:space="preserve"> </w:t>
+      </w:r>
+      <w:r>
+        <w:t xml:space="preserve">es la que se encarga de toda la gestión del tablero, lo inicializa al inicio de cada turno para enviárselo a la clase </w:t>
+      </w:r>
+      <w:r>
+        <w:rPr>
+          <w:i/>
+          <w:iCs/>
+        </w:rPr>
+        <w:t>ControladorPartida</w:t>
+      </w:r>
+      <w:r>
+        <w:t xml:space="preserve">, luego recibe las acciones que realicen los diferentes jugadores desde la clase </w:t>
+      </w:r>
+      <w:r>
+        <w:rPr>
+          <w:i/>
+          <w:iCs/>
+        </w:rPr>
+        <w:t>ControladorPartida</w:t>
+      </w:r>
+      <w:r>
+        <w:t xml:space="preserve"> </w:t>
+      </w:r>
+      <w:r>
+        <w:t>y guarda los cambios que realizan esas acciones en el tablero, devolviéndoselo de nuevo para la siguiente acción.</w:t>
+      </w:r>
+    </w:p>
+    <w:p>
+      <w:pPr>
+        <w:rPr>
+          <w:i/>
+          <w:iCs/>
+        </w:rPr>
+      </w:pPr>
+      <w:r>
+        <w:t xml:space="preserve">La clase </w:t>
+      </w:r>
+      <w:r>
+        <w:rPr>
+          <w:i/>
+          <w:iCs/>
+        </w:rPr>
+        <w:t>ControladorBot</w:t>
+      </w:r>
+      <w:r>
+        <w:t xml:space="preserve"> sirve como jugador aleatorio. Esta clase recibe un tablero y realiza una acción completamente aleatoria dentro de las acciones posibles y con unas cartas aleatorias suficientes para realizar esa acción que estén disponibles en la mano de este jugador. Sirve como jugador inicial para el entrenamiento y como jugador de dificultad baja para el modo jugar si así se define en el archivo de parametrización.</w:t>
       </w:r>
     </w:p>
     <w:p>
@@ -1506,10 +3575,7 @@
         <w:pStyle w:val="Ttulo4"/>
       </w:pPr>
       <w:r>
-        <w:t>Entrenamiento</w:t>
-      </w:r>
-      <w:r>
-        <w:t xml:space="preserve"> </w:t>
+        <w:t>Red Neuronal</w:t>
       </w:r>
     </w:p>
     <w:p>
@@ -1521,10 +3587,10 @@
           <w:noProof/>
         </w:rPr>
         <w:drawing>
-          <wp:inline distT="0" distB="0" distL="0" distR="0" wp14:anchorId="0326B02B" wp14:editId="7E411A43">
-            <wp:extent cx="2282726" cy="2330506"/>
-            <wp:effectExtent l="0" t="0" r="3810" b="0"/>
-            <wp:docPr id="10" name="Imagen 10"/>
+          <wp:inline distT="0" distB="0" distL="0" distR="0" wp14:anchorId="77E26C7F" wp14:editId="71AF72E1">
+            <wp:extent cx="2506980" cy="2560044"/>
+            <wp:effectExtent l="0" t="0" r="0" b="0"/>
+            <wp:docPr id="6" name="Imagen 6" descr="Diagrama&#10;&#10;Descripción generada automáticamente"/>
             <wp:cNvGraphicFramePr>
               <a:graphicFrameLocks xmlns:a="http://schemas.openxmlformats.org/drawingml/2006/main" noChangeAspect="1"/>
             </wp:cNvGraphicFramePr>
@@ -1532,7 +3598,7 @@
               <a:graphicData uri="http://schemas.openxmlformats.org/drawingml/2006/picture">
                 <pic:pic xmlns:pic="http://schemas.openxmlformats.org/drawingml/2006/picture">
                   <pic:nvPicPr>
-                    <pic:cNvPr id="0" name="Picture 6"/>
+                    <pic:cNvPr id="6" name="Imagen 6" descr="Diagrama&#10;&#10;Descripción generada automáticamente"/>
                     <pic:cNvPicPr>
                       <a:picLocks noChangeAspect="1" noChangeArrowheads="1"/>
                     </pic:cNvPicPr>
@@ -1553,7 +3619,7 @@
                   <pic:spPr bwMode="auto">
                     <a:xfrm>
                       <a:off x="0" y="0"/>
-                      <a:ext cx="2289929" cy="2337859"/>
+                      <a:ext cx="2509549" cy="2562667"/>
                     </a:xfrm>
                     <a:prstGeom prst="rect">
                       <a:avLst/>
@@ -1572,49 +3638,126 @@
     </w:p>
     <w:p>
       <w:pPr>
+        <w:pStyle w:val="Descripcin"/>
+      </w:pPr>
+      <w:r>
+        <w:t xml:space="preserve">Imagen </w:t>
+      </w:r>
+      <w:r>
+        <w:t>6</w:t>
+      </w:r>
+      <w:r>
+        <w:t>.2.3.2</w:t>
+      </w:r>
+      <w:r>
+        <w:t>.a</w:t>
+      </w:r>
+      <w:r>
+        <w:t xml:space="preserve"> - Detalle del módulo de la red neuronal de la vista en bloques de nivel 3</w:t>
+      </w:r>
+    </w:p>
+    <w:p>
+      <w:pPr>
         <w:jc w:val="center"/>
         <w:rPr>
           <w:i/>
           <w:iCs/>
         </w:rPr>
       </w:pPr>
+    </w:p>
+    <w:p>
+      <w:r>
+        <w:t xml:space="preserve">En el </w:t>
+      </w:r>
+      <w:r>
+        <w:t>módulo</w:t>
+      </w:r>
+      <w:r>
+        <w:t xml:space="preserve"> de </w:t>
+      </w:r>
+      <w:r>
+        <w:t>la red neuronal</w:t>
+      </w:r>
+      <w:r>
+        <w:t xml:space="preserve"> hay únicamente 2 clases, la clase de </w:t>
+      </w:r>
       <w:r>
         <w:rPr>
           <w:i/>
           <w:iCs/>
         </w:rPr>
-        <w:t>Imagen 5.2.3.2</w:t>
+        <w:t>E</w:t>
       </w:r>
       <w:r>
         <w:rPr>
           <w:i/>
           <w:iCs/>
         </w:rPr>
-        <w:t>.a</w:t>
-      </w:r>
-    </w:p>
-    <w:p>
-      <w:pPr>
-        <w:jc w:val="center"/>
+        <w:t>ntrenamiento</w:t>
+      </w:r>
+      <w:r>
+        <w:t xml:space="preserve"> y la de </w:t>
+      </w:r>
+      <w:r>
         <w:rPr>
           <w:i/>
           <w:iCs/>
         </w:rPr>
-      </w:pPr>
-    </w:p>
-    <w:p>
-      <w:r>
-        <w:t>En el paquete de entrenamiento hay únicamente 2 clases, la clase de entrenamiento y la de predicción.</w:t>
-      </w:r>
-    </w:p>
-    <w:p>
-      <w:r>
-        <w:t>La clase de entrenamiento se ejecuta directamente desde el main, lee los archivos de datos y genera los archivos del modelo.</w:t>
-      </w:r>
-    </w:p>
-    <w:p>
-      <w:r>
-        <w:t>La clase de predicción carga los archivos del modelo, recibe el tablero de la clase de red neuronal y le devuelve una predicción de una acción que será la que realice como jugador.</w:t>
+        <w:t>P</w:t>
+      </w:r>
+      <w:r>
+        <w:rPr>
+          <w:i/>
+          <w:iCs/>
+        </w:rPr>
+        <w:t>redicción</w:t>
+      </w:r>
+      <w:r>
+        <w:t>.</w:t>
+      </w:r>
+    </w:p>
+    <w:p>
+      <w:r>
+        <w:t xml:space="preserve">La clase de </w:t>
+      </w:r>
+      <w:r>
+        <w:rPr>
+          <w:i/>
+          <w:iCs/>
+        </w:rPr>
+        <w:t>E</w:t>
+      </w:r>
+      <w:r>
+        <w:rPr>
+          <w:i/>
+          <w:iCs/>
+        </w:rPr>
+        <w:t>ntrenamiento</w:t>
+      </w:r>
+      <w:r>
+        <w:t xml:space="preserve"> se ejecuta directamente desde el main, lee los archivos de datos y genera los archivos del modelo.</w:t>
+      </w:r>
+    </w:p>
+    <w:p>
+      <w:r>
+        <w:t xml:space="preserve">La clase de </w:t>
+      </w:r>
+      <w:r>
+        <w:rPr>
+          <w:i/>
+          <w:iCs/>
+        </w:rPr>
+        <w:t>P</w:t>
+      </w:r>
+      <w:r>
+        <w:rPr>
+          <w:i/>
+          <w:iCs/>
+        </w:rPr>
+        <w:t>redicción</w:t>
+      </w:r>
+      <w:r>
+        <w:t xml:space="preserve"> carga los archivos del modelo, recibe el tablero de la clase de red neuronal y le devuelve una predicción de una acción que será la que realice como jugador.</w:t>
       </w:r>
     </w:p>
     <w:p>
@@ -1638,10 +3781,10 @@
           <w:noProof/>
         </w:rPr>
         <w:drawing>
-          <wp:inline distT="0" distB="0" distL="0" distR="0" wp14:anchorId="229988D6" wp14:editId="772333F5">
-            <wp:extent cx="3706152" cy="2776563"/>
-            <wp:effectExtent l="0" t="0" r="8890" b="5080"/>
-            <wp:docPr id="12" name="Imagen 12"/>
+          <wp:inline distT="0" distB="0" distL="0" distR="0" wp14:anchorId="5DFEA188" wp14:editId="602C2407">
+            <wp:extent cx="3825240" cy="2617933"/>
+            <wp:effectExtent l="0" t="0" r="0" b="0"/>
+            <wp:docPr id="38" name="Imagen 38" descr="Diagrama&#10;&#10;Descripción generada automáticamente"/>
             <wp:cNvGraphicFramePr>
               <a:graphicFrameLocks xmlns:a="http://schemas.openxmlformats.org/drawingml/2006/main" noChangeAspect="1"/>
             </wp:cNvGraphicFramePr>
@@ -1649,7 +3792,7 @@
               <a:graphicData uri="http://schemas.openxmlformats.org/drawingml/2006/picture">
                 <pic:pic xmlns:pic="http://schemas.openxmlformats.org/drawingml/2006/picture">
                   <pic:nvPicPr>
-                    <pic:cNvPr id="0" name="Picture 10"/>
+                    <pic:cNvPr id="38" name="Imagen 38" descr="Diagrama&#10;&#10;Descripción generada automáticamente"/>
                     <pic:cNvPicPr>
                       <a:picLocks noChangeAspect="1" noChangeArrowheads="1"/>
                     </pic:cNvPicPr>
@@ -1670,7 +3813,7 @@
                   <pic:spPr bwMode="auto">
                     <a:xfrm>
                       <a:off x="0" y="0"/>
-                      <a:ext cx="3712478" cy="2781303"/>
+                      <a:ext cx="3836755" cy="2625813"/>
                     </a:xfrm>
                     <a:prstGeom prst="rect">
                       <a:avLst/>
@@ -1692,36 +3835,94 @@
     </w:p>
     <w:p>
       <w:pPr>
-        <w:jc w:val="center"/>
+        <w:pStyle w:val="Descripcin"/>
+      </w:pPr>
+      <w:r>
+        <w:t xml:space="preserve">Imagen </w:t>
+      </w:r>
+      <w:r>
+        <w:t>6</w:t>
+      </w:r>
+      <w:r>
+        <w:t>.2.3.2</w:t>
+      </w:r>
+      <w:r>
+        <w:t>.a</w:t>
+      </w:r>
+      <w:r>
+        <w:t xml:space="preserve"> - Detalle del módulo de la interfaz gráfica de la vista en bloques de nivel 3</w:t>
+      </w:r>
+    </w:p>
+    <w:p>
+      <w:r>
+        <w:t xml:space="preserve">En la interfaz gráfica tenemos </w:t>
+      </w:r>
+      <w:r>
+        <w:t xml:space="preserve">dos clases </w:t>
+      </w:r>
+      <w:r>
+        <w:t>que utiliza</w:t>
+      </w:r>
+      <w:r>
+        <w:t>n</w:t>
+      </w:r>
+      <w:r>
+        <w:t xml:space="preserve"> Tkinter</w:t>
+      </w:r>
+      <w:r>
+        <w:t xml:space="preserve">, la clase </w:t>
+      </w:r>
+      <w:r>
         <w:rPr>
           <w:i/>
           <w:iCs/>
         </w:rPr>
-      </w:pPr>
+        <w:t>GUI_Tkinter</w:t>
+      </w:r>
+      <w:r>
+        <w:t xml:space="preserve"> </w:t>
+      </w:r>
+      <w:r>
+        <w:t xml:space="preserve">lo utiliza </w:t>
+      </w:r>
+      <w:r>
+        <w:t>para hacer la ventana gráfica donde el usuario interactuará como jugador con la aplicación, de manera que esta clase pinta el tablero y ofrece al usuario las posibles acciones que puede realizar. Una vez seleccionada la acción esta vuelve a los controladores para seguir la partida.</w:t>
+      </w:r>
+    </w:p>
+    <w:p>
+      <w:r>
+        <w:t xml:space="preserve">En este </w:t>
+      </w:r>
+      <w:r>
+        <w:t>módulo</w:t>
+      </w:r>
+      <w:r>
+        <w:t xml:space="preserve"> también existe</w:t>
+      </w:r>
+      <w:r>
+        <w:t xml:space="preserve"> la clase</w:t>
+      </w:r>
+      <w:r>
+        <w:t xml:space="preserve"> auxiliar</w:t>
+      </w:r>
+      <w:r>
+        <w:t xml:space="preserve"> </w:t>
+      </w:r>
       <w:r>
         <w:rPr>
           <w:i/>
           <w:iCs/>
         </w:rPr>
-        <w:t>Imagen 5.2.3.2</w:t>
-      </w:r>
-      <w:r>
-        <w:rPr>
-          <w:i/>
-          <w:iCs/>
-        </w:rPr>
-        <w:t>.a</w:t>
-      </w:r>
-    </w:p>
-    <w:p>
-      <w:r>
-        <w:t>En la interfaz gráfica tenemos una única clase que utiliza Tkinter para hacer la ventana gráfica donde el usuario interactuará como jugador con la aplicación, de manera que esta clase pinta el tablero y ofrece al usuario las posibles acciones que puede realizar. Una vez seleccionada la acción esta vuelve a los controladores para seguir la partida.</w:t>
-      </w:r>
-    </w:p>
-    <w:p>
-      <w:r>
-        <w:t>En este paquete también existe una clase auxiliar que no aparece representada en el modelo ya que solo sirve para informar al usuario de la finalización del programa.</w:t>
-      </w:r>
+        <w:t>Popup_Tkinter</w:t>
+      </w:r>
+      <w:r>
+        <w:t xml:space="preserve"> sirve para informar al usuario de la finalización del programa.</w:t>
+      </w:r>
+    </w:p>
+    <w:p>
+      <w:pPr>
+        <w:jc w:val="left"/>
+      </w:pPr>
       <w:r>
         <w:br w:type="page"/>
       </w:r>
@@ -1730,26 +3931,30 @@
       <w:pPr>
         <w:pStyle w:val="Ttulo2"/>
       </w:pPr>
-      <w:bookmarkStart w:id="9" w:name="_Toc73995322"/>
-      <w:bookmarkStart w:id="10" w:name="_Toc74120111"/>
+      <w:bookmarkStart w:id="19" w:name="_Toc73995322"/>
+      <w:bookmarkStart w:id="20" w:name="_Toc74120111"/>
+      <w:bookmarkStart w:id="21" w:name="_Toc102737391"/>
       <w:r>
         <w:lastRenderedPageBreak/>
         <w:t>Vista de tiempo de ejecución</w:t>
       </w:r>
-      <w:bookmarkEnd w:id="9"/>
-      <w:bookmarkEnd w:id="10"/>
+      <w:bookmarkEnd w:id="19"/>
+      <w:bookmarkEnd w:id="20"/>
+      <w:bookmarkEnd w:id="21"/>
     </w:p>
     <w:p>
       <w:pPr>
         <w:pStyle w:val="Ttulo3"/>
       </w:pPr>
-      <w:bookmarkStart w:id="11" w:name="_Toc73995323"/>
-      <w:bookmarkStart w:id="12" w:name="_Toc74120112"/>
+      <w:bookmarkStart w:id="22" w:name="_Toc73995323"/>
+      <w:bookmarkStart w:id="23" w:name="_Toc74120112"/>
+      <w:bookmarkStart w:id="24" w:name="_Toc102737392"/>
       <w:r>
         <w:t>Opciones</w:t>
       </w:r>
-      <w:bookmarkEnd w:id="11"/>
-      <w:bookmarkEnd w:id="12"/>
+      <w:bookmarkEnd w:id="22"/>
+      <w:bookmarkEnd w:id="23"/>
+      <w:bookmarkEnd w:id="24"/>
     </w:p>
     <w:p>
       <w:r>
@@ -1810,15 +4015,33 @@
     </w:p>
     <w:p>
       <w:r>
-        <w:t xml:space="preserve">Para la opción de generación de datos el main llaman a la clase </w:t>
-      </w:r>
-      <w:r>
+        <w:t xml:space="preserve">Para la opción de generación de datos el </w:t>
+      </w:r>
+      <w:r>
+        <w:rPr>
+          <w:i/>
+          <w:iCs/>
+        </w:rPr>
+        <w:t>main</w:t>
+      </w:r>
+      <w:r>
+        <w:t xml:space="preserve"> llaman a la clase </w:t>
+      </w:r>
+      <w:r>
+        <w:rPr>
+          <w:i/>
+          <w:iCs/>
+        </w:rPr>
         <w:t>DataGeneratorController</w:t>
       </w:r>
       <w:r>
         <w:t xml:space="preserve">, que se encarga de hacer las llamadas a la clase </w:t>
       </w:r>
       <w:r>
+        <w:rPr>
+          <w:i/>
+          <w:iCs/>
+        </w:rPr>
         <w:t>PartidaController</w:t>
       </w:r>
       <w:r>
@@ -1827,9 +4050,23 @@
     </w:p>
     <w:p>
       <w:r>
-        <w:t xml:space="preserve">Para la opción de Jugar se llama desde el main directamente a la clase </w:t>
-      </w:r>
-      <w:r>
+        <w:t xml:space="preserve">Para la opción de Jugar se llama desde el </w:t>
+      </w:r>
+      <w:r>
+        <w:rPr>
+          <w:i/>
+          <w:iCs/>
+        </w:rPr>
+        <w:t>main</w:t>
+      </w:r>
+      <w:r>
+        <w:t xml:space="preserve"> directamente a la clase </w:t>
+      </w:r>
+      <w:r>
+        <w:rPr>
+          <w:i/>
+          <w:iCs/>
+        </w:rPr>
         <w:t>PartidaController</w:t>
       </w:r>
       <w:r>
@@ -1840,19 +4077,27 @@
       <w:pPr>
         <w:pStyle w:val="Ttulo3"/>
       </w:pPr>
-      <w:bookmarkStart w:id="13" w:name="_Toc73995324"/>
-      <w:bookmarkStart w:id="14" w:name="_Toc74120113"/>
+      <w:bookmarkStart w:id="25" w:name="_Toc73995324"/>
+      <w:bookmarkStart w:id="26" w:name="_Toc74120113"/>
+      <w:bookmarkStart w:id="27" w:name="_Toc102737393"/>
+      <w:bookmarkStart w:id="28" w:name="_Ref102747152"/>
       <w:r>
         <w:t>Ciclo de una partida</w:t>
       </w:r>
-      <w:bookmarkEnd w:id="13"/>
-      <w:bookmarkEnd w:id="14"/>
+      <w:bookmarkEnd w:id="25"/>
+      <w:bookmarkEnd w:id="26"/>
+      <w:bookmarkEnd w:id="27"/>
+      <w:bookmarkEnd w:id="28"/>
     </w:p>
     <w:p>
       <w:r>
         <w:t xml:space="preserve">Como acabamos de ver la clase </w:t>
       </w:r>
       <w:r>
+        <w:rPr>
+          <w:i/>
+          <w:iCs/>
+        </w:rPr>
         <w:t>PartidaController</w:t>
       </w:r>
       <w:r>
@@ -1861,29 +4106,114 @@
     </w:p>
     <w:p>
       <w:r>
-        <w:t>Cada ronda se compone de a su vez de un bucle de 4 turnos tal y como se ve representado en la imagen 5.3.2.a.</w:t>
-      </w:r>
-    </w:p>
-    <w:p>
-      <w:r>
-        <w:t xml:space="preserve">Al inicio de cada ronda la clase PartidaController pide a la clase TableroController </w:t>
-      </w:r>
-    </w:p>
-    <w:p>
-      <w:r>
-        <w:t xml:space="preserve">En cada ciclo del turno cada jugador realiza una acción, siempre en el mismo orden de jugadores para cada turno </w:t>
-      </w:r>
-      <w:proofErr w:type="spellStart"/>
-      <w:r>
-        <w:t>y</w:t>
-      </w:r>
-      <w:proofErr w:type="spellEnd"/>
-      <w:r>
-        <w:t xml:space="preserve"> intercambiando el orden para cada ronda. El jugador inicial recibe el estado actual del tablero y decide que acción realizar. Si la acción es la acción de “secreto” o la acción de “renuncia” (es decir, es una acción simple) esta acción llega a la clase PartidaController que se encarga de enviarla a la clase TableroController para que haga los cambios correspondientes en el tablero y devolvérselo a la clase PartidaController. Si la acción es de “regalo” o “competición” (es decir, una acción compleja) después de que el jugador realice la acción y la clase TableroController devuelva el resultado en el tablero igual que en una acción simple, la clase PartidaController envía la acción de decisión en el tablero al jugador 2 para que elija las cartas, este una vez ha elegido las cartas le devuelve esa acción a la clase </w:t>
-      </w:r>
-      <w:r>
+        <w:t xml:space="preserve">Cada ronda se compone de a su vez de un bucle de 4 turnos tal y como se ve representado en la imagen </w:t>
+      </w:r>
+      <w:r>
+        <w:t>6</w:t>
+      </w:r>
+      <w:r>
+        <w:t>.3.2.a.</w:t>
+      </w:r>
+    </w:p>
+    <w:p>
+      <w:r>
+        <w:t xml:space="preserve">Al inicio de cada ronda la clase </w:t>
+      </w:r>
+      <w:r>
+        <w:rPr>
+          <w:i/>
+          <w:iCs/>
+        </w:rPr>
+        <w:t>PartidaController</w:t>
+      </w:r>
+      <w:r>
+        <w:t xml:space="preserve"> pide a la clase </w:t>
+      </w:r>
+      <w:r>
+        <w:rPr>
+          <w:i/>
+          <w:iCs/>
+        </w:rPr>
+        <w:t>TableroController</w:t>
+      </w:r>
+      <w:r>
+        <w:t xml:space="preserve"> </w:t>
+      </w:r>
+    </w:p>
+    <w:p>
+      <w:r>
+        <w:t xml:space="preserve">En cada ciclo del turno cada jugador realiza una acción, siempre en el mismo orden de jugadores para cada turno y intercambiando el orden para cada ronda. El jugador inicial recibe el estado actual del tablero y decide que acción realizar. Si la acción es la acción de “secreto” o la acción de “renuncia” (es decir, es una acción simple) esta acción llega a la clase </w:t>
+      </w:r>
+      <w:r>
+        <w:rPr>
+          <w:i/>
+          <w:iCs/>
+        </w:rPr>
+        <w:t>PartidaController</w:t>
+      </w:r>
+      <w:r>
+        <w:t xml:space="preserve"> que se encarga de enviarla a la clase </w:t>
+      </w:r>
+      <w:r>
+        <w:rPr>
+          <w:i/>
+          <w:iCs/>
+        </w:rPr>
+        <w:t>TableroController</w:t>
+      </w:r>
+      <w:r>
+        <w:t xml:space="preserve"> para que haga los cambios correspondientes en el tablero y devolvérselo a la clase </w:t>
+      </w:r>
+      <w:r>
+        <w:rPr>
+          <w:i/>
+          <w:iCs/>
+        </w:rPr>
+        <w:t>PartidaController</w:t>
+      </w:r>
+      <w:r>
+        <w:t xml:space="preserve">. Si la acción es de “regalo” o “competición” (es decir, una acción compleja) después de que el jugador realice la acción y la clase </w:t>
+      </w:r>
+      <w:r>
+        <w:rPr>
+          <w:i/>
+          <w:iCs/>
+        </w:rPr>
+        <w:t>TableroController</w:t>
+      </w:r>
+      <w:r>
+        <w:t xml:space="preserve"> devuelva el resultado en el tablero igual que en una acción simple, la clase </w:t>
+      </w:r>
+      <w:r>
+        <w:rPr>
+          <w:i/>
+          <w:iCs/>
+        </w:rPr>
+        <w:t>PartidaController</w:t>
+      </w:r>
+      <w:r>
+        <w:t xml:space="preserve"> envía la acción de decisión en el tablero al jugador 2 para que elija las cartas, este una vez ha elegido las cartas le devuelve esa acción a la clase </w:t>
+      </w:r>
+      <w:r>
+        <w:rPr>
+          <w:i/>
+          <w:iCs/>
+        </w:rPr>
         <w:lastRenderedPageBreak/>
-        <w:t xml:space="preserve">PartidaController y esta vuelve a enviársela a la clase TableroController para que guarde dicha decisión  en el tablero. </w:t>
+        <w:t>PartidaController</w:t>
+      </w:r>
+      <w:r>
+        <w:t xml:space="preserve"> y esta vuelve a enviársela a la clase </w:t>
+      </w:r>
+      <w:r>
+        <w:rPr>
+          <w:i/>
+          <w:iCs/>
+        </w:rPr>
+        <w:t>TableroController</w:t>
+      </w:r>
+      <w:r>
+        <w:t xml:space="preserve"> para que guarde dicha decisión  en el tablero. </w:t>
       </w:r>
     </w:p>
     <w:p>
@@ -1897,15 +4227,18 @@
       </w:r>
     </w:p>
     <w:p>
+      <w:pPr>
+        <w:jc w:val="center"/>
+      </w:pPr>
       <w:r>
         <w:rPr>
           <w:noProof/>
         </w:rPr>
         <w:drawing>
-          <wp:inline distT="0" distB="0" distL="0" distR="0" wp14:anchorId="5091AB61" wp14:editId="0CC30E30">
-            <wp:extent cx="3883234" cy="7178040"/>
+          <wp:inline distT="0" distB="0" distL="0" distR="0" wp14:anchorId="44CE0352" wp14:editId="6A9DE934">
+            <wp:extent cx="4084320" cy="7178190"/>
             <wp:effectExtent l="0" t="0" r="0" b="0"/>
-            <wp:docPr id="13" name="Gráfico 13"/>
+            <wp:docPr id="1" name="Gráfico 1"/>
             <wp:cNvGraphicFramePr>
               <a:graphicFrameLocks xmlns:a="http://schemas.openxmlformats.org/drawingml/2006/main" noChangeAspect="1"/>
             </wp:cNvGraphicFramePr>
@@ -1931,7 +4264,7 @@
                   <pic:spPr>
                     <a:xfrm>
                       <a:off x="0" y="0"/>
-                      <a:ext cx="3891303" cy="7192956"/>
+                      <a:ext cx="4086516" cy="7182050"/>
                     </a:xfrm>
                     <a:prstGeom prst="rect">
                       <a:avLst/>
@@ -1946,16 +4279,20 @@
     </w:p>
     <w:p>
       <w:pPr>
+        <w:pStyle w:val="Descripcin"/>
         <w:rPr>
-          <w:b/>
-          <w:bCs/>
-          <w:color w:val="DDDDDD" w:themeColor="accent1"/>
           <w:sz w:val="40"/>
           <w:szCs w:val="26"/>
         </w:rPr>
       </w:pPr>
       <w:r>
-        <w:t>Imagen 5.3.2.a</w:t>
+        <w:t xml:space="preserve">Imagen </w:t>
+      </w:r>
+      <w:r>
+        <w:t>6</w:t>
+      </w:r>
+      <w:r>
+        <w:t>.3.2.a</w:t>
       </w:r>
       <w:r>
         <w:br w:type="page"/>
@@ -1965,12 +4302,14 @@
       <w:pPr>
         <w:pStyle w:val="Ttulo2"/>
       </w:pPr>
-      <w:bookmarkStart w:id="15" w:name="_Toc74120114"/>
+      <w:bookmarkStart w:id="29" w:name="_Toc74120114"/>
+      <w:bookmarkStart w:id="30" w:name="_Toc102737394"/>
       <w:r>
         <w:lastRenderedPageBreak/>
         <w:t>Diseño de la Interfaz</w:t>
       </w:r>
-      <w:bookmarkEnd w:id="15"/>
+      <w:bookmarkEnd w:id="29"/>
+      <w:bookmarkEnd w:id="30"/>
     </w:p>
     <w:p>
       <w:r>
@@ -2032,24 +4371,21 @@
     </w:p>
     <w:p>
       <w:pPr>
-        <w:jc w:val="center"/>
-        <w:rPr>
-          <w:i/>
-          <w:iCs/>
-        </w:rPr>
-      </w:pPr>
-      <w:r>
-        <w:rPr>
-          <w:i/>
-          <w:iCs/>
-        </w:rPr>
-        <w:t>Imagen 4.1</w:t>
-      </w:r>
-      <w:r>
-        <w:rPr>
-          <w:i/>
-          <w:iCs/>
-        </w:rPr>
+        <w:pStyle w:val="Descripcin"/>
+      </w:pPr>
+      <w:r>
+        <w:t xml:space="preserve">Imagen </w:t>
+      </w:r>
+      <w:r>
+        <w:t>6</w:t>
+      </w:r>
+      <w:r>
+        <w:t>.</w:t>
+      </w:r>
+      <w:r>
+        <w:t>4</w:t>
+      </w:r>
+      <w:r>
         <w:t>.a</w:t>
       </w:r>
     </w:p>
@@ -2076,8 +4412,9 @@
           <w:szCs w:val="32"/>
         </w:rPr>
       </w:pPr>
-      <w:bookmarkStart w:id="16" w:name="_Toc73995308"/>
-      <w:bookmarkStart w:id="17" w:name="_Toc74120115"/>
+      <w:bookmarkStart w:id="31" w:name="_Toc73995308"/>
+      <w:bookmarkStart w:id="32" w:name="_Toc74120115"/>
+      <w:bookmarkStart w:id="33" w:name="_Toc102737395"/>
       <w:r>
         <w:lastRenderedPageBreak/>
         <w:t xml:space="preserve">Acciones </w:t>
@@ -2088,8 +4425,9 @@
       <w:r>
         <w:t xml:space="preserve"> adversario</w:t>
       </w:r>
-      <w:bookmarkEnd w:id="16"/>
-      <w:bookmarkEnd w:id="17"/>
+      <w:bookmarkEnd w:id="31"/>
+      <w:bookmarkEnd w:id="32"/>
+      <w:bookmarkEnd w:id="33"/>
       <w:r>
         <w:t xml:space="preserve"> </w:t>
       </w:r>
@@ -2141,38 +4479,27 @@
     </w:p>
     <w:p>
       <w:pPr>
-        <w:jc w:val="center"/>
-        <w:rPr>
-          <w:i/>
-          <w:iCs/>
-        </w:rPr>
-      </w:pPr>
-      <w:r>
-        <w:rPr>
-          <w:i/>
-          <w:iCs/>
-        </w:rPr>
-        <w:t>Imagen 4.1</w:t>
-      </w:r>
-      <w:r>
-        <w:rPr>
-          <w:i/>
-          <w:iCs/>
-        </w:rPr>
+        <w:pStyle w:val="Descripcin"/>
+      </w:pPr>
+      <w:r>
+        <w:t xml:space="preserve">Imagen </w:t>
+      </w:r>
+      <w:r>
+        <w:t>6</w:t>
+      </w:r>
+      <w:r>
         <w:t>.</w:t>
       </w:r>
       <w:r>
-        <w:rPr>
-          <w:i/>
-          <w:iCs/>
-        </w:rPr>
+        <w:t>4</w:t>
+      </w:r>
+      <w:r>
+        <w:t>.</w:t>
+      </w:r>
+      <w:r>
         <w:t>1.</w:t>
       </w:r>
       <w:r>
-        <w:rPr>
-          <w:i/>
-          <w:iCs/>
-        </w:rPr>
         <w:t>a</w:t>
       </w:r>
     </w:p>
@@ -2234,31 +4561,24 @@
     </w:p>
     <w:p>
       <w:pPr>
-        <w:jc w:val="center"/>
-        <w:rPr>
-          <w:i/>
-          <w:iCs/>
-        </w:rPr>
-      </w:pPr>
-      <w:r>
-        <w:rPr>
-          <w:i/>
-          <w:iCs/>
-        </w:rPr>
-        <w:t>Imagen 4.1</w:t>
-      </w:r>
-      <w:r>
-        <w:rPr>
-          <w:i/>
-          <w:iCs/>
-        </w:rPr>
+        <w:pStyle w:val="Descripcin"/>
+      </w:pPr>
+      <w:r>
+        <w:t xml:space="preserve">Imagen </w:t>
+      </w:r>
+      <w:r>
+        <w:t>6</w:t>
+      </w:r>
+      <w:r>
         <w:t>.</w:t>
       </w:r>
       <w:r>
-        <w:rPr>
-          <w:i/>
-          <w:iCs/>
-        </w:rPr>
+        <w:t>4</w:t>
+      </w:r>
+      <w:r>
+        <w:t>.</w:t>
+      </w:r>
+      <w:r>
         <w:t>1.b</w:t>
       </w:r>
     </w:p>
@@ -2290,8 +4610,9 @@
       <w:pPr>
         <w:pStyle w:val="Ttulo3"/>
       </w:pPr>
-      <w:bookmarkStart w:id="18" w:name="_Toc73995309"/>
-      <w:bookmarkStart w:id="19" w:name="_Toc74120116"/>
+      <w:bookmarkStart w:id="34" w:name="_Toc73995309"/>
+      <w:bookmarkStart w:id="35" w:name="_Toc74120116"/>
+      <w:bookmarkStart w:id="36" w:name="_Toc102737396"/>
       <w:r>
         <w:t xml:space="preserve">Guerreras, </w:t>
       </w:r>
@@ -2301,8 +4622,9 @@
       <w:r>
         <w:t xml:space="preserve"> usadas y favor</w:t>
       </w:r>
-      <w:bookmarkEnd w:id="18"/>
-      <w:bookmarkEnd w:id="19"/>
+      <w:bookmarkEnd w:id="34"/>
+      <w:bookmarkEnd w:id="35"/>
+      <w:bookmarkEnd w:id="36"/>
     </w:p>
     <w:p>
       <w:pPr>
@@ -2353,31 +4675,24 @@
     </w:p>
     <w:p>
       <w:pPr>
-        <w:jc w:val="center"/>
-        <w:rPr>
-          <w:i/>
-          <w:iCs/>
-        </w:rPr>
-      </w:pPr>
-      <w:r>
-        <w:rPr>
-          <w:i/>
-          <w:iCs/>
-        </w:rPr>
-        <w:t>Imagen 4.1</w:t>
-      </w:r>
-      <w:r>
-        <w:rPr>
-          <w:i/>
-          <w:iCs/>
-        </w:rPr>
+        <w:pStyle w:val="Descripcin"/>
+      </w:pPr>
+      <w:r>
+        <w:t xml:space="preserve">Imagen </w:t>
+      </w:r>
+      <w:r>
+        <w:t>6</w:t>
+      </w:r>
+      <w:r>
         <w:t>.</w:t>
       </w:r>
       <w:r>
-        <w:rPr>
-          <w:i/>
-          <w:iCs/>
-        </w:rPr>
+        <w:t>4</w:t>
+      </w:r>
+      <w:r>
+        <w:t>.</w:t>
+      </w:r>
+      <w:r>
         <w:t>2.a</w:t>
       </w:r>
     </w:p>
@@ -2388,11 +4703,8 @@
     </w:p>
     <w:p>
       <w:r>
-        <w:t xml:space="preserve">La fila del medio representa a las guerreras, y el marcador central representan su favor actual. Al inicio de la partida este favor estará siempre en el centro representando que son neutrales. </w:t>
-      </w:r>
-      <w:r>
         <w:lastRenderedPageBreak/>
-        <w:t>Sin embargo, tras la primera ronda, si ningún jugador ha ganado el favor cambiará dependiendo de las acciones de la ronda anterior de manera que estará en la parte superior de la carta de la guerrera en caso de que esa guerrera este a favor del adversario (imagen 4.1.2.b) o en la parte inferior en caso de este a favor del jugador (imagen 4.1.2.c).</w:t>
+        <w:t>La fila del medio representa a las guerreras, y el marcador central representan su favor actual. Al inicio de la partida este favor estará siempre en el centro representando que son neutrales. Sin embargo, tras la primera ronda, si ningún jugador ha ganado el favor cambiará dependiendo de las acciones de la ronda anterior de manera que estará en la parte superior de la carta de la guerrera en caso de que esa guerrera este a favor del adversario (imagen 4.1.2.b) o en la parte inferior en caso de este a favor del jugador (imagen 4.1.2.c).</w:t>
       </w:r>
     </w:p>
     <w:tbl>
@@ -2465,27 +4777,24 @@
           </w:p>
           <w:p>
             <w:pPr>
-              <w:jc w:val="center"/>
+              <w:pStyle w:val="Descripcin"/>
             </w:pPr>
             <w:r>
-              <w:rPr>
-                <w:i/>
-                <w:iCs/>
-              </w:rPr>
-              <w:t>Imagen 4.1</w:t>
-            </w:r>
-            <w:r>
-              <w:rPr>
-                <w:i/>
-                <w:iCs/>
-              </w:rPr>
+              <w:t xml:space="preserve">Imagen </w:t>
+            </w:r>
+            <w:r>
+              <w:t>6</w:t>
+            </w:r>
+            <w:r>
               <w:t>.</w:t>
             </w:r>
             <w:r>
-              <w:rPr>
-                <w:i/>
-                <w:iCs/>
-              </w:rPr>
+              <w:t>4</w:t>
+            </w:r>
+            <w:r>
+              <w:t>.</w:t>
+            </w:r>
+            <w:r>
               <w:t>2.b</w:t>
             </w:r>
           </w:p>
@@ -2541,27 +4850,24 @@
           </w:p>
           <w:p>
             <w:pPr>
-              <w:jc w:val="center"/>
+              <w:pStyle w:val="Descripcin"/>
             </w:pPr>
             <w:r>
-              <w:rPr>
-                <w:i/>
-                <w:iCs/>
-              </w:rPr>
-              <w:t>Imagen 4.1</w:t>
-            </w:r>
-            <w:r>
-              <w:rPr>
-                <w:i/>
-                <w:iCs/>
-              </w:rPr>
+              <w:t xml:space="preserve">Imagen </w:t>
+            </w:r>
+            <w:r>
+              <w:t>6</w:t>
+            </w:r>
+            <w:r>
               <w:t>.</w:t>
             </w:r>
             <w:r>
-              <w:rPr>
-                <w:i/>
-                <w:iCs/>
-              </w:rPr>
+              <w:t>4</w:t>
+            </w:r>
+            <w:r>
+              <w:t>.</w:t>
+            </w:r>
+            <w:r>
               <w:t>2.c</w:t>
             </w:r>
           </w:p>
@@ -2611,8 +4917,9 @@
       <w:pPr>
         <w:pStyle w:val="Ttulo3"/>
       </w:pPr>
-      <w:bookmarkStart w:id="20" w:name="_Toc73995310"/>
-      <w:bookmarkStart w:id="21" w:name="_Toc74120117"/>
+      <w:bookmarkStart w:id="37" w:name="_Toc73995310"/>
+      <w:bookmarkStart w:id="38" w:name="_Toc74120117"/>
+      <w:bookmarkStart w:id="39" w:name="_Toc102737397"/>
       <w:r>
         <w:t>Acciones</w:t>
       </w:r>
@@ -2622,8 +4929,9 @@
       <w:r>
         <w:t>jugador</w:t>
       </w:r>
-      <w:bookmarkEnd w:id="20"/>
-      <w:bookmarkEnd w:id="21"/>
+      <w:bookmarkEnd w:id="37"/>
+      <w:bookmarkEnd w:id="38"/>
+      <w:bookmarkEnd w:id="39"/>
     </w:p>
     <w:p>
       <w:pPr>
@@ -2672,31 +4980,24 @@
     </w:p>
     <w:p>
       <w:pPr>
-        <w:jc w:val="center"/>
-        <w:rPr>
-          <w:i/>
-          <w:iCs/>
-        </w:rPr>
-      </w:pPr>
-      <w:r>
-        <w:rPr>
-          <w:i/>
-          <w:iCs/>
-        </w:rPr>
-        <w:t>Imagen 4.1</w:t>
-      </w:r>
-      <w:r>
-        <w:rPr>
-          <w:i/>
-          <w:iCs/>
-        </w:rPr>
+        <w:pStyle w:val="Descripcin"/>
+      </w:pPr>
+      <w:r>
+        <w:t xml:space="preserve">Imagen </w:t>
+      </w:r>
+      <w:r>
+        <w:t>6</w:t>
+      </w:r>
+      <w:r>
         <w:t>.</w:t>
       </w:r>
       <w:r>
-        <w:rPr>
-          <w:i/>
-          <w:iCs/>
-        </w:rPr>
+        <w:t>4</w:t>
+      </w:r>
+      <w:r>
+        <w:t>.</w:t>
+      </w:r>
+      <w:r>
         <w:t>3.a</w:t>
       </w:r>
     </w:p>
@@ -2722,12 +5023,21 @@
     </w:p>
     <w:p>
       <w:pPr>
+        <w:jc w:val="left"/>
+      </w:pPr>
+      <w:r>
+        <w:br w:type="page"/>
+      </w:r>
+    </w:p>
+    <w:p>
+      <w:pPr>
         <w:jc w:val="center"/>
       </w:pPr>
       <w:r>
         <w:rPr>
           <w:noProof/>
         </w:rPr>
+        <w:lastRenderedPageBreak/>
         <w:drawing>
           <wp:inline distT="0" distB="0" distL="0" distR="0" wp14:anchorId="02273F9F" wp14:editId="36C075DA">
             <wp:extent cx="5400040" cy="819785"/>
@@ -2767,44 +5077,34 @@
     </w:p>
     <w:p>
       <w:pPr>
-        <w:jc w:val="center"/>
-        <w:rPr>
-          <w:i/>
-          <w:iCs/>
-        </w:rPr>
-      </w:pPr>
-      <w:r>
-        <w:rPr>
-          <w:i/>
-          <w:iCs/>
-        </w:rPr>
-        <w:t>Imagen 4.1</w:t>
-      </w:r>
-      <w:r>
-        <w:rPr>
-          <w:i/>
-          <w:iCs/>
-        </w:rPr>
+        <w:pStyle w:val="Descripcin"/>
+      </w:pPr>
+      <w:r>
+        <w:t xml:space="preserve">Imagen </w:t>
+      </w:r>
+      <w:r>
+        <w:t>6</w:t>
+      </w:r>
+      <w:r>
         <w:t>.</w:t>
       </w:r>
       <w:r>
-        <w:rPr>
-          <w:i/>
-          <w:iCs/>
-        </w:rPr>
+        <w:t>4</w:t>
+      </w:r>
+      <w:r>
+        <w:t>.</w:t>
+      </w:r>
+      <w:r>
         <w:t>3.b</w:t>
       </w:r>
     </w:p>
     <w:p>
       <w:r>
-        <w:lastRenderedPageBreak/>
         <w:t xml:space="preserve">Al igual que con las acciones del adversario cuando ya han sido utilizadas en esta ronda se marcan en azul </w:t>
       </w:r>
-      <w:proofErr w:type="spellStart"/>
-      <w:r>
-        <w:t>mas</w:t>
-      </w:r>
-      <w:proofErr w:type="spellEnd"/>
+      <w:r>
+        <w:t>más</w:t>
+      </w:r>
       <w:r>
         <w:t xml:space="preserve"> claro, pero a diferencia del adversario en esta ocasión si se podrán ver las cartas seleccionadas para las acciones de secreto y renuncia. Además, las acciones utilizadas dejan de ser interactiva, ya que el usuario no puede volver a utilizarlas.</w:t>
       </w:r>
@@ -2856,31 +5156,24 @@
     </w:p>
     <w:p>
       <w:pPr>
-        <w:jc w:val="center"/>
-        <w:rPr>
-          <w:i/>
-          <w:iCs/>
-        </w:rPr>
-      </w:pPr>
-      <w:r>
-        <w:rPr>
-          <w:i/>
-          <w:iCs/>
-        </w:rPr>
-        <w:t>Imagen 4.1</w:t>
-      </w:r>
-      <w:r>
-        <w:rPr>
-          <w:i/>
-          <w:iCs/>
-        </w:rPr>
+        <w:pStyle w:val="Descripcin"/>
+      </w:pPr>
+      <w:r>
+        <w:t xml:space="preserve">Imagen </w:t>
+      </w:r>
+      <w:r>
+        <w:t>6</w:t>
+      </w:r>
+      <w:r>
         <w:t>.</w:t>
       </w:r>
       <w:r>
-        <w:rPr>
-          <w:i/>
-          <w:iCs/>
-        </w:rPr>
+        <w:t>4</w:t>
+      </w:r>
+      <w:r>
+        <w:t>.</w:t>
+      </w:r>
+      <w:r>
         <w:t>3.b</w:t>
       </w:r>
     </w:p>
@@ -2888,11 +5181,9 @@
       <w:r>
         <w:t xml:space="preserve">Cuando el jugador se encuentre con una acción de decisión en la que tenga que elegir cartas del adversario, las acciones del jugador quedarán bloqueadas, tornándose en un tono </w:t>
       </w:r>
-      <w:proofErr w:type="spellStart"/>
-      <w:r>
-        <w:t>mas</w:t>
-      </w:r>
-      <w:proofErr w:type="spellEnd"/>
+      <w:r>
+        <w:t>más</w:t>
+      </w:r>
       <w:r>
         <w:t xml:space="preserve"> grisáceo, pero mostrando diferencia entre las acciones usadas y no usadas, así como las cartas usadas para las acciones de secreto y renuncia para poder tomar una decisión con toda la información del tablero.</w:t>
       </w:r>
@@ -2901,8 +5192,9 @@
       <w:pPr>
         <w:pStyle w:val="Ttulo3"/>
       </w:pPr>
-      <w:bookmarkStart w:id="22" w:name="_Toc73995311"/>
-      <w:bookmarkStart w:id="23" w:name="_Toc74120118"/>
+      <w:bookmarkStart w:id="40" w:name="_Toc73995311"/>
+      <w:bookmarkStart w:id="41" w:name="_Toc74120118"/>
+      <w:bookmarkStart w:id="42" w:name="_Toc102737398"/>
       <w:r>
         <w:t xml:space="preserve">Mano </w:t>
       </w:r>
@@ -2912,8 +5204,9 @@
       <w:r>
         <w:t xml:space="preserve"> jugador</w:t>
       </w:r>
-      <w:bookmarkEnd w:id="22"/>
-      <w:bookmarkEnd w:id="23"/>
+      <w:bookmarkEnd w:id="40"/>
+      <w:bookmarkEnd w:id="41"/>
+      <w:bookmarkEnd w:id="42"/>
     </w:p>
     <w:p>
       <w:pPr>
@@ -2962,31 +5255,24 @@
     </w:p>
     <w:p>
       <w:pPr>
-        <w:jc w:val="center"/>
-        <w:rPr>
-          <w:i/>
-          <w:iCs/>
-        </w:rPr>
-      </w:pPr>
-      <w:r>
-        <w:rPr>
-          <w:i/>
-          <w:iCs/>
-        </w:rPr>
-        <w:t>Imagen 4.1</w:t>
-      </w:r>
-      <w:r>
-        <w:rPr>
-          <w:i/>
-          <w:iCs/>
-        </w:rPr>
+        <w:pStyle w:val="Descripcin"/>
+      </w:pPr>
+      <w:r>
+        <w:t xml:space="preserve">Imagen </w:t>
+      </w:r>
+      <w:r>
+        <w:t>6</w:t>
+      </w:r>
+      <w:r>
         <w:t>.</w:t>
       </w:r>
       <w:r>
-        <w:rPr>
-          <w:i/>
-          <w:iCs/>
-        </w:rPr>
+        <w:t>4</w:t>
+      </w:r>
+      <w:r>
+        <w:t>.</w:t>
+      </w:r>
+      <w:r>
         <w:t>4.a</w:t>
       </w:r>
     </w:p>
@@ -3042,36 +5328,30 @@
     </w:p>
     <w:p>
       <w:pPr>
-        <w:jc w:val="center"/>
-        <w:rPr>
-          <w:i/>
-          <w:iCs/>
-        </w:rPr>
-      </w:pPr>
-      <w:r>
-        <w:rPr>
-          <w:i/>
-          <w:iCs/>
-        </w:rPr>
-        <w:t>Imagen 4.1</w:t>
-      </w:r>
-      <w:r>
-        <w:rPr>
-          <w:i/>
-          <w:iCs/>
-        </w:rPr>
+        <w:pStyle w:val="Descripcin"/>
+      </w:pPr>
+      <w:r>
+        <w:t xml:space="preserve">Imagen </w:t>
+      </w:r>
+      <w:r>
+        <w:t>6</w:t>
+      </w:r>
+      <w:r>
         <w:t>.</w:t>
       </w:r>
       <w:r>
-        <w:rPr>
-          <w:i/>
-          <w:iCs/>
-        </w:rPr>
+        <w:t>4</w:t>
+      </w:r>
+      <w:r>
+        <w:t>.</w:t>
+      </w:r>
+      <w:r>
         <w:t>4.b</w:t>
       </w:r>
     </w:p>
     <w:p>
       <w:r>
+        <w:lastRenderedPageBreak/>
         <w:t>Cuando se seleccione alguna carta esta quedará bloqueada, de manera que no se podrá volver a seleccionar. Si se desea cambiar de cartas se puede volver a seleccionar la acción borrando así las cartas seleccionadas.</w:t>
       </w:r>
     </w:p>
@@ -3083,7 +5363,6 @@
         <w:rPr>
           <w:noProof/>
         </w:rPr>
-        <w:lastRenderedPageBreak/>
         <w:drawing>
           <wp:inline distT="0" distB="0" distL="0" distR="0" wp14:anchorId="6121A6C4" wp14:editId="63079EDE">
             <wp:extent cx="5400040" cy="839470"/>
@@ -3123,31 +5402,24 @@
     </w:p>
     <w:p>
       <w:pPr>
-        <w:jc w:val="center"/>
-        <w:rPr>
-          <w:i/>
-          <w:iCs/>
-        </w:rPr>
-      </w:pPr>
-      <w:r>
-        <w:rPr>
-          <w:i/>
-          <w:iCs/>
-        </w:rPr>
-        <w:t>Imagen 4.1</w:t>
-      </w:r>
-      <w:r>
-        <w:rPr>
-          <w:i/>
-          <w:iCs/>
-        </w:rPr>
+        <w:pStyle w:val="Descripcin"/>
+      </w:pPr>
+      <w:r>
+        <w:t xml:space="preserve">Imagen </w:t>
+      </w:r>
+      <w:r>
+        <w:t>6</w:t>
+      </w:r>
+      <w:r>
         <w:t>.</w:t>
       </w:r>
       <w:r>
-        <w:rPr>
-          <w:i/>
-          <w:iCs/>
-        </w:rPr>
+        <w:t>4</w:t>
+      </w:r>
+      <w:r>
+        <w:t>.</w:t>
+      </w:r>
+      <w:r>
         <w:t>4.c</w:t>
       </w:r>
     </w:p>
@@ -3160,16 +5432,18 @@
       <w:pPr>
         <w:pStyle w:val="Ttulo3"/>
       </w:pPr>
-      <w:bookmarkStart w:id="24" w:name="_Toc73995312"/>
-      <w:bookmarkStart w:id="25" w:name="_Toc74120119"/>
+      <w:bookmarkStart w:id="43" w:name="_Toc73995312"/>
+      <w:bookmarkStart w:id="44" w:name="_Toc74120119"/>
+      <w:bookmarkStart w:id="45" w:name="_Toc102737399"/>
       <w:r>
         <w:t xml:space="preserve">Acción </w:t>
       </w:r>
       <w:r>
         <w:t>elegida</w:t>
       </w:r>
-      <w:bookmarkEnd w:id="24"/>
-      <w:bookmarkEnd w:id="25"/>
+      <w:bookmarkEnd w:id="43"/>
+      <w:bookmarkEnd w:id="44"/>
+      <w:bookmarkEnd w:id="45"/>
     </w:p>
     <w:p>
       <w:pPr>
@@ -3218,31 +5492,24 @@
     </w:p>
     <w:p>
       <w:pPr>
-        <w:jc w:val="center"/>
-        <w:rPr>
-          <w:i/>
-          <w:iCs/>
-        </w:rPr>
-      </w:pPr>
-      <w:r>
-        <w:rPr>
-          <w:i/>
-          <w:iCs/>
-        </w:rPr>
-        <w:t>Imagen 4.1</w:t>
-      </w:r>
-      <w:r>
-        <w:rPr>
-          <w:i/>
-          <w:iCs/>
-        </w:rPr>
+        <w:pStyle w:val="Descripcin"/>
+      </w:pPr>
+      <w:r>
+        <w:t xml:space="preserve">Imagen </w:t>
+      </w:r>
+      <w:r>
+        <w:t>6</w:t>
+      </w:r>
+      <w:r>
         <w:t>.</w:t>
       </w:r>
       <w:r>
-        <w:rPr>
-          <w:i/>
-          <w:iCs/>
-        </w:rPr>
+        <w:t>4</w:t>
+      </w:r>
+      <w:r>
+        <w:t>.</w:t>
+      </w:r>
+      <w:r>
         <w:t>5.a</w:t>
       </w:r>
     </w:p>
@@ -3325,42 +5592,35 @@
     </w:p>
     <w:p>
       <w:pPr>
-        <w:jc w:val="center"/>
-        <w:rPr>
-          <w:i/>
-          <w:iCs/>
-        </w:rPr>
-      </w:pPr>
-      <w:r>
-        <w:rPr>
-          <w:i/>
-          <w:iCs/>
-        </w:rPr>
-        <w:t>Imagen 4.1</w:t>
-      </w:r>
-      <w:r>
-        <w:rPr>
-          <w:i/>
-          <w:iCs/>
-        </w:rPr>
+        <w:pStyle w:val="Descripcin"/>
+      </w:pPr>
+      <w:r>
+        <w:t xml:space="preserve">Imagen </w:t>
+      </w:r>
+      <w:r>
+        <w:t>6</w:t>
+      </w:r>
+      <w:r>
         <w:t>.</w:t>
       </w:r>
       <w:r>
-        <w:rPr>
-          <w:i/>
-          <w:iCs/>
-        </w:rPr>
+        <w:t>4</w:t>
+      </w:r>
+      <w:r>
+        <w:t>.</w:t>
+      </w:r>
+      <w:r>
         <w:t>5.2.a</w:t>
       </w:r>
     </w:p>
     <w:p>
       <w:r>
+        <w:lastRenderedPageBreak/>
         <w:t xml:space="preserve">Cuando el jugador tenga que realizar una acción de decisión en el lugar de la acción aparecerá una breve descripción de lo que debe hacer. En caso de ser una acción de regalo tendrá que seleccionar una carta de las 3, la cual aparecerá bloqueada después de ser seleccionada, pudiendo seleccionar cualquiera de las otras dos si el jugador cambia de opinión. </w:t>
       </w:r>
     </w:p>
     <w:p>
       <w:r>
-        <w:lastRenderedPageBreak/>
         <w:t>En caso de ser una acción de competición el jugador podrá elegir entre el grupo de las dos primeras o el grupo de las dos últimas. Al pulsar sobre una carta se quedan marcadas las dos cartas de ese grupo, pudiendo cambiar de grupo en caso de cambio de opinión.</w:t>
       </w:r>
     </w:p>
@@ -3368,16 +5628,18 @@
       <w:pPr>
         <w:pStyle w:val="Ttulo3"/>
       </w:pPr>
-      <w:bookmarkStart w:id="26" w:name="_Toc73995313"/>
-      <w:bookmarkStart w:id="27" w:name="_Toc74120120"/>
+      <w:bookmarkStart w:id="46" w:name="_Toc73995313"/>
+      <w:bookmarkStart w:id="47" w:name="_Toc74120120"/>
+      <w:bookmarkStart w:id="48" w:name="_Toc102737400"/>
       <w:r>
         <w:t>Botón</w:t>
       </w:r>
       <w:r>
         <w:t xml:space="preserve"> de aceptar</w:t>
       </w:r>
-      <w:bookmarkEnd w:id="26"/>
-      <w:bookmarkEnd w:id="27"/>
+      <w:bookmarkEnd w:id="46"/>
+      <w:bookmarkEnd w:id="47"/>
+      <w:bookmarkEnd w:id="48"/>
     </w:p>
     <w:p>
       <w:r>
@@ -3399,13 +5661,15 @@
       <w:pPr>
         <w:pStyle w:val="Ttulo3"/>
       </w:pPr>
-      <w:bookmarkStart w:id="28" w:name="_Toc73995314"/>
-      <w:bookmarkStart w:id="29" w:name="_Toc74120121"/>
+      <w:bookmarkStart w:id="49" w:name="_Toc73995314"/>
+      <w:bookmarkStart w:id="50" w:name="_Toc74120121"/>
+      <w:bookmarkStart w:id="51" w:name="_Toc102737401"/>
       <w:r>
         <w:t>Pantalla de información final</w:t>
       </w:r>
-      <w:bookmarkEnd w:id="28"/>
-      <w:bookmarkEnd w:id="29"/>
+      <w:bookmarkEnd w:id="49"/>
+      <w:bookmarkEnd w:id="50"/>
+      <w:bookmarkEnd w:id="51"/>
     </w:p>
     <w:p>
       <w:pPr>
@@ -3431,7 +5695,7 @@
 </file>
 
 <file path=word/endnotes.xml><?xml version="1.0" encoding="utf-8"?>
-<w:endnotes xmlns:wpc="http://schemas.microsoft.com/office/word/2010/wordprocessingCanvas" xmlns:cx="http://schemas.microsoft.com/office/drawing/2014/chartex" xmlns:cx1="http://schemas.microsoft.com/office/drawing/2015/9/8/chartex" xmlns:cx2="http://schemas.microsoft.com/office/drawing/2015/10/21/chartex" xmlns:cx3="http://schemas.microsoft.com/office/drawing/2016/5/9/chartex" xmlns:cx4="http://schemas.microsoft.com/office/drawing/2016/5/10/chartex" xmlns:cx5="http://schemas.microsoft.com/office/drawing/2016/5/11/chartex" xmlns:cx6="http://schemas.microsoft.com/office/drawing/2016/5/12/chartex" xmlns:cx7="http://schemas.microsoft.com/office/drawing/2016/5/13/chartex" xmlns:cx8="http://schemas.microsoft.com/office/drawing/2016/5/14/chartex" xmlns:mc="http://schemas.openxmlformats.org/markup-compatibility/2006" xmlns:aink="http://schemas.microsoft.com/office/drawing/2016/ink" xmlns:am3d="http://schemas.microsoft.com/office/drawing/2017/model3d" xmlns:o="urn:schemas-microsoft-com:office:office" xmlns:r="http://schemas.openxmlformats.org/officeDocument/2006/relationships" xmlns:m="http://schemas.openxmlformats.org/officeDocument/2006/math" xmlns:v="urn:schemas-microsoft-com:vml" xmlns:wp14="http://schemas.microsoft.com/office/word/2010/wordprocessingDrawing" xmlns:wp="http://schemas.openxmlformats.org/drawingml/2006/wordprocessingDrawing" xmlns:w10="urn:schemas-microsoft-com:office:word" xmlns:w="http://schemas.openxmlformats.org/wordprocessingml/2006/main" xmlns:w14="http://schemas.microsoft.com/office/word/2010/wordml" xmlns:w15="http://schemas.microsoft.com/office/word/2012/wordml" xmlns:w16cex="http://schemas.microsoft.com/office/word/2018/wordml/cex" xmlns:w16cid="http://schemas.microsoft.com/office/word/2016/wordml/cid" xmlns:w16="http://schemas.microsoft.com/office/word/2018/wordml" xmlns:w16sdtdh="http://schemas.microsoft.com/office/word/2020/wordml/sdtdatahash" xmlns:w16se="http://schemas.microsoft.com/office/word/2015/wordml/symex" xmlns:wpg="http://schemas.microsoft.com/office/word/2010/wordprocessingGroup" xmlns:wpi="http://schemas.microsoft.com/office/word/2010/wordprocessingInk" xmlns:wne="http://schemas.microsoft.com/office/word/2006/wordml" xmlns:wps="http://schemas.microsoft.com/office/word/2010/wordprocessingShape" mc:Ignorable="w14 w15 w16se w16cid w16 w16cex w16sdtdh wp14">
+<w:endnotes xmlns:wpc="http://schemas.microsoft.com/office/word/2010/wordprocessingCanvas" xmlns:cx="http://schemas.microsoft.com/office/drawing/2014/chartex" xmlns:cx1="http://schemas.microsoft.com/office/drawing/2015/9/8/chartex" xmlns:cx2="http://schemas.microsoft.com/office/drawing/2015/10/21/chartex" xmlns:cx3="http://schemas.microsoft.com/office/drawing/2016/5/9/chartex" xmlns:cx4="http://schemas.microsoft.com/office/drawing/2016/5/10/chartex" xmlns:cx5="http://schemas.microsoft.com/office/drawing/2016/5/11/chartex" xmlns:cx6="http://schemas.microsoft.com/office/drawing/2016/5/12/chartex" xmlns:cx7="http://schemas.microsoft.com/office/drawing/2016/5/13/chartex" xmlns:cx8="http://schemas.microsoft.com/office/drawing/2016/5/14/chartex" xmlns:mc="http://schemas.openxmlformats.org/markup-compatibility/2006" xmlns:aink="http://schemas.microsoft.com/office/drawing/2016/ink" xmlns:am3d="http://schemas.microsoft.com/office/drawing/2017/model3d" xmlns:o="urn:schemas-microsoft-com:office:office" xmlns:oel="http://schemas.microsoft.com/office/2019/extlst" xmlns:r="http://schemas.openxmlformats.org/officeDocument/2006/relationships" xmlns:m="http://schemas.openxmlformats.org/officeDocument/2006/math" xmlns:v="urn:schemas-microsoft-com:vml" xmlns:wp14="http://schemas.microsoft.com/office/word/2010/wordprocessingDrawing" xmlns:wp="http://schemas.openxmlformats.org/drawingml/2006/wordprocessingDrawing" xmlns:w10="urn:schemas-microsoft-com:office:word" xmlns:w="http://schemas.openxmlformats.org/wordprocessingml/2006/main" xmlns:w14="http://schemas.microsoft.com/office/word/2010/wordml" xmlns:w15="http://schemas.microsoft.com/office/word/2012/wordml" xmlns:w16cex="http://schemas.microsoft.com/office/word/2018/wordml/cex" xmlns:w16cid="http://schemas.microsoft.com/office/word/2016/wordml/cid" xmlns:w16="http://schemas.microsoft.com/office/word/2018/wordml" xmlns:w16sdtdh="http://schemas.microsoft.com/office/word/2020/wordml/sdtdatahash" xmlns:w16se="http://schemas.microsoft.com/office/word/2015/wordml/symex" xmlns:wpg="http://schemas.microsoft.com/office/word/2010/wordprocessingGroup" xmlns:wpi="http://schemas.microsoft.com/office/word/2010/wordprocessingInk" xmlns:wne="http://schemas.microsoft.com/office/word/2006/wordml" xmlns:wps="http://schemas.microsoft.com/office/word/2010/wordprocessingShape" mc:Ignorable="w14 w15 w16se w16cid w16 w16cex w16sdtdh wp14">
   <w:endnote w:type="separator" w:id="-1">
     <w:p>
       <w:pPr>
@@ -3456,7 +5720,7 @@
 </file>
 
 <file path=word/footer1.xml><?xml version="1.0" encoding="utf-8"?>
-<w:ftr xmlns:wpc="http://schemas.microsoft.com/office/word/2010/wordprocessingCanvas" xmlns:cx="http://schemas.microsoft.com/office/drawing/2014/chartex" xmlns:cx1="http://schemas.microsoft.com/office/drawing/2015/9/8/chartex" xmlns:cx2="http://schemas.microsoft.com/office/drawing/2015/10/21/chartex" xmlns:cx3="http://schemas.microsoft.com/office/drawing/2016/5/9/chartex" xmlns:cx4="http://schemas.microsoft.com/office/drawing/2016/5/10/chartex" xmlns:cx5="http://schemas.microsoft.com/office/drawing/2016/5/11/chartex" xmlns:cx6="http://schemas.microsoft.com/office/drawing/2016/5/12/chartex" xmlns:cx7="http://schemas.microsoft.com/office/drawing/2016/5/13/chartex" xmlns:cx8="http://schemas.microsoft.com/office/drawing/2016/5/14/chartex" xmlns:mc="http://schemas.openxmlformats.org/markup-compatibility/2006" xmlns:aink="http://schemas.microsoft.com/office/drawing/2016/ink" xmlns:am3d="http://schemas.microsoft.com/office/drawing/2017/model3d" xmlns:o="urn:schemas-microsoft-com:office:office" xmlns:r="http://schemas.openxmlformats.org/officeDocument/2006/relationships" xmlns:m="http://schemas.openxmlformats.org/officeDocument/2006/math" xmlns:v="urn:schemas-microsoft-com:vml" xmlns:wp14="http://schemas.microsoft.com/office/word/2010/wordprocessingDrawing" xmlns:wp="http://schemas.openxmlformats.org/drawingml/2006/wordprocessingDrawing" xmlns:w10="urn:schemas-microsoft-com:office:word" xmlns:w="http://schemas.openxmlformats.org/wordprocessingml/2006/main" xmlns:w14="http://schemas.microsoft.com/office/word/2010/wordml" xmlns:w15="http://schemas.microsoft.com/office/word/2012/wordml" xmlns:w16cex="http://schemas.microsoft.com/office/word/2018/wordml/cex" xmlns:w16cid="http://schemas.microsoft.com/office/word/2016/wordml/cid" xmlns:w16="http://schemas.microsoft.com/office/word/2018/wordml" xmlns:w16sdtdh="http://schemas.microsoft.com/office/word/2020/wordml/sdtdatahash" xmlns:w16se="http://schemas.microsoft.com/office/word/2015/wordml/symex" xmlns:wpg="http://schemas.microsoft.com/office/word/2010/wordprocessingGroup" xmlns:wpi="http://schemas.microsoft.com/office/word/2010/wordprocessingInk" xmlns:wne="http://schemas.microsoft.com/office/word/2006/wordml" xmlns:wps="http://schemas.microsoft.com/office/word/2010/wordprocessingShape" mc:Ignorable="w14 w15 w16se w16cid w16 w16cex w16sdtdh wp14">
+<w:ftr xmlns:wpc="http://schemas.microsoft.com/office/word/2010/wordprocessingCanvas" xmlns:cx="http://schemas.microsoft.com/office/drawing/2014/chartex" xmlns:cx1="http://schemas.microsoft.com/office/drawing/2015/9/8/chartex" xmlns:cx2="http://schemas.microsoft.com/office/drawing/2015/10/21/chartex" xmlns:cx3="http://schemas.microsoft.com/office/drawing/2016/5/9/chartex" xmlns:cx4="http://schemas.microsoft.com/office/drawing/2016/5/10/chartex" xmlns:cx5="http://schemas.microsoft.com/office/drawing/2016/5/11/chartex" xmlns:cx6="http://schemas.microsoft.com/office/drawing/2016/5/12/chartex" xmlns:cx7="http://schemas.microsoft.com/office/drawing/2016/5/13/chartex" xmlns:cx8="http://schemas.microsoft.com/office/drawing/2016/5/14/chartex" xmlns:mc="http://schemas.openxmlformats.org/markup-compatibility/2006" xmlns:aink="http://schemas.microsoft.com/office/drawing/2016/ink" xmlns:am3d="http://schemas.microsoft.com/office/drawing/2017/model3d" xmlns:o="urn:schemas-microsoft-com:office:office" xmlns:oel="http://schemas.microsoft.com/office/2019/extlst" xmlns:r="http://schemas.openxmlformats.org/officeDocument/2006/relationships" xmlns:m="http://schemas.openxmlformats.org/officeDocument/2006/math" xmlns:v="urn:schemas-microsoft-com:vml" xmlns:wp14="http://schemas.microsoft.com/office/word/2010/wordprocessingDrawing" xmlns:wp="http://schemas.openxmlformats.org/drawingml/2006/wordprocessingDrawing" xmlns:w10="urn:schemas-microsoft-com:office:word" xmlns:w="http://schemas.openxmlformats.org/wordprocessingml/2006/main" xmlns:w14="http://schemas.microsoft.com/office/word/2010/wordml" xmlns:w15="http://schemas.microsoft.com/office/word/2012/wordml" xmlns:w16cex="http://schemas.microsoft.com/office/word/2018/wordml/cex" xmlns:w16cid="http://schemas.microsoft.com/office/word/2016/wordml/cid" xmlns:w16="http://schemas.microsoft.com/office/word/2018/wordml" xmlns:w16sdtdh="http://schemas.microsoft.com/office/word/2020/wordml/sdtdatahash" xmlns:w16se="http://schemas.microsoft.com/office/word/2015/wordml/symex" xmlns:wpg="http://schemas.microsoft.com/office/word/2010/wordprocessingGroup" xmlns:wpi="http://schemas.microsoft.com/office/word/2010/wordprocessingInk" xmlns:wne="http://schemas.microsoft.com/office/word/2006/wordml" xmlns:wps="http://schemas.microsoft.com/office/word/2010/wordprocessingShape" mc:Ignorable="w14 w15 w16se w16cid w16 w16cex w16sdtdh wp14">
   <w:tbl>
     <w:tblPr>
       <w:tblW w:w="5000" w:type="pct"/>
@@ -3577,7 +5841,7 @@
 </file>
 
 <file path=word/footer2.xml><?xml version="1.0" encoding="utf-8"?>
-<w:ftr xmlns:wpc="http://schemas.microsoft.com/office/word/2010/wordprocessingCanvas" xmlns:cx="http://schemas.microsoft.com/office/drawing/2014/chartex" xmlns:cx1="http://schemas.microsoft.com/office/drawing/2015/9/8/chartex" xmlns:cx2="http://schemas.microsoft.com/office/drawing/2015/10/21/chartex" xmlns:cx3="http://schemas.microsoft.com/office/drawing/2016/5/9/chartex" xmlns:cx4="http://schemas.microsoft.com/office/drawing/2016/5/10/chartex" xmlns:cx5="http://schemas.microsoft.com/office/drawing/2016/5/11/chartex" xmlns:cx6="http://schemas.microsoft.com/office/drawing/2016/5/12/chartex" xmlns:cx7="http://schemas.microsoft.com/office/drawing/2016/5/13/chartex" xmlns:cx8="http://schemas.microsoft.com/office/drawing/2016/5/14/chartex" xmlns:mc="http://schemas.openxmlformats.org/markup-compatibility/2006" xmlns:aink="http://schemas.microsoft.com/office/drawing/2016/ink" xmlns:am3d="http://schemas.microsoft.com/office/drawing/2017/model3d" xmlns:o="urn:schemas-microsoft-com:office:office" xmlns:r="http://schemas.openxmlformats.org/officeDocument/2006/relationships" xmlns:m="http://schemas.openxmlformats.org/officeDocument/2006/math" xmlns:v="urn:schemas-microsoft-com:vml" xmlns:wp14="http://schemas.microsoft.com/office/word/2010/wordprocessingDrawing" xmlns:wp="http://schemas.openxmlformats.org/drawingml/2006/wordprocessingDrawing" xmlns:w10="urn:schemas-microsoft-com:office:word" xmlns:w="http://schemas.openxmlformats.org/wordprocessingml/2006/main" xmlns:w14="http://schemas.microsoft.com/office/word/2010/wordml" xmlns:w15="http://schemas.microsoft.com/office/word/2012/wordml" xmlns:w16cex="http://schemas.microsoft.com/office/word/2018/wordml/cex" xmlns:w16cid="http://schemas.microsoft.com/office/word/2016/wordml/cid" xmlns:w16="http://schemas.microsoft.com/office/word/2018/wordml" xmlns:w16sdtdh="http://schemas.microsoft.com/office/word/2020/wordml/sdtdatahash" xmlns:w16se="http://schemas.microsoft.com/office/word/2015/wordml/symex" xmlns:wpg="http://schemas.microsoft.com/office/word/2010/wordprocessingGroup" xmlns:wpi="http://schemas.microsoft.com/office/word/2010/wordprocessingInk" xmlns:wne="http://schemas.microsoft.com/office/word/2006/wordml" xmlns:wps="http://schemas.microsoft.com/office/word/2010/wordprocessingShape" mc:Ignorable="w14 w15 w16se w16cid w16 w16cex w16sdtdh wp14">
+<w:ftr xmlns:wpc="http://schemas.microsoft.com/office/word/2010/wordprocessingCanvas" xmlns:cx="http://schemas.microsoft.com/office/drawing/2014/chartex" xmlns:cx1="http://schemas.microsoft.com/office/drawing/2015/9/8/chartex" xmlns:cx2="http://schemas.microsoft.com/office/drawing/2015/10/21/chartex" xmlns:cx3="http://schemas.microsoft.com/office/drawing/2016/5/9/chartex" xmlns:cx4="http://schemas.microsoft.com/office/drawing/2016/5/10/chartex" xmlns:cx5="http://schemas.microsoft.com/office/drawing/2016/5/11/chartex" xmlns:cx6="http://schemas.microsoft.com/office/drawing/2016/5/12/chartex" xmlns:cx7="http://schemas.microsoft.com/office/drawing/2016/5/13/chartex" xmlns:cx8="http://schemas.microsoft.com/office/drawing/2016/5/14/chartex" xmlns:mc="http://schemas.openxmlformats.org/markup-compatibility/2006" xmlns:aink="http://schemas.microsoft.com/office/drawing/2016/ink" xmlns:am3d="http://schemas.microsoft.com/office/drawing/2017/model3d" xmlns:o="urn:schemas-microsoft-com:office:office" xmlns:oel="http://schemas.microsoft.com/office/2019/extlst" xmlns:r="http://schemas.openxmlformats.org/officeDocument/2006/relationships" xmlns:m="http://schemas.openxmlformats.org/officeDocument/2006/math" xmlns:v="urn:schemas-microsoft-com:vml" xmlns:wp14="http://schemas.microsoft.com/office/word/2010/wordprocessingDrawing" xmlns:wp="http://schemas.openxmlformats.org/drawingml/2006/wordprocessingDrawing" xmlns:w10="urn:schemas-microsoft-com:office:word" xmlns:w="http://schemas.openxmlformats.org/wordprocessingml/2006/main" xmlns:w14="http://schemas.microsoft.com/office/word/2010/wordml" xmlns:w15="http://schemas.microsoft.com/office/word/2012/wordml" xmlns:w16cex="http://schemas.microsoft.com/office/word/2018/wordml/cex" xmlns:w16cid="http://schemas.microsoft.com/office/word/2016/wordml/cid" xmlns:w16="http://schemas.microsoft.com/office/word/2018/wordml" xmlns:w16sdtdh="http://schemas.microsoft.com/office/word/2020/wordml/sdtdatahash" xmlns:w16se="http://schemas.microsoft.com/office/word/2015/wordml/symex" xmlns:wpg="http://schemas.microsoft.com/office/word/2010/wordprocessingGroup" xmlns:wpi="http://schemas.microsoft.com/office/word/2010/wordprocessingInk" xmlns:wne="http://schemas.microsoft.com/office/word/2006/wordml" xmlns:wps="http://schemas.microsoft.com/office/word/2010/wordprocessingShape" mc:Ignorable="w14 w15 w16se w16cid w16 w16cex w16sdtdh wp14">
   <w:tbl>
     <w:tblPr>
       <w:tblW w:w="5000" w:type="pct"/>
@@ -3697,7 +5961,7 @@
 </file>
 
 <file path=word/footnotes.xml><?xml version="1.0" encoding="utf-8"?>
-<w:footnotes xmlns:wpc="http://schemas.microsoft.com/office/word/2010/wordprocessingCanvas" xmlns:cx="http://schemas.microsoft.com/office/drawing/2014/chartex" xmlns:cx1="http://schemas.microsoft.com/office/drawing/2015/9/8/chartex" xmlns:cx2="http://schemas.microsoft.com/office/drawing/2015/10/21/chartex" xmlns:cx3="http://schemas.microsoft.com/office/drawing/2016/5/9/chartex" xmlns:cx4="http://schemas.microsoft.com/office/drawing/2016/5/10/chartex" xmlns:cx5="http://schemas.microsoft.com/office/drawing/2016/5/11/chartex" xmlns:cx6="http://schemas.microsoft.com/office/drawing/2016/5/12/chartex" xmlns:cx7="http://schemas.microsoft.com/office/drawing/2016/5/13/chartex" xmlns:cx8="http://schemas.microsoft.com/office/drawing/2016/5/14/chartex" xmlns:mc="http://schemas.openxmlformats.org/markup-compatibility/2006" xmlns:aink="http://schemas.microsoft.com/office/drawing/2016/ink" xmlns:am3d="http://schemas.microsoft.com/office/drawing/2017/model3d" xmlns:o="urn:schemas-microsoft-com:office:office" xmlns:r="http://schemas.openxmlformats.org/officeDocument/2006/relationships" xmlns:m="http://schemas.openxmlformats.org/officeDocument/2006/math" xmlns:v="urn:schemas-microsoft-com:vml" xmlns:wp14="http://schemas.microsoft.com/office/word/2010/wordprocessingDrawing" xmlns:wp="http://schemas.openxmlformats.org/drawingml/2006/wordprocessingDrawing" xmlns:w10="urn:schemas-microsoft-com:office:word" xmlns:w="http://schemas.openxmlformats.org/wordprocessingml/2006/main" xmlns:w14="http://schemas.microsoft.com/office/word/2010/wordml" xmlns:w15="http://schemas.microsoft.com/office/word/2012/wordml" xmlns:w16cex="http://schemas.microsoft.com/office/word/2018/wordml/cex" xmlns:w16cid="http://schemas.microsoft.com/office/word/2016/wordml/cid" xmlns:w16="http://schemas.microsoft.com/office/word/2018/wordml" xmlns:w16sdtdh="http://schemas.microsoft.com/office/word/2020/wordml/sdtdatahash" xmlns:w16se="http://schemas.microsoft.com/office/word/2015/wordml/symex" xmlns:wpg="http://schemas.microsoft.com/office/word/2010/wordprocessingGroup" xmlns:wpi="http://schemas.microsoft.com/office/word/2010/wordprocessingInk" xmlns:wne="http://schemas.microsoft.com/office/word/2006/wordml" xmlns:wps="http://schemas.microsoft.com/office/word/2010/wordprocessingShape" mc:Ignorable="w14 w15 w16se w16cid w16 w16cex w16sdtdh wp14">
+<w:footnotes xmlns:wpc="http://schemas.microsoft.com/office/word/2010/wordprocessingCanvas" xmlns:cx="http://schemas.microsoft.com/office/drawing/2014/chartex" xmlns:cx1="http://schemas.microsoft.com/office/drawing/2015/9/8/chartex" xmlns:cx2="http://schemas.microsoft.com/office/drawing/2015/10/21/chartex" xmlns:cx3="http://schemas.microsoft.com/office/drawing/2016/5/9/chartex" xmlns:cx4="http://schemas.microsoft.com/office/drawing/2016/5/10/chartex" xmlns:cx5="http://schemas.microsoft.com/office/drawing/2016/5/11/chartex" xmlns:cx6="http://schemas.microsoft.com/office/drawing/2016/5/12/chartex" xmlns:cx7="http://schemas.microsoft.com/office/drawing/2016/5/13/chartex" xmlns:cx8="http://schemas.microsoft.com/office/drawing/2016/5/14/chartex" xmlns:mc="http://schemas.openxmlformats.org/markup-compatibility/2006" xmlns:aink="http://schemas.microsoft.com/office/drawing/2016/ink" xmlns:am3d="http://schemas.microsoft.com/office/drawing/2017/model3d" xmlns:o="urn:schemas-microsoft-com:office:office" xmlns:oel="http://schemas.microsoft.com/office/2019/extlst" xmlns:r="http://schemas.openxmlformats.org/officeDocument/2006/relationships" xmlns:m="http://schemas.openxmlformats.org/officeDocument/2006/math" xmlns:v="urn:schemas-microsoft-com:vml" xmlns:wp14="http://schemas.microsoft.com/office/word/2010/wordprocessingDrawing" xmlns:wp="http://schemas.openxmlformats.org/drawingml/2006/wordprocessingDrawing" xmlns:w10="urn:schemas-microsoft-com:office:word" xmlns:w="http://schemas.openxmlformats.org/wordprocessingml/2006/main" xmlns:w14="http://schemas.microsoft.com/office/word/2010/wordml" xmlns:w15="http://schemas.microsoft.com/office/word/2012/wordml" xmlns:w16cex="http://schemas.microsoft.com/office/word/2018/wordml/cex" xmlns:w16cid="http://schemas.microsoft.com/office/word/2016/wordml/cid" xmlns:w16="http://schemas.microsoft.com/office/word/2018/wordml" xmlns:w16sdtdh="http://schemas.microsoft.com/office/word/2020/wordml/sdtdatahash" xmlns:w16se="http://schemas.microsoft.com/office/word/2015/wordml/symex" xmlns:wpg="http://schemas.microsoft.com/office/word/2010/wordprocessingGroup" xmlns:wpi="http://schemas.microsoft.com/office/word/2010/wordprocessingInk" xmlns:wne="http://schemas.microsoft.com/office/word/2006/wordml" xmlns:wps="http://schemas.microsoft.com/office/word/2010/wordprocessingShape" mc:Ignorable="w14 w15 w16se w16cid w16 w16cex w16sdtdh wp14">
   <w:footnote w:type="separator" w:id="-1">
     <w:p>
       <w:pPr>
@@ -3722,7 +5986,7 @@
 </file>
 
 <file path=word/header1.xml><?xml version="1.0" encoding="utf-8"?>
-<w:hdr xmlns:wpc="http://schemas.microsoft.com/office/word/2010/wordprocessingCanvas" xmlns:cx="http://schemas.microsoft.com/office/drawing/2014/chartex" xmlns:cx1="http://schemas.microsoft.com/office/drawing/2015/9/8/chartex" xmlns:cx2="http://schemas.microsoft.com/office/drawing/2015/10/21/chartex" xmlns:cx3="http://schemas.microsoft.com/office/drawing/2016/5/9/chartex" xmlns:cx4="http://schemas.microsoft.com/office/drawing/2016/5/10/chartex" xmlns:cx5="http://schemas.microsoft.com/office/drawing/2016/5/11/chartex" xmlns:cx6="http://schemas.microsoft.com/office/drawing/2016/5/12/chartex" xmlns:cx7="http://schemas.microsoft.com/office/drawing/2016/5/13/chartex" xmlns:cx8="http://schemas.microsoft.com/office/drawing/2016/5/14/chartex" xmlns:mc="http://schemas.openxmlformats.org/markup-compatibility/2006" xmlns:aink="http://schemas.microsoft.com/office/drawing/2016/ink" xmlns:am3d="http://schemas.microsoft.com/office/drawing/2017/model3d" xmlns:o="urn:schemas-microsoft-com:office:office" xmlns:r="http://schemas.openxmlformats.org/officeDocument/2006/relationships" xmlns:m="http://schemas.openxmlformats.org/officeDocument/2006/math" xmlns:v="urn:schemas-microsoft-com:vml" xmlns:wp14="http://schemas.microsoft.com/office/word/2010/wordprocessingDrawing" xmlns:wp="http://schemas.openxmlformats.org/drawingml/2006/wordprocessingDrawing" xmlns:w10="urn:schemas-microsoft-com:office:word" xmlns:w="http://schemas.openxmlformats.org/wordprocessingml/2006/main" xmlns:w14="http://schemas.microsoft.com/office/word/2010/wordml" xmlns:w15="http://schemas.microsoft.com/office/word/2012/wordml" xmlns:w16cex="http://schemas.microsoft.com/office/word/2018/wordml/cex" xmlns:w16cid="http://schemas.microsoft.com/office/word/2016/wordml/cid" xmlns:w16="http://schemas.microsoft.com/office/word/2018/wordml" xmlns:w16sdtdh="http://schemas.microsoft.com/office/word/2020/wordml/sdtdatahash" xmlns:w16se="http://schemas.microsoft.com/office/word/2015/wordml/symex" xmlns:wpg="http://schemas.microsoft.com/office/word/2010/wordprocessingGroup" xmlns:wpi="http://schemas.microsoft.com/office/word/2010/wordprocessingInk" xmlns:wne="http://schemas.microsoft.com/office/word/2006/wordml" xmlns:wps="http://schemas.microsoft.com/office/word/2010/wordprocessingShape" mc:Ignorable="w14 w15 w16se w16cid w16 w16cex w16sdtdh wp14">
+<w:hdr xmlns:wpc="http://schemas.microsoft.com/office/word/2010/wordprocessingCanvas" xmlns:cx="http://schemas.microsoft.com/office/drawing/2014/chartex" xmlns:cx1="http://schemas.microsoft.com/office/drawing/2015/9/8/chartex" xmlns:cx2="http://schemas.microsoft.com/office/drawing/2015/10/21/chartex" xmlns:cx3="http://schemas.microsoft.com/office/drawing/2016/5/9/chartex" xmlns:cx4="http://schemas.microsoft.com/office/drawing/2016/5/10/chartex" xmlns:cx5="http://schemas.microsoft.com/office/drawing/2016/5/11/chartex" xmlns:cx6="http://schemas.microsoft.com/office/drawing/2016/5/12/chartex" xmlns:cx7="http://schemas.microsoft.com/office/drawing/2016/5/13/chartex" xmlns:cx8="http://schemas.microsoft.com/office/drawing/2016/5/14/chartex" xmlns:mc="http://schemas.openxmlformats.org/markup-compatibility/2006" xmlns:aink="http://schemas.microsoft.com/office/drawing/2016/ink" xmlns:am3d="http://schemas.microsoft.com/office/drawing/2017/model3d" xmlns:o="urn:schemas-microsoft-com:office:office" xmlns:oel="http://schemas.microsoft.com/office/2019/extlst" xmlns:r="http://schemas.openxmlformats.org/officeDocument/2006/relationships" xmlns:m="http://schemas.openxmlformats.org/officeDocument/2006/math" xmlns:v="urn:schemas-microsoft-com:vml" xmlns:wp14="http://schemas.microsoft.com/office/word/2010/wordprocessingDrawing" xmlns:wp="http://schemas.openxmlformats.org/drawingml/2006/wordprocessingDrawing" xmlns:w10="urn:schemas-microsoft-com:office:word" xmlns:w="http://schemas.openxmlformats.org/wordprocessingml/2006/main" xmlns:w14="http://schemas.microsoft.com/office/word/2010/wordml" xmlns:w15="http://schemas.microsoft.com/office/word/2012/wordml" xmlns:w16cex="http://schemas.microsoft.com/office/word/2018/wordml/cex" xmlns:w16cid="http://schemas.microsoft.com/office/word/2016/wordml/cid" xmlns:w16="http://schemas.microsoft.com/office/word/2018/wordml" xmlns:w16sdtdh="http://schemas.microsoft.com/office/word/2020/wordml/sdtdatahash" xmlns:w16se="http://schemas.microsoft.com/office/word/2015/wordml/symex" xmlns:wpg="http://schemas.microsoft.com/office/word/2010/wordprocessingGroup" xmlns:wpi="http://schemas.microsoft.com/office/word/2010/wordprocessingInk" xmlns:wne="http://schemas.microsoft.com/office/word/2006/wordml" xmlns:wps="http://schemas.microsoft.com/office/word/2010/wordprocessingShape" mc:Ignorable="w14 w15 w16se w16cid w16 w16cex w16sdtdh wp14">
   <w:p>
     <w:pPr>
       <w:pStyle w:val="Encabezado"/>
@@ -3745,7 +6009,7 @@
 </file>
 
 <file path=word/header2.xml><?xml version="1.0" encoding="utf-8"?>
-<w:hdr xmlns:wpc="http://schemas.microsoft.com/office/word/2010/wordprocessingCanvas" xmlns:cx="http://schemas.microsoft.com/office/drawing/2014/chartex" xmlns:cx1="http://schemas.microsoft.com/office/drawing/2015/9/8/chartex" xmlns:cx2="http://schemas.microsoft.com/office/drawing/2015/10/21/chartex" xmlns:cx3="http://schemas.microsoft.com/office/drawing/2016/5/9/chartex" xmlns:cx4="http://schemas.microsoft.com/office/drawing/2016/5/10/chartex" xmlns:cx5="http://schemas.microsoft.com/office/drawing/2016/5/11/chartex" xmlns:cx6="http://schemas.microsoft.com/office/drawing/2016/5/12/chartex" xmlns:cx7="http://schemas.microsoft.com/office/drawing/2016/5/13/chartex" xmlns:cx8="http://schemas.microsoft.com/office/drawing/2016/5/14/chartex" xmlns:mc="http://schemas.openxmlformats.org/markup-compatibility/2006" xmlns:aink="http://schemas.microsoft.com/office/drawing/2016/ink" xmlns:am3d="http://schemas.microsoft.com/office/drawing/2017/model3d" xmlns:o="urn:schemas-microsoft-com:office:office" xmlns:r="http://schemas.openxmlformats.org/officeDocument/2006/relationships" xmlns:m="http://schemas.openxmlformats.org/officeDocument/2006/math" xmlns:v="urn:schemas-microsoft-com:vml" xmlns:wp14="http://schemas.microsoft.com/office/word/2010/wordprocessingDrawing" xmlns:wp="http://schemas.openxmlformats.org/drawingml/2006/wordprocessingDrawing" xmlns:w10="urn:schemas-microsoft-com:office:word" xmlns:w="http://schemas.openxmlformats.org/wordprocessingml/2006/main" xmlns:w14="http://schemas.microsoft.com/office/word/2010/wordml" xmlns:w15="http://schemas.microsoft.com/office/word/2012/wordml" xmlns:w16cex="http://schemas.microsoft.com/office/word/2018/wordml/cex" xmlns:w16cid="http://schemas.microsoft.com/office/word/2016/wordml/cid" xmlns:w16="http://schemas.microsoft.com/office/word/2018/wordml" xmlns:w16sdtdh="http://schemas.microsoft.com/office/word/2020/wordml/sdtdatahash" xmlns:w16se="http://schemas.microsoft.com/office/word/2015/wordml/symex" xmlns:wpg="http://schemas.microsoft.com/office/word/2010/wordprocessingGroup" xmlns:wpi="http://schemas.microsoft.com/office/word/2010/wordprocessingInk" xmlns:wne="http://schemas.microsoft.com/office/word/2006/wordml" xmlns:wps="http://schemas.microsoft.com/office/word/2010/wordprocessingShape" mc:Ignorable="w14 w15 w16se w16cid w16 w16cex w16sdtdh wp14">
+<w:hdr xmlns:wpc="http://schemas.microsoft.com/office/word/2010/wordprocessingCanvas" xmlns:cx="http://schemas.microsoft.com/office/drawing/2014/chartex" xmlns:cx1="http://schemas.microsoft.com/office/drawing/2015/9/8/chartex" xmlns:cx2="http://schemas.microsoft.com/office/drawing/2015/10/21/chartex" xmlns:cx3="http://schemas.microsoft.com/office/drawing/2016/5/9/chartex" xmlns:cx4="http://schemas.microsoft.com/office/drawing/2016/5/10/chartex" xmlns:cx5="http://schemas.microsoft.com/office/drawing/2016/5/11/chartex" xmlns:cx6="http://schemas.microsoft.com/office/drawing/2016/5/12/chartex" xmlns:cx7="http://schemas.microsoft.com/office/drawing/2016/5/13/chartex" xmlns:cx8="http://schemas.microsoft.com/office/drawing/2016/5/14/chartex" xmlns:mc="http://schemas.openxmlformats.org/markup-compatibility/2006" xmlns:aink="http://schemas.microsoft.com/office/drawing/2016/ink" xmlns:am3d="http://schemas.microsoft.com/office/drawing/2017/model3d" xmlns:o="urn:schemas-microsoft-com:office:office" xmlns:oel="http://schemas.microsoft.com/office/2019/extlst" xmlns:r="http://schemas.openxmlformats.org/officeDocument/2006/relationships" xmlns:m="http://schemas.openxmlformats.org/officeDocument/2006/math" xmlns:v="urn:schemas-microsoft-com:vml" xmlns:wp14="http://schemas.microsoft.com/office/word/2010/wordprocessingDrawing" xmlns:wp="http://schemas.openxmlformats.org/drawingml/2006/wordprocessingDrawing" xmlns:w10="urn:schemas-microsoft-com:office:word" xmlns:w="http://schemas.openxmlformats.org/wordprocessingml/2006/main" xmlns:w14="http://schemas.microsoft.com/office/word/2010/wordml" xmlns:w15="http://schemas.microsoft.com/office/word/2012/wordml" xmlns:w16cex="http://schemas.microsoft.com/office/word/2018/wordml/cex" xmlns:w16cid="http://schemas.microsoft.com/office/word/2016/wordml/cid" xmlns:w16="http://schemas.microsoft.com/office/word/2018/wordml" xmlns:w16sdtdh="http://schemas.microsoft.com/office/word/2020/wordml/sdtdatahash" xmlns:w16se="http://schemas.microsoft.com/office/word/2015/wordml/symex" xmlns:wpg="http://schemas.microsoft.com/office/word/2010/wordprocessingGroup" xmlns:wpi="http://schemas.microsoft.com/office/word/2010/wordprocessingInk" xmlns:wne="http://schemas.microsoft.com/office/word/2006/wordml" xmlns:wps="http://schemas.microsoft.com/office/word/2010/wordprocessingShape" mc:Ignorable="w14 w15 w16se w16cid w16 w16cex w16sdtdh wp14">
   <w:p>
     <w:pPr>
       <w:pStyle w:val="Encabezado"/>
@@ -3771,7 +6035,7 @@
 </file>
 
 <file path=word/numbering.xml><?xml version="1.0" encoding="utf-8"?>
-<w:numbering xmlns:wpc="http://schemas.microsoft.com/office/word/2010/wordprocessingCanvas" xmlns:cx="http://schemas.microsoft.com/office/drawing/2014/chartex" xmlns:cx1="http://schemas.microsoft.com/office/drawing/2015/9/8/chartex" xmlns:cx2="http://schemas.microsoft.com/office/drawing/2015/10/21/chartex" xmlns:cx3="http://schemas.microsoft.com/office/drawing/2016/5/9/chartex" xmlns:cx4="http://schemas.microsoft.com/office/drawing/2016/5/10/chartex" xmlns:cx5="http://schemas.microsoft.com/office/drawing/2016/5/11/chartex" xmlns:cx6="http://schemas.microsoft.com/office/drawing/2016/5/12/chartex" xmlns:cx7="http://schemas.microsoft.com/office/drawing/2016/5/13/chartex" xmlns:cx8="http://schemas.microsoft.com/office/drawing/2016/5/14/chartex" xmlns:mc="http://schemas.openxmlformats.org/markup-compatibility/2006" xmlns:aink="http://schemas.microsoft.com/office/drawing/2016/ink" xmlns:am3d="http://schemas.microsoft.com/office/drawing/2017/model3d" xmlns:o="urn:schemas-microsoft-com:office:office" xmlns:r="http://schemas.openxmlformats.org/officeDocument/2006/relationships" xmlns:m="http://schemas.openxmlformats.org/officeDocument/2006/math" xmlns:v="urn:schemas-microsoft-com:vml" xmlns:wp14="http://schemas.microsoft.com/office/word/2010/wordprocessingDrawing" xmlns:wp="http://schemas.openxmlformats.org/drawingml/2006/wordprocessingDrawing" xmlns:w10="urn:schemas-microsoft-com:office:word" xmlns:w="http://schemas.openxmlformats.org/wordprocessingml/2006/main" xmlns:w14="http://schemas.microsoft.com/office/word/2010/wordml" xmlns:w15="http://schemas.microsoft.com/office/word/2012/wordml" xmlns:w16cex="http://schemas.microsoft.com/office/word/2018/wordml/cex" xmlns:w16cid="http://schemas.microsoft.com/office/word/2016/wordml/cid" xmlns:w16="http://schemas.microsoft.com/office/word/2018/wordml" xmlns:w16sdtdh="http://schemas.microsoft.com/office/word/2020/wordml/sdtdatahash" xmlns:w16se="http://schemas.microsoft.com/office/word/2015/wordml/symex" xmlns:wpg="http://schemas.microsoft.com/office/word/2010/wordprocessingGroup" xmlns:wpi="http://schemas.microsoft.com/office/word/2010/wordprocessingInk" xmlns:wne="http://schemas.microsoft.com/office/word/2006/wordml" xmlns:wps="http://schemas.microsoft.com/office/word/2010/wordprocessingShape" mc:Ignorable="w14 w15 w16se w16cid w16 w16cex w16sdtdh wp14">
+<w:numbering xmlns:wpc="http://schemas.microsoft.com/office/word/2010/wordprocessingCanvas" xmlns:cx="http://schemas.microsoft.com/office/drawing/2014/chartex" xmlns:cx1="http://schemas.microsoft.com/office/drawing/2015/9/8/chartex" xmlns:cx2="http://schemas.microsoft.com/office/drawing/2015/10/21/chartex" xmlns:cx3="http://schemas.microsoft.com/office/drawing/2016/5/9/chartex" xmlns:cx4="http://schemas.microsoft.com/office/drawing/2016/5/10/chartex" xmlns:cx5="http://schemas.microsoft.com/office/drawing/2016/5/11/chartex" xmlns:cx6="http://schemas.microsoft.com/office/drawing/2016/5/12/chartex" xmlns:cx7="http://schemas.microsoft.com/office/drawing/2016/5/13/chartex" xmlns:cx8="http://schemas.microsoft.com/office/drawing/2016/5/14/chartex" xmlns:mc="http://schemas.openxmlformats.org/markup-compatibility/2006" xmlns:aink="http://schemas.microsoft.com/office/drawing/2016/ink" xmlns:am3d="http://schemas.microsoft.com/office/drawing/2017/model3d" xmlns:o="urn:schemas-microsoft-com:office:office" xmlns:oel="http://schemas.microsoft.com/office/2019/extlst" xmlns:r="http://schemas.openxmlformats.org/officeDocument/2006/relationships" xmlns:m="http://schemas.openxmlformats.org/officeDocument/2006/math" xmlns:v="urn:schemas-microsoft-com:vml" xmlns:wp14="http://schemas.microsoft.com/office/word/2010/wordprocessingDrawing" xmlns:wp="http://schemas.openxmlformats.org/drawingml/2006/wordprocessingDrawing" xmlns:w10="urn:schemas-microsoft-com:office:word" xmlns:w="http://schemas.openxmlformats.org/wordprocessingml/2006/main" xmlns:w14="http://schemas.microsoft.com/office/word/2010/wordml" xmlns:w15="http://schemas.microsoft.com/office/word/2012/wordml" xmlns:w16cex="http://schemas.microsoft.com/office/word/2018/wordml/cex" xmlns:w16cid="http://schemas.microsoft.com/office/word/2016/wordml/cid" xmlns:w16="http://schemas.microsoft.com/office/word/2018/wordml" xmlns:w16sdtdh="http://schemas.microsoft.com/office/word/2020/wordml/sdtdatahash" xmlns:w16se="http://schemas.microsoft.com/office/word/2015/wordml/symex" xmlns:wpg="http://schemas.microsoft.com/office/word/2010/wordprocessingGroup" xmlns:wpi="http://schemas.microsoft.com/office/word/2010/wordprocessingInk" xmlns:wne="http://schemas.microsoft.com/office/word/2006/wordml" xmlns:wps="http://schemas.microsoft.com/office/word/2010/wordprocessingShape" mc:Ignorable="w14 w15 w16se w16cid w16 w16cex w16sdtdh wp14">
   <w:abstractNum w:abstractNumId="0" w15:restartNumberingAfterBreak="0">
     <w:nsid w:val="020F18CE"/>
     <w:multiLevelType w:val="hybridMultilevel"/>
@@ -4819,19 +7083,19 @@
       </w:rPr>
     </w:lvl>
   </w:abstractNum>
-  <w:num w:numId="1">
+  <w:num w:numId="1" w16cid:durableId="84689277">
     <w:abstractNumId w:val="7"/>
   </w:num>
-  <w:num w:numId="2">
+  <w:num w:numId="2" w16cid:durableId="543560675">
     <w:abstractNumId w:val="0"/>
   </w:num>
-  <w:num w:numId="3">
+  <w:num w:numId="3" w16cid:durableId="2100516552">
     <w:abstractNumId w:val="1"/>
   </w:num>
-  <w:num w:numId="4">
+  <w:num w:numId="4" w16cid:durableId="891424523">
     <w:abstractNumId w:val="3"/>
   </w:num>
-  <w:num w:numId="5">
+  <w:num w:numId="5" w16cid:durableId="1043483581">
     <w:abstractNumId w:val="7"/>
     <w:lvlOverride w:ilvl="0">
       <w:startOverride w:val="1"/>
@@ -4861,19 +7125,19 @@
       <w:startOverride w:val="1"/>
     </w:lvlOverride>
   </w:num>
-  <w:num w:numId="6">
+  <w:num w:numId="6" w16cid:durableId="1534340152">
     <w:abstractNumId w:val="4"/>
   </w:num>
-  <w:num w:numId="7">
+  <w:num w:numId="7" w16cid:durableId="2018460512">
     <w:abstractNumId w:val="6"/>
   </w:num>
-  <w:num w:numId="8">
+  <w:num w:numId="8" w16cid:durableId="642664283">
     <w:abstractNumId w:val="8"/>
   </w:num>
-  <w:num w:numId="9">
+  <w:num w:numId="9" w16cid:durableId="312371867">
     <w:abstractNumId w:val="5"/>
   </w:num>
-  <w:num w:numId="10">
+  <w:num w:numId="10" w16cid:durableId="771435084">
     <w:abstractNumId w:val="2"/>
   </w:num>
   <w:numIdMacAtCleanup w:val="8"/>
@@ -5649,7 +7913,6 @@
     <w:basedOn w:val="Ttulo1"/>
     <w:next w:val="Normal"/>
     <w:uiPriority w:val="39"/>
-    <w:semiHidden/>
     <w:unhideWhenUsed/>
     <w:qFormat/>
     <w:rsid w:val="007C3483"/>
@@ -6672,11 +8935,42 @@
       <w:bCs/>
     </w:rPr>
   </w:style>
+  <w:style w:type="paragraph" w:styleId="Cita">
+    <w:name w:val="Quote"/>
+    <w:basedOn w:val="Normal"/>
+    <w:next w:val="Normal"/>
+    <w:link w:val="CitaCar"/>
+    <w:uiPriority w:val="29"/>
+    <w:qFormat/>
+    <w:rsid w:val="002A54D8"/>
+    <w:pPr>
+      <w:spacing w:before="200" w:after="160"/>
+      <w:ind w:left="864" w:right="864"/>
+      <w:jc w:val="center"/>
+    </w:pPr>
+    <w:rPr>
+      <w:i/>
+      <w:iCs/>
+      <w:color w:val="404040" w:themeColor="text1" w:themeTint="BF"/>
+    </w:rPr>
+  </w:style>
+  <w:style w:type="character" w:customStyle="1" w:styleId="CitaCar">
+    <w:name w:val="Cita Car"/>
+    <w:basedOn w:val="Fuentedeprrafopredeter"/>
+    <w:link w:val="Cita"/>
+    <w:uiPriority w:val="29"/>
+    <w:rsid w:val="002A54D8"/>
+    <w:rPr>
+      <w:i/>
+      <w:iCs/>
+      <w:color w:val="404040" w:themeColor="text1" w:themeTint="BF"/>
+    </w:rPr>
+  </w:style>
 </w:styles>
 </file>
 
 <file path=word/glossary/document.xml><?xml version="1.0" encoding="utf-8"?>
-<w:glossaryDocument xmlns:wpc="http://schemas.microsoft.com/office/word/2010/wordprocessingCanvas" xmlns:cx="http://schemas.microsoft.com/office/drawing/2014/chartex" xmlns:cx1="http://schemas.microsoft.com/office/drawing/2015/9/8/chartex" xmlns:cx2="http://schemas.microsoft.com/office/drawing/2015/10/21/chartex" xmlns:cx3="http://schemas.microsoft.com/office/drawing/2016/5/9/chartex" xmlns:cx4="http://schemas.microsoft.com/office/drawing/2016/5/10/chartex" xmlns:cx5="http://schemas.microsoft.com/office/drawing/2016/5/11/chartex" xmlns:cx6="http://schemas.microsoft.com/office/drawing/2016/5/12/chartex" xmlns:cx7="http://schemas.microsoft.com/office/drawing/2016/5/13/chartex" xmlns:cx8="http://schemas.microsoft.com/office/drawing/2016/5/14/chartex" xmlns:mc="http://schemas.openxmlformats.org/markup-compatibility/2006" xmlns:aink="http://schemas.microsoft.com/office/drawing/2016/ink" xmlns:am3d="http://schemas.microsoft.com/office/drawing/2017/model3d" xmlns:o="urn:schemas-microsoft-com:office:office" xmlns:r="http://schemas.openxmlformats.org/officeDocument/2006/relationships" xmlns:m="http://schemas.openxmlformats.org/officeDocument/2006/math" xmlns:v="urn:schemas-microsoft-com:vml" xmlns:wp14="http://schemas.microsoft.com/office/word/2010/wordprocessingDrawing" xmlns:wp="http://schemas.openxmlformats.org/drawingml/2006/wordprocessingDrawing" xmlns:w10="urn:schemas-microsoft-com:office:word" xmlns:w="http://schemas.openxmlformats.org/wordprocessingml/2006/main" xmlns:w14="http://schemas.microsoft.com/office/word/2010/wordml" xmlns:w15="http://schemas.microsoft.com/office/word/2012/wordml" xmlns:w16cex="http://schemas.microsoft.com/office/word/2018/wordml/cex" xmlns:w16cid="http://schemas.microsoft.com/office/word/2016/wordml/cid" xmlns:w16="http://schemas.microsoft.com/office/word/2018/wordml" xmlns:w16sdtdh="http://schemas.microsoft.com/office/word/2020/wordml/sdtdatahash" xmlns:w16se="http://schemas.microsoft.com/office/word/2015/wordml/symex" xmlns:wpg="http://schemas.microsoft.com/office/word/2010/wordprocessingGroup" xmlns:wpi="http://schemas.microsoft.com/office/word/2010/wordprocessingInk" xmlns:wne="http://schemas.microsoft.com/office/word/2006/wordml" xmlns:wps="http://schemas.microsoft.com/office/word/2010/wordprocessingShape" mc:Ignorable="w14 w15 w16se w16cid w16 w16cex w16sdtdh wp14">
+<w:glossaryDocument xmlns:wpc="http://schemas.microsoft.com/office/word/2010/wordprocessingCanvas" xmlns:cx="http://schemas.microsoft.com/office/drawing/2014/chartex" xmlns:cx1="http://schemas.microsoft.com/office/drawing/2015/9/8/chartex" xmlns:cx2="http://schemas.microsoft.com/office/drawing/2015/10/21/chartex" xmlns:cx3="http://schemas.microsoft.com/office/drawing/2016/5/9/chartex" xmlns:cx4="http://schemas.microsoft.com/office/drawing/2016/5/10/chartex" xmlns:cx5="http://schemas.microsoft.com/office/drawing/2016/5/11/chartex" xmlns:cx6="http://schemas.microsoft.com/office/drawing/2016/5/12/chartex" xmlns:cx7="http://schemas.microsoft.com/office/drawing/2016/5/13/chartex" xmlns:cx8="http://schemas.microsoft.com/office/drawing/2016/5/14/chartex" xmlns:mc="http://schemas.openxmlformats.org/markup-compatibility/2006" xmlns:aink="http://schemas.microsoft.com/office/drawing/2016/ink" xmlns:am3d="http://schemas.microsoft.com/office/drawing/2017/model3d" xmlns:o="urn:schemas-microsoft-com:office:office" xmlns:oel="http://schemas.microsoft.com/office/2019/extlst" xmlns:r="http://schemas.openxmlformats.org/officeDocument/2006/relationships" xmlns:m="http://schemas.openxmlformats.org/officeDocument/2006/math" xmlns:v="urn:schemas-microsoft-com:vml" xmlns:wp14="http://schemas.microsoft.com/office/word/2010/wordprocessingDrawing" xmlns:wp="http://schemas.openxmlformats.org/drawingml/2006/wordprocessingDrawing" xmlns:w10="urn:schemas-microsoft-com:office:word" xmlns:w="http://schemas.openxmlformats.org/wordprocessingml/2006/main" xmlns:w14="http://schemas.microsoft.com/office/word/2010/wordml" xmlns:w15="http://schemas.microsoft.com/office/word/2012/wordml" xmlns:w16cex="http://schemas.microsoft.com/office/word/2018/wordml/cex" xmlns:w16cid="http://schemas.microsoft.com/office/word/2016/wordml/cid" xmlns:w16="http://schemas.microsoft.com/office/word/2018/wordml" xmlns:w16sdtdh="http://schemas.microsoft.com/office/word/2020/wordml/sdtdatahash" xmlns:w16se="http://schemas.microsoft.com/office/word/2015/wordml/symex" xmlns:wpg="http://schemas.microsoft.com/office/word/2010/wordprocessingGroup" xmlns:wpi="http://schemas.microsoft.com/office/word/2010/wordprocessingInk" xmlns:wne="http://schemas.microsoft.com/office/word/2006/wordml" xmlns:wps="http://schemas.microsoft.com/office/word/2010/wordprocessingShape" mc:Ignorable="w14 w15 w16se w16cid w16 w16cex w16sdtdh wp14">
   <w:docParts>
     <w:docPart>
       <w:docPartPr>
@@ -6759,7 +9053,6 @@
     <w:sig w:usb0="00000000" w:usb1="10000000" w:usb2="00000000" w:usb3="00000000" w:csb0="80000000" w:csb1="00000000"/>
   </w:font>
   <w:font w:name="Calibri">
-    <w:altName w:val="Calibri"/>
     <w:panose1 w:val="020F0502020204030204"/>
     <w:charset w:val="00"/>
     <w:family w:val="swiss"/>
@@ -6812,6 +9105,7 @@
     <w:rsid w:val="00174B35"/>
     <w:rsid w:val="001B0CA4"/>
     <w:rsid w:val="001F293E"/>
+    <w:rsid w:val="0022288F"/>
     <w:rsid w:val="002B6689"/>
     <w:rsid w:val="002E4DD7"/>
     <w:rsid w:val="003E40C2"/>
@@ -6820,10 +9114,13 @@
     <w:rsid w:val="004109CA"/>
     <w:rsid w:val="00431D9F"/>
     <w:rsid w:val="004E10E9"/>
+    <w:rsid w:val="00505B4A"/>
     <w:rsid w:val="00511067"/>
     <w:rsid w:val="00530061"/>
+    <w:rsid w:val="00572C31"/>
     <w:rsid w:val="0059510D"/>
     <w:rsid w:val="005E36C0"/>
+    <w:rsid w:val="00606709"/>
     <w:rsid w:val="00613C68"/>
     <w:rsid w:val="00620B91"/>
     <w:rsid w:val="00630216"/>
@@ -6834,10 +9131,12 @@
     <w:rsid w:val="00721E7E"/>
     <w:rsid w:val="00730E13"/>
     <w:rsid w:val="00740400"/>
+    <w:rsid w:val="00754EC3"/>
     <w:rsid w:val="007A0A49"/>
     <w:rsid w:val="007C24E2"/>
     <w:rsid w:val="007C5952"/>
     <w:rsid w:val="007D2333"/>
+    <w:rsid w:val="007D3702"/>
     <w:rsid w:val="007D4D31"/>
     <w:rsid w:val="007F49D6"/>
     <w:rsid w:val="008330BC"/>
@@ -6856,6 +9155,7 @@
     <w:rsid w:val="00B74369"/>
     <w:rsid w:val="00BB22B4"/>
     <w:rsid w:val="00BE1A1D"/>
+    <w:rsid w:val="00BE271A"/>
     <w:rsid w:val="00BF5C40"/>
     <w:rsid w:val="00C15F22"/>
     <w:rsid w:val="00C726AB"/>
@@ -7619,7 +9919,12 @@
 </file>
 
 <file path=customXml/item1.xml><?xml version="1.0" encoding="utf-8"?>
-<b:Sources xmlns:b="http://schemas.openxmlformats.org/officeDocument/2006/bibliography" xmlns="http://schemas.openxmlformats.org/officeDocument/2006/bibliography" SelectedStyle="\APA.XSL" StyleName="APA"/>
+<?mso-contentType ?>
+<FormTemplates xmlns="http://schemas.microsoft.com/sharepoint/v3/contenttype/forms">
+  <Display>DocumentLibraryForm</Display>
+  <Edit>DocumentLibraryForm</Edit>
+  <New>DocumentLibraryForm</New>
+</FormTemplates>
 </file>
 
 <file path=customXml/item2.xml><?xml version="1.0" encoding="utf-8"?>
@@ -7629,12 +9934,7 @@
 </file>
 
 <file path=customXml/item3.xml><?xml version="1.0" encoding="utf-8"?>
-<?mso-contentType ?>
-<FormTemplates xmlns="http://schemas.microsoft.com/sharepoint/v3/contenttype/forms">
-  <Display>DocumentLibraryForm</Display>
-  <Edit>DocumentLibraryForm</Edit>
-  <New>DocumentLibraryForm</New>
-</FormTemplates>
+<b:Sources xmlns:b="http://schemas.openxmlformats.org/officeDocument/2006/bibliography" xmlns="http://schemas.openxmlformats.org/officeDocument/2006/bibliography" SelectedStyle="\APA.XSL" StyleName="APA"/>
 </file>
 
 <file path=customXml/item4.xml><?xml version="1.0" encoding="utf-8"?>
@@ -7770,9 +10070,9 @@
 </file>
 
 <file path=customXml/itemProps1.xml><?xml version="1.0" encoding="utf-8"?>
-<ds:datastoreItem xmlns:ds="http://schemas.openxmlformats.org/officeDocument/2006/customXml" ds:itemID="{19DDF6A6-070A-4076-829C-4B198EAC4C9C}">
+<ds:datastoreItem xmlns:ds="http://schemas.openxmlformats.org/officeDocument/2006/customXml" ds:itemID="{DA512237-5E22-4F17-9930-27F5B43E8D94}">
   <ds:schemaRefs>
-    <ds:schemaRef ds:uri="http://schemas.openxmlformats.org/officeDocument/2006/bibliography"/>
+    <ds:schemaRef ds:uri="http://schemas.microsoft.com/sharepoint/v3/contenttype/forms"/>
   </ds:schemaRefs>
 </ds:datastoreItem>
 </file>
@@ -7787,9 +10087,9 @@
 </file>
 
 <file path=customXml/itemProps3.xml><?xml version="1.0" encoding="utf-8"?>
-<ds:datastoreItem xmlns:ds="http://schemas.openxmlformats.org/officeDocument/2006/customXml" ds:itemID="{DA512237-5E22-4F17-9930-27F5B43E8D94}">
+<ds:datastoreItem xmlns:ds="http://schemas.openxmlformats.org/officeDocument/2006/customXml" ds:itemID="{19DDF6A6-070A-4076-829C-4B198EAC4C9C}">
   <ds:schemaRefs>
-    <ds:schemaRef ds:uri="http://schemas.microsoft.com/sharepoint/v3/contenttype/forms"/>
+    <ds:schemaRef ds:uri="http://schemas.openxmlformats.org/officeDocument/2006/bibliography"/>
   </ds:schemaRefs>
 </ds:datastoreItem>
 </file>

</xml_diff>